<commit_message>
udpated email address on cv (to gmail) and a couple typos
</commit_message>
<xml_diff>
--- a/CV.docx
+++ b/CV.docx
@@ -1,6 +1,6 @@
 
 <file path=word/document.xml><?xml version="1.0" encoding="utf-8"?>
-<w:document xmlns:wpc="http://schemas.microsoft.com/office/word/2010/wordprocessingCanvas" xmlns:cx="http://schemas.microsoft.com/office/drawing/2014/chartex" xmlns:cx1="http://schemas.microsoft.com/office/drawing/2015/9/8/chartex" xmlns:cx2="http://schemas.microsoft.com/office/drawing/2015/10/21/chartex" xmlns:cx3="http://schemas.microsoft.com/office/drawing/2016/5/9/chartex" xmlns:cx4="http://schemas.microsoft.com/office/drawing/2016/5/10/chartex" xmlns:cx5="http://schemas.microsoft.com/office/drawing/2016/5/11/chartex" xmlns:cx6="http://schemas.microsoft.com/office/drawing/2016/5/12/chartex" xmlns:cx7="http://schemas.microsoft.com/office/drawing/2016/5/13/chartex" xmlns:cx8="http://schemas.microsoft.com/office/drawing/2016/5/14/chartex" xmlns:mc="http://schemas.openxmlformats.org/markup-compatibility/2006" xmlns:aink="http://schemas.microsoft.com/office/drawing/2016/ink" xmlns:am3d="http://schemas.microsoft.com/office/drawing/2017/model3d" xmlns:o="urn:schemas-microsoft-com:office:office" xmlns:oel="http://schemas.microsoft.com/office/2019/extlst" xmlns:r="http://schemas.openxmlformats.org/officeDocument/2006/relationships" xmlns:m="http://schemas.openxmlformats.org/officeDocument/2006/math" xmlns:v="urn:schemas-microsoft-com:vml" xmlns:wp14="http://schemas.microsoft.com/office/word/2010/wordprocessingDrawing" xmlns:wp="http://schemas.openxmlformats.org/drawingml/2006/wordprocessingDrawing" xmlns:w10="urn:schemas-microsoft-com:office:word" xmlns:w="http://schemas.openxmlformats.org/wordprocessingml/2006/main" xmlns:w14="http://schemas.microsoft.com/office/word/2010/wordml" xmlns:w15="http://schemas.microsoft.com/office/word/2012/wordml" xmlns:w16cex="http://schemas.microsoft.com/office/word/2018/wordml/cex" xmlns:w16cid="http://schemas.microsoft.com/office/word/2016/wordml/cid" xmlns:w16="http://schemas.microsoft.com/office/word/2018/wordml" xmlns:w16sdtdh="http://schemas.microsoft.com/office/word/2020/wordml/sdtdatahash" xmlns:w16se="http://schemas.microsoft.com/office/word/2015/wordml/symex" xmlns:wpg="http://schemas.microsoft.com/office/word/2010/wordprocessingGroup" xmlns:wpi="http://schemas.microsoft.com/office/word/2010/wordprocessingInk" xmlns:wne="http://schemas.microsoft.com/office/word/2006/wordml" xmlns:wps="http://schemas.microsoft.com/office/word/2010/wordprocessingShape" mc:Ignorable="w14 w15 w16se w16cid w16 w16cex w16sdtdh wp14">
+<w:document xmlns:wpc="http://schemas.microsoft.com/office/word/2010/wordprocessingCanvas" xmlns:cx="http://schemas.microsoft.com/office/drawing/2014/chartex" xmlns:cx1="http://schemas.microsoft.com/office/drawing/2015/9/8/chartex" xmlns:cx2="http://schemas.microsoft.com/office/drawing/2015/10/21/chartex" xmlns:cx3="http://schemas.microsoft.com/office/drawing/2016/5/9/chartex" xmlns:cx4="http://schemas.microsoft.com/office/drawing/2016/5/10/chartex" xmlns:cx5="http://schemas.microsoft.com/office/drawing/2016/5/11/chartex" xmlns:cx6="http://schemas.microsoft.com/office/drawing/2016/5/12/chartex" xmlns:cx7="http://schemas.microsoft.com/office/drawing/2016/5/13/chartex" xmlns:cx8="http://schemas.microsoft.com/office/drawing/2016/5/14/chartex" xmlns:mc="http://schemas.openxmlformats.org/markup-compatibility/2006" xmlns:aink="http://schemas.microsoft.com/office/drawing/2016/ink" xmlns:am3d="http://schemas.microsoft.com/office/drawing/2017/model3d" xmlns:o="urn:schemas-microsoft-com:office:office" xmlns:oel="http://schemas.microsoft.com/office/2019/extlst" xmlns:r="http://schemas.openxmlformats.org/officeDocument/2006/relationships" xmlns:m="http://schemas.openxmlformats.org/officeDocument/2006/math" xmlns:v="urn:schemas-microsoft-com:vml" xmlns:wp14="http://schemas.microsoft.com/office/word/2010/wordprocessingDrawing" xmlns:wp="http://schemas.openxmlformats.org/drawingml/2006/wordprocessingDrawing" xmlns:w10="urn:schemas-microsoft-com:office:word" xmlns:w="http://schemas.openxmlformats.org/wordprocessingml/2006/main" xmlns:w14="http://schemas.microsoft.com/office/word/2010/wordml" xmlns:w15="http://schemas.microsoft.com/office/word/2012/wordml" xmlns:w16cex="http://schemas.microsoft.com/office/word/2018/wordml/cex" xmlns:w16cid="http://schemas.microsoft.com/office/word/2016/wordml/cid" xmlns:w16="http://schemas.microsoft.com/office/word/2018/wordml" xmlns:w16du="http://schemas.microsoft.com/office/word/2023/wordml/word16du" xmlns:w16sdtdh="http://schemas.microsoft.com/office/word/2020/wordml/sdtdatahash" xmlns:w16se="http://schemas.microsoft.com/office/word/2015/wordml/symex" xmlns:wpg="http://schemas.microsoft.com/office/word/2010/wordprocessingGroup" xmlns:wpi="http://schemas.microsoft.com/office/word/2010/wordprocessingInk" xmlns:wne="http://schemas.microsoft.com/office/word/2006/wordml" xmlns:wps="http://schemas.microsoft.com/office/word/2010/wordprocessingShape" mc:Ignorable="w14 w15 w16se w16cid w16 w16cex w16sdtdh wp14">
   <w:body>
     <w:p>
       <w:pPr>
@@ -234,8 +234,45 @@
           <w:szCs w:val="24"/>
         </w:rPr>
         <w:tab/>
-        <w:t>julia.notar@duke.edu</w:t>
-      </w:r>
+      </w:r>
+      <w:proofErr w:type="spellStart"/>
+      <w:r>
+        <w:rPr>
+          <w:rFonts w:ascii="Garamond" w:hAnsi="Garamond"/>
+          <w:color w:val="000000"/>
+          <w:sz w:val="24"/>
+          <w:szCs w:val="24"/>
+        </w:rPr>
+        <w:t>julia.</w:t>
+      </w:r>
+      <w:r>
+        <w:rPr>
+          <w:rFonts w:ascii="Garamond" w:hAnsi="Garamond"/>
+          <w:color w:val="000000"/>
+          <w:sz w:val="24"/>
+          <w:szCs w:val="24"/>
+        </w:rPr>
+        <w:t>c.</w:t>
+      </w:r>
+      <w:r>
+        <w:rPr>
+          <w:rFonts w:ascii="Garamond" w:hAnsi="Garamond"/>
+          <w:color w:val="000000"/>
+          <w:sz w:val="24"/>
+          <w:szCs w:val="24"/>
+        </w:rPr>
+        <w:t>notar@</w:t>
+      </w:r>
+      <w:r>
+        <w:rPr>
+          <w:rFonts w:ascii="Garamond" w:hAnsi="Garamond"/>
+          <w:color w:val="000000"/>
+          <w:sz w:val="24"/>
+          <w:szCs w:val="24"/>
+        </w:rPr>
+        <w:t>gmailcom</w:t>
+      </w:r>
+      <w:proofErr w:type="spellEnd"/>
       <w:r>
         <w:rPr>
           <w:rFonts w:ascii="Garamond" w:hAnsi="Garamond"/>
@@ -2050,40 +2087,28 @@
           <w:rFonts w:ascii="Garamond" w:hAnsi="Garamond"/>
           <w:b/>
           <w:bCs/>
+          <w:sz w:val="24"/>
+          <w:szCs w:val="24"/>
+        </w:rPr>
+        <w:t>C</w:t>
+      </w:r>
+      <w:r>
+        <w:rPr>
+          <w:rFonts w:ascii="Garamond" w:hAnsi="Garamond"/>
+          <w:sz w:val="24"/>
+          <w:szCs w:val="24"/>
+        </w:rPr>
+        <w:t>, and</w:t>
+      </w:r>
+      <w:r>
+        <w:rPr>
+          <w:rFonts w:ascii="Garamond" w:hAnsi="Garamond"/>
           <w:i/>
           <w:iCs/>
           <w:sz w:val="24"/>
           <w:szCs w:val="24"/>
         </w:rPr>
-        <w:t>C</w:t>
-      </w:r>
-      <w:r>
-        <w:rPr>
-          <w:rFonts w:ascii="Garamond" w:hAnsi="Garamond"/>
-          <w:i/>
-          <w:iCs/>
-          <w:sz w:val="24"/>
-          <w:szCs w:val="24"/>
-        </w:rPr>
-        <w:t>,</w:t>
-      </w:r>
-      <w:r>
-        <w:rPr>
-          <w:rFonts w:ascii="Garamond" w:hAnsi="Garamond"/>
-          <w:sz w:val="24"/>
-          <w:szCs w:val="24"/>
-        </w:rPr>
         <w:t xml:space="preserve"> </w:t>
-      </w:r>
-      <w:r>
-        <w:rPr>
-          <w:rFonts w:ascii="Garamond" w:hAnsi="Garamond"/>
-          <w:i/>
-          <w:iCs/>
-          <w:sz w:val="24"/>
-          <w:szCs w:val="24"/>
-        </w:rPr>
-        <w:t xml:space="preserve">and </w:t>
       </w:r>
       <w:proofErr w:type="spellStart"/>
       <w:r>
@@ -2520,8 +2545,6 @@
           <w:rFonts w:ascii="Garamond" w:hAnsi="Garamond"/>
           <w:b/>
           <w:bCs/>
-          <w:i/>
-          <w:iCs/>
           <w:sz w:val="24"/>
           <w:szCs w:val="24"/>
         </w:rPr>
@@ -2811,16 +2834,7 @@
           <w:szCs w:val="24"/>
         </w:rPr>
         <w:tab/>
-        <w:t>Department of Defense</w:t>
-      </w:r>
-      <w:r>
-        <w:rPr>
-          <w:rFonts w:ascii="Garamond" w:hAnsi="Garamond"/>
-          <w:bCs/>
-          <w:sz w:val="24"/>
-          <w:szCs w:val="24"/>
-        </w:rPr>
-        <w:t xml:space="preserve"> </w:t>
+        <w:t xml:space="preserve">Department of Defense </w:t>
       </w:r>
       <w:r>
         <w:rPr>
@@ -2893,25 +2907,7 @@
           <w:sz w:val="24"/>
           <w:szCs w:val="24"/>
         </w:rPr>
-        <w:t xml:space="preserve">, awarded 5 </w:t>
-      </w:r>
-      <w:r>
-        <w:rPr>
-          <w:rFonts w:ascii="Garamond" w:hAnsi="Garamond"/>
-          <w:bCs/>
-          <w:sz w:val="24"/>
-          <w:szCs w:val="24"/>
-        </w:rPr>
-        <w:t>consecutive</w:t>
-      </w:r>
-      <w:r>
-        <w:rPr>
-          <w:rFonts w:ascii="Garamond" w:hAnsi="Garamond"/>
-          <w:bCs/>
-          <w:sz w:val="24"/>
-          <w:szCs w:val="24"/>
-        </w:rPr>
-        <w:t xml:space="preserve"> years</w:t>
+        <w:t>, awarded 5 consecutive years</w:t>
       </w:r>
       <w:r>
         <w:rPr>
@@ -8792,25 +8788,7 @@
           <w:sz w:val="24"/>
           <w:szCs w:val="24"/>
         </w:rPr>
-        <w:t xml:space="preserve">AAUS </w:t>
-      </w:r>
-      <w:r>
-        <w:rPr>
-          <w:rFonts w:ascii="Garamond" w:hAnsi="Garamond"/>
-          <w:color w:val="000000"/>
-          <w:sz w:val="24"/>
-          <w:szCs w:val="24"/>
-        </w:rPr>
-        <w:t>Scientific Diving Program</w:t>
-      </w:r>
-      <w:r>
-        <w:rPr>
-          <w:rFonts w:ascii="Garamond" w:hAnsi="Garamond"/>
-          <w:color w:val="000000"/>
-          <w:sz w:val="24"/>
-          <w:szCs w:val="24"/>
-        </w:rPr>
-        <w:t>,</w:t>
+        <w:t>AAUS Scientific Diving Program,</w:t>
       </w:r>
       <w:r>
         <w:rPr>
@@ -9670,7 +9648,7 @@
 </file>
 
 <file path=word/endnotes.xml><?xml version="1.0" encoding="utf-8"?>
-<w:endnotes xmlns:wpc="http://schemas.microsoft.com/office/word/2010/wordprocessingCanvas" xmlns:cx="http://schemas.microsoft.com/office/drawing/2014/chartex" xmlns:cx1="http://schemas.microsoft.com/office/drawing/2015/9/8/chartex" xmlns:cx2="http://schemas.microsoft.com/office/drawing/2015/10/21/chartex" xmlns:cx3="http://schemas.microsoft.com/office/drawing/2016/5/9/chartex" xmlns:cx4="http://schemas.microsoft.com/office/drawing/2016/5/10/chartex" xmlns:cx5="http://schemas.microsoft.com/office/drawing/2016/5/11/chartex" xmlns:cx6="http://schemas.microsoft.com/office/drawing/2016/5/12/chartex" xmlns:cx7="http://schemas.microsoft.com/office/drawing/2016/5/13/chartex" xmlns:cx8="http://schemas.microsoft.com/office/drawing/2016/5/14/chartex" xmlns:mc="http://schemas.openxmlformats.org/markup-compatibility/2006" xmlns:aink="http://schemas.microsoft.com/office/drawing/2016/ink" xmlns:am3d="http://schemas.microsoft.com/office/drawing/2017/model3d" xmlns:o="urn:schemas-microsoft-com:office:office" xmlns:oel="http://schemas.microsoft.com/office/2019/extlst" xmlns:r="http://schemas.openxmlformats.org/officeDocument/2006/relationships" xmlns:m="http://schemas.openxmlformats.org/officeDocument/2006/math" xmlns:v="urn:schemas-microsoft-com:vml" xmlns:wp14="http://schemas.microsoft.com/office/word/2010/wordprocessingDrawing" xmlns:wp="http://schemas.openxmlformats.org/drawingml/2006/wordprocessingDrawing" xmlns:w10="urn:schemas-microsoft-com:office:word" xmlns:w="http://schemas.openxmlformats.org/wordprocessingml/2006/main" xmlns:w14="http://schemas.microsoft.com/office/word/2010/wordml" xmlns:w15="http://schemas.microsoft.com/office/word/2012/wordml" xmlns:w16cex="http://schemas.microsoft.com/office/word/2018/wordml/cex" xmlns:w16cid="http://schemas.microsoft.com/office/word/2016/wordml/cid" xmlns:w16="http://schemas.microsoft.com/office/word/2018/wordml" xmlns:w16sdtdh="http://schemas.microsoft.com/office/word/2020/wordml/sdtdatahash" xmlns:w16se="http://schemas.microsoft.com/office/word/2015/wordml/symex" xmlns:wpg="http://schemas.microsoft.com/office/word/2010/wordprocessingGroup" xmlns:wpi="http://schemas.microsoft.com/office/word/2010/wordprocessingInk" xmlns:wne="http://schemas.microsoft.com/office/word/2006/wordml" xmlns:wps="http://schemas.microsoft.com/office/word/2010/wordprocessingShape" mc:Ignorable="w14 w15 w16se w16cid w16 w16cex w16sdtdh wp14">
+<w:endnotes xmlns:wpc="http://schemas.microsoft.com/office/word/2010/wordprocessingCanvas" xmlns:cx="http://schemas.microsoft.com/office/drawing/2014/chartex" xmlns:cx1="http://schemas.microsoft.com/office/drawing/2015/9/8/chartex" xmlns:cx2="http://schemas.microsoft.com/office/drawing/2015/10/21/chartex" xmlns:cx3="http://schemas.microsoft.com/office/drawing/2016/5/9/chartex" xmlns:cx4="http://schemas.microsoft.com/office/drawing/2016/5/10/chartex" xmlns:cx5="http://schemas.microsoft.com/office/drawing/2016/5/11/chartex" xmlns:cx6="http://schemas.microsoft.com/office/drawing/2016/5/12/chartex" xmlns:cx7="http://schemas.microsoft.com/office/drawing/2016/5/13/chartex" xmlns:cx8="http://schemas.microsoft.com/office/drawing/2016/5/14/chartex" xmlns:mc="http://schemas.openxmlformats.org/markup-compatibility/2006" xmlns:aink="http://schemas.microsoft.com/office/drawing/2016/ink" xmlns:am3d="http://schemas.microsoft.com/office/drawing/2017/model3d" xmlns:o="urn:schemas-microsoft-com:office:office" xmlns:oel="http://schemas.microsoft.com/office/2019/extlst" xmlns:r="http://schemas.openxmlformats.org/officeDocument/2006/relationships" xmlns:m="http://schemas.openxmlformats.org/officeDocument/2006/math" xmlns:v="urn:schemas-microsoft-com:vml" xmlns:wp14="http://schemas.microsoft.com/office/word/2010/wordprocessingDrawing" xmlns:wp="http://schemas.openxmlformats.org/drawingml/2006/wordprocessingDrawing" xmlns:w10="urn:schemas-microsoft-com:office:word" xmlns:w="http://schemas.openxmlformats.org/wordprocessingml/2006/main" xmlns:w14="http://schemas.microsoft.com/office/word/2010/wordml" xmlns:w15="http://schemas.microsoft.com/office/word/2012/wordml" xmlns:w16cex="http://schemas.microsoft.com/office/word/2018/wordml/cex" xmlns:w16cid="http://schemas.microsoft.com/office/word/2016/wordml/cid" xmlns:w16="http://schemas.microsoft.com/office/word/2018/wordml" xmlns:w16du="http://schemas.microsoft.com/office/word/2023/wordml/word16du" xmlns:w16sdtdh="http://schemas.microsoft.com/office/word/2020/wordml/sdtdatahash" xmlns:w16se="http://schemas.microsoft.com/office/word/2015/wordml/symex" xmlns:wpg="http://schemas.microsoft.com/office/word/2010/wordprocessingGroup" xmlns:wpi="http://schemas.microsoft.com/office/word/2010/wordprocessingInk" xmlns:wne="http://schemas.microsoft.com/office/word/2006/wordml" xmlns:wps="http://schemas.microsoft.com/office/word/2010/wordprocessingShape" mc:Ignorable="w14 w15 w16se w16cid w16 w16cex w16sdtdh wp14">
   <w:endnote w:type="separator" w:id="-1">
     <w:p>
       <w:r>
@@ -9689,7 +9667,7 @@
 </file>
 
 <file path=word/footnotes.xml><?xml version="1.0" encoding="utf-8"?>
-<w:footnotes xmlns:wpc="http://schemas.microsoft.com/office/word/2010/wordprocessingCanvas" xmlns:cx="http://schemas.microsoft.com/office/drawing/2014/chartex" xmlns:cx1="http://schemas.microsoft.com/office/drawing/2015/9/8/chartex" xmlns:cx2="http://schemas.microsoft.com/office/drawing/2015/10/21/chartex" xmlns:cx3="http://schemas.microsoft.com/office/drawing/2016/5/9/chartex" xmlns:cx4="http://schemas.microsoft.com/office/drawing/2016/5/10/chartex" xmlns:cx5="http://schemas.microsoft.com/office/drawing/2016/5/11/chartex" xmlns:cx6="http://schemas.microsoft.com/office/drawing/2016/5/12/chartex" xmlns:cx7="http://schemas.microsoft.com/office/drawing/2016/5/13/chartex" xmlns:cx8="http://schemas.microsoft.com/office/drawing/2016/5/14/chartex" xmlns:mc="http://schemas.openxmlformats.org/markup-compatibility/2006" xmlns:aink="http://schemas.microsoft.com/office/drawing/2016/ink" xmlns:am3d="http://schemas.microsoft.com/office/drawing/2017/model3d" xmlns:o="urn:schemas-microsoft-com:office:office" xmlns:oel="http://schemas.microsoft.com/office/2019/extlst" xmlns:r="http://schemas.openxmlformats.org/officeDocument/2006/relationships" xmlns:m="http://schemas.openxmlformats.org/officeDocument/2006/math" xmlns:v="urn:schemas-microsoft-com:vml" xmlns:wp14="http://schemas.microsoft.com/office/word/2010/wordprocessingDrawing" xmlns:wp="http://schemas.openxmlformats.org/drawingml/2006/wordprocessingDrawing" xmlns:w10="urn:schemas-microsoft-com:office:word" xmlns:w="http://schemas.openxmlformats.org/wordprocessingml/2006/main" xmlns:w14="http://schemas.microsoft.com/office/word/2010/wordml" xmlns:w15="http://schemas.microsoft.com/office/word/2012/wordml" xmlns:w16cex="http://schemas.microsoft.com/office/word/2018/wordml/cex" xmlns:w16cid="http://schemas.microsoft.com/office/word/2016/wordml/cid" xmlns:w16="http://schemas.microsoft.com/office/word/2018/wordml" xmlns:w16sdtdh="http://schemas.microsoft.com/office/word/2020/wordml/sdtdatahash" xmlns:w16se="http://schemas.microsoft.com/office/word/2015/wordml/symex" xmlns:wpg="http://schemas.microsoft.com/office/word/2010/wordprocessingGroup" xmlns:wpi="http://schemas.microsoft.com/office/word/2010/wordprocessingInk" xmlns:wne="http://schemas.microsoft.com/office/word/2006/wordml" xmlns:wps="http://schemas.microsoft.com/office/word/2010/wordprocessingShape" mc:Ignorable="w14 w15 w16se w16cid w16 w16cex w16sdtdh wp14">
+<w:footnotes xmlns:wpc="http://schemas.microsoft.com/office/word/2010/wordprocessingCanvas" xmlns:cx="http://schemas.microsoft.com/office/drawing/2014/chartex" xmlns:cx1="http://schemas.microsoft.com/office/drawing/2015/9/8/chartex" xmlns:cx2="http://schemas.microsoft.com/office/drawing/2015/10/21/chartex" xmlns:cx3="http://schemas.microsoft.com/office/drawing/2016/5/9/chartex" xmlns:cx4="http://schemas.microsoft.com/office/drawing/2016/5/10/chartex" xmlns:cx5="http://schemas.microsoft.com/office/drawing/2016/5/11/chartex" xmlns:cx6="http://schemas.microsoft.com/office/drawing/2016/5/12/chartex" xmlns:cx7="http://schemas.microsoft.com/office/drawing/2016/5/13/chartex" xmlns:cx8="http://schemas.microsoft.com/office/drawing/2016/5/14/chartex" xmlns:mc="http://schemas.openxmlformats.org/markup-compatibility/2006" xmlns:aink="http://schemas.microsoft.com/office/drawing/2016/ink" xmlns:am3d="http://schemas.microsoft.com/office/drawing/2017/model3d" xmlns:o="urn:schemas-microsoft-com:office:office" xmlns:oel="http://schemas.microsoft.com/office/2019/extlst" xmlns:r="http://schemas.openxmlformats.org/officeDocument/2006/relationships" xmlns:m="http://schemas.openxmlformats.org/officeDocument/2006/math" xmlns:v="urn:schemas-microsoft-com:vml" xmlns:wp14="http://schemas.microsoft.com/office/word/2010/wordprocessingDrawing" xmlns:wp="http://schemas.openxmlformats.org/drawingml/2006/wordprocessingDrawing" xmlns:w10="urn:schemas-microsoft-com:office:word" xmlns:w="http://schemas.openxmlformats.org/wordprocessingml/2006/main" xmlns:w14="http://schemas.microsoft.com/office/word/2010/wordml" xmlns:w15="http://schemas.microsoft.com/office/word/2012/wordml" xmlns:w16cex="http://schemas.microsoft.com/office/word/2018/wordml/cex" xmlns:w16cid="http://schemas.microsoft.com/office/word/2016/wordml/cid" xmlns:w16="http://schemas.microsoft.com/office/word/2018/wordml" xmlns:w16du="http://schemas.microsoft.com/office/word/2023/wordml/word16du" xmlns:w16sdtdh="http://schemas.microsoft.com/office/word/2020/wordml/sdtdatahash" xmlns:w16se="http://schemas.microsoft.com/office/word/2015/wordml/symex" xmlns:wpg="http://schemas.microsoft.com/office/word/2010/wordprocessingGroup" xmlns:wpi="http://schemas.microsoft.com/office/word/2010/wordprocessingInk" xmlns:wne="http://schemas.microsoft.com/office/word/2006/wordml" xmlns:wps="http://schemas.microsoft.com/office/word/2010/wordprocessingShape" mc:Ignorable="w14 w15 w16se w16cid w16 w16cex w16sdtdh wp14">
   <w:footnote w:type="separator" w:id="-1">
     <w:p>
       <w:r>
@@ -9708,7 +9686,7 @@
 </file>
 
 <file path=word/numbering.xml><?xml version="1.0" encoding="utf-8"?>
-<w:numbering xmlns:wpc="http://schemas.microsoft.com/office/word/2010/wordprocessingCanvas" xmlns:cx="http://schemas.microsoft.com/office/drawing/2014/chartex" xmlns:cx1="http://schemas.microsoft.com/office/drawing/2015/9/8/chartex" xmlns:cx2="http://schemas.microsoft.com/office/drawing/2015/10/21/chartex" xmlns:cx3="http://schemas.microsoft.com/office/drawing/2016/5/9/chartex" xmlns:cx4="http://schemas.microsoft.com/office/drawing/2016/5/10/chartex" xmlns:cx5="http://schemas.microsoft.com/office/drawing/2016/5/11/chartex" xmlns:cx6="http://schemas.microsoft.com/office/drawing/2016/5/12/chartex" xmlns:cx7="http://schemas.microsoft.com/office/drawing/2016/5/13/chartex" xmlns:cx8="http://schemas.microsoft.com/office/drawing/2016/5/14/chartex" xmlns:mc="http://schemas.openxmlformats.org/markup-compatibility/2006" xmlns:aink="http://schemas.microsoft.com/office/drawing/2016/ink" xmlns:am3d="http://schemas.microsoft.com/office/drawing/2017/model3d" xmlns:o="urn:schemas-microsoft-com:office:office" xmlns:oel="http://schemas.microsoft.com/office/2019/extlst" xmlns:r="http://schemas.openxmlformats.org/officeDocument/2006/relationships" xmlns:m="http://schemas.openxmlformats.org/officeDocument/2006/math" xmlns:v="urn:schemas-microsoft-com:vml" xmlns:wp14="http://schemas.microsoft.com/office/word/2010/wordprocessingDrawing" xmlns:wp="http://schemas.openxmlformats.org/drawingml/2006/wordprocessingDrawing" xmlns:w10="urn:schemas-microsoft-com:office:word" xmlns:w="http://schemas.openxmlformats.org/wordprocessingml/2006/main" xmlns:w14="http://schemas.microsoft.com/office/word/2010/wordml" xmlns:w15="http://schemas.microsoft.com/office/word/2012/wordml" xmlns:w16cex="http://schemas.microsoft.com/office/word/2018/wordml/cex" xmlns:w16cid="http://schemas.microsoft.com/office/word/2016/wordml/cid" xmlns:w16="http://schemas.microsoft.com/office/word/2018/wordml" xmlns:w16sdtdh="http://schemas.microsoft.com/office/word/2020/wordml/sdtdatahash" xmlns:w16se="http://schemas.microsoft.com/office/word/2015/wordml/symex" xmlns:wpg="http://schemas.microsoft.com/office/word/2010/wordprocessingGroup" xmlns:wpi="http://schemas.microsoft.com/office/word/2010/wordprocessingInk" xmlns:wne="http://schemas.microsoft.com/office/word/2006/wordml" xmlns:wps="http://schemas.microsoft.com/office/word/2010/wordprocessingShape" mc:Ignorable="w14 w15 w16se w16cid w16 w16cex w16sdtdh wp14">
+<w:numbering xmlns:wpc="http://schemas.microsoft.com/office/word/2010/wordprocessingCanvas" xmlns:cx="http://schemas.microsoft.com/office/drawing/2014/chartex" xmlns:cx1="http://schemas.microsoft.com/office/drawing/2015/9/8/chartex" xmlns:cx2="http://schemas.microsoft.com/office/drawing/2015/10/21/chartex" xmlns:cx3="http://schemas.microsoft.com/office/drawing/2016/5/9/chartex" xmlns:cx4="http://schemas.microsoft.com/office/drawing/2016/5/10/chartex" xmlns:cx5="http://schemas.microsoft.com/office/drawing/2016/5/11/chartex" xmlns:cx6="http://schemas.microsoft.com/office/drawing/2016/5/12/chartex" xmlns:cx7="http://schemas.microsoft.com/office/drawing/2016/5/13/chartex" xmlns:cx8="http://schemas.microsoft.com/office/drawing/2016/5/14/chartex" xmlns:mc="http://schemas.openxmlformats.org/markup-compatibility/2006" xmlns:aink="http://schemas.microsoft.com/office/drawing/2016/ink" xmlns:am3d="http://schemas.microsoft.com/office/drawing/2017/model3d" xmlns:o="urn:schemas-microsoft-com:office:office" xmlns:oel="http://schemas.microsoft.com/office/2019/extlst" xmlns:r="http://schemas.openxmlformats.org/officeDocument/2006/relationships" xmlns:m="http://schemas.openxmlformats.org/officeDocument/2006/math" xmlns:v="urn:schemas-microsoft-com:vml" xmlns:wp14="http://schemas.microsoft.com/office/word/2010/wordprocessingDrawing" xmlns:wp="http://schemas.openxmlformats.org/drawingml/2006/wordprocessingDrawing" xmlns:w10="urn:schemas-microsoft-com:office:word" xmlns:w="http://schemas.openxmlformats.org/wordprocessingml/2006/main" xmlns:w14="http://schemas.microsoft.com/office/word/2010/wordml" xmlns:w15="http://schemas.microsoft.com/office/word/2012/wordml" xmlns:w16cex="http://schemas.microsoft.com/office/word/2018/wordml/cex" xmlns:w16cid="http://schemas.microsoft.com/office/word/2016/wordml/cid" xmlns:w16="http://schemas.microsoft.com/office/word/2018/wordml" xmlns:w16du="http://schemas.microsoft.com/office/word/2023/wordml/word16du" xmlns:w16sdtdh="http://schemas.microsoft.com/office/word/2020/wordml/sdtdatahash" xmlns:w16se="http://schemas.microsoft.com/office/word/2015/wordml/symex" xmlns:wpg="http://schemas.microsoft.com/office/word/2010/wordprocessingGroup" xmlns:wpi="http://schemas.microsoft.com/office/word/2010/wordprocessingInk" xmlns:wne="http://schemas.microsoft.com/office/word/2006/wordml" xmlns:wps="http://schemas.microsoft.com/office/word/2010/wordprocessingShape" mc:Ignorable="w14 w15 w16se w16cid w16 w16cex w16sdtdh wp14">
   <w:abstractNum w:abstractNumId="0" w15:restartNumberingAfterBreak="0">
     <w:nsid w:val="024B302F"/>
     <w:multiLevelType w:val="hybridMultilevel"/>

</xml_diff>

<commit_message>
updated CV: added brittle star paper in prep and condensed Pp spacing
</commit_message>
<xml_diff>
--- a/CV.docx
+++ b/CV.docx
@@ -1,6 +1,6 @@
 
 <file path=word/document.xml><?xml version="1.0" encoding="utf-8"?>
-<w:document xmlns:wpc="http://schemas.microsoft.com/office/word/2010/wordprocessingCanvas" xmlns:cx="http://schemas.microsoft.com/office/drawing/2014/chartex" xmlns:cx1="http://schemas.microsoft.com/office/drawing/2015/9/8/chartex" xmlns:cx2="http://schemas.microsoft.com/office/drawing/2015/10/21/chartex" xmlns:cx3="http://schemas.microsoft.com/office/drawing/2016/5/9/chartex" xmlns:cx4="http://schemas.microsoft.com/office/drawing/2016/5/10/chartex" xmlns:cx5="http://schemas.microsoft.com/office/drawing/2016/5/11/chartex" xmlns:cx6="http://schemas.microsoft.com/office/drawing/2016/5/12/chartex" xmlns:cx7="http://schemas.microsoft.com/office/drawing/2016/5/13/chartex" xmlns:cx8="http://schemas.microsoft.com/office/drawing/2016/5/14/chartex" xmlns:mc="http://schemas.openxmlformats.org/markup-compatibility/2006" xmlns:aink="http://schemas.microsoft.com/office/drawing/2016/ink" xmlns:am3d="http://schemas.microsoft.com/office/drawing/2017/model3d" xmlns:o="urn:schemas-microsoft-com:office:office" xmlns:oel="http://schemas.microsoft.com/office/2019/extlst" xmlns:r="http://schemas.openxmlformats.org/officeDocument/2006/relationships" xmlns:m="http://schemas.openxmlformats.org/officeDocument/2006/math" xmlns:v="urn:schemas-microsoft-com:vml" xmlns:wp14="http://schemas.microsoft.com/office/word/2010/wordprocessingDrawing" xmlns:wp="http://schemas.openxmlformats.org/drawingml/2006/wordprocessingDrawing" xmlns:w10="urn:schemas-microsoft-com:office:word" xmlns:w="http://schemas.openxmlformats.org/wordprocessingml/2006/main" xmlns:w14="http://schemas.microsoft.com/office/word/2010/wordml" xmlns:w15="http://schemas.microsoft.com/office/word/2012/wordml" xmlns:w16cex="http://schemas.microsoft.com/office/word/2018/wordml/cex" xmlns:w16cid="http://schemas.microsoft.com/office/word/2016/wordml/cid" xmlns:w16="http://schemas.microsoft.com/office/word/2018/wordml" xmlns:w16du="http://schemas.microsoft.com/office/word/2023/wordml/word16du" xmlns:w16sdtdh="http://schemas.microsoft.com/office/word/2020/wordml/sdtdatahash" xmlns:w16se="http://schemas.microsoft.com/office/word/2015/wordml/symex" xmlns:wpg="http://schemas.microsoft.com/office/word/2010/wordprocessingGroup" xmlns:wpi="http://schemas.microsoft.com/office/word/2010/wordprocessingInk" xmlns:wne="http://schemas.microsoft.com/office/word/2006/wordml" xmlns:wps="http://schemas.microsoft.com/office/word/2010/wordprocessingShape" mc:Ignorable="w14 w15 w16se w16cid w16 w16cex w16sdtdh wp14">
+<w:document xmlns:wpc="http://schemas.microsoft.com/office/word/2010/wordprocessingCanvas" xmlns:cx="http://schemas.microsoft.com/office/drawing/2014/chartex" xmlns:cx1="http://schemas.microsoft.com/office/drawing/2015/9/8/chartex" xmlns:cx2="http://schemas.microsoft.com/office/drawing/2015/10/21/chartex" xmlns:cx3="http://schemas.microsoft.com/office/drawing/2016/5/9/chartex" xmlns:cx4="http://schemas.microsoft.com/office/drawing/2016/5/10/chartex" xmlns:cx5="http://schemas.microsoft.com/office/drawing/2016/5/11/chartex" xmlns:cx6="http://schemas.microsoft.com/office/drawing/2016/5/12/chartex" xmlns:cx7="http://schemas.microsoft.com/office/drawing/2016/5/13/chartex" xmlns:cx8="http://schemas.microsoft.com/office/drawing/2016/5/14/chartex" xmlns:mc="http://schemas.openxmlformats.org/markup-compatibility/2006" xmlns:aink="http://schemas.microsoft.com/office/drawing/2016/ink" xmlns:am3d="http://schemas.microsoft.com/office/drawing/2017/model3d" xmlns:o="urn:schemas-microsoft-com:office:office" xmlns:oel="http://schemas.microsoft.com/office/2019/extlst" xmlns:r="http://schemas.openxmlformats.org/officeDocument/2006/relationships" xmlns:m="http://schemas.openxmlformats.org/officeDocument/2006/math" xmlns:v="urn:schemas-microsoft-com:vml" xmlns:wp14="http://schemas.microsoft.com/office/word/2010/wordprocessingDrawing" xmlns:wp="http://schemas.openxmlformats.org/drawingml/2006/wordprocessingDrawing" xmlns:w10="urn:schemas-microsoft-com:office:word" xmlns:w="http://schemas.openxmlformats.org/wordprocessingml/2006/main" xmlns:w14="http://schemas.microsoft.com/office/word/2010/wordml" xmlns:w15="http://schemas.microsoft.com/office/word/2012/wordml" xmlns:w16cex="http://schemas.microsoft.com/office/word/2018/wordml/cex" xmlns:w16cid="http://schemas.microsoft.com/office/word/2016/wordml/cid" xmlns:w16="http://schemas.microsoft.com/office/word/2018/wordml" xmlns:w16sdtdh="http://schemas.microsoft.com/office/word/2020/wordml/sdtdatahash" xmlns:w16se="http://schemas.microsoft.com/office/word/2015/wordml/symex" xmlns:wpg="http://schemas.microsoft.com/office/word/2010/wordprocessingGroup" xmlns:wpi="http://schemas.microsoft.com/office/word/2010/wordprocessingInk" xmlns:wne="http://schemas.microsoft.com/office/word/2006/wordml" xmlns:wps="http://schemas.microsoft.com/office/word/2010/wordprocessingShape" mc:Ignorable="w14 w15 w16se w16cid w16 w16cex w16sdtdh wp14">
   <w:body>
     <w:p>
       <w:pPr>
@@ -1165,26 +1165,7 @@
           <w:szCs w:val="24"/>
         </w:rPr>
         <w:tab/>
-      </w:r>
-      <w:proofErr w:type="spellStart"/>
-      <w:r>
-        <w:rPr>
-          <w:rFonts w:ascii="Garamond" w:hAnsi="Garamond"/>
-          <w:bCs/>
-          <w:sz w:val="24"/>
-          <w:szCs w:val="24"/>
-        </w:rPr>
-        <w:t>Shipe</w:t>
-      </w:r>
-      <w:proofErr w:type="spellEnd"/>
-      <w:r>
-        <w:rPr>
-          <w:rFonts w:ascii="Garamond" w:hAnsi="Garamond"/>
-          <w:bCs/>
-          <w:sz w:val="24"/>
-          <w:szCs w:val="24"/>
-        </w:rPr>
-        <w:t xml:space="preserve"> Laboratory</w:t>
+        <w:t>Shipe Laboratory</w:t>
       </w:r>
       <w:r>
         <w:rPr>
@@ -1257,7 +1238,90 @@
         <w:tabs>
           <w:tab w:val="left" w:pos="540"/>
         </w:tabs>
-        <w:spacing w:line="240" w:lineRule="auto"/>
+        <w:spacing w:after="0" w:line="240" w:lineRule="auto"/>
+        <w:rPr>
+          <w:rFonts w:ascii="Garamond" w:hAnsi="Garamond"/>
+          <w:b/>
+          <w:sz w:val="24"/>
+          <w:szCs w:val="24"/>
+        </w:rPr>
+      </w:pPr>
+      <w:r>
+        <w:rPr>
+          <w:rFonts w:ascii="Garamond" w:hAnsi="Garamond"/>
+          <w:smallCaps/>
+          <w:color w:val="000000"/>
+          <w:sz w:val="24"/>
+          <w:szCs w:val="24"/>
+          <w:u w:val="single"/>
+        </w:rPr>
+        <w:t>Peer</w:t>
+      </w:r>
+      <w:r>
+        <w:rPr>
+          <w:rFonts w:ascii="Garamond" w:hAnsi="Garamond"/>
+          <w:smallCaps/>
+          <w:color w:val="000000"/>
+          <w:sz w:val="24"/>
+          <w:szCs w:val="24"/>
+          <w:u w:val="single"/>
+        </w:rPr>
+        <w:t>-</w:t>
+      </w:r>
+      <w:r>
+        <w:rPr>
+          <w:rFonts w:ascii="Garamond" w:hAnsi="Garamond"/>
+          <w:smallCaps/>
+          <w:color w:val="000000"/>
+          <w:sz w:val="24"/>
+          <w:szCs w:val="24"/>
+          <w:u w:val="single"/>
+        </w:rPr>
+        <w:t>Reviewed</w:t>
+      </w:r>
+    </w:p>
+    <w:p>
+      <w:pPr>
+        <w:tabs>
+          <w:tab w:val="left" w:pos="540"/>
+        </w:tabs>
+        <w:spacing w:after="0" w:line="240" w:lineRule="auto"/>
+        <w:ind w:left="540" w:hanging="540"/>
+        <w:rPr>
+          <w:rFonts w:ascii="Garamond" w:hAnsi="Garamond"/>
+          <w:bCs/>
+          <w:sz w:val="24"/>
+          <w:szCs w:val="24"/>
+        </w:rPr>
+      </w:pPr>
+      <w:r>
+        <w:rPr>
+          <w:rFonts w:ascii="Garamond" w:hAnsi="Garamond"/>
+          <w:b/>
+          <w:sz w:val="24"/>
+          <w:szCs w:val="24"/>
+        </w:rPr>
+        <w:t>Notar, JC</w:t>
+      </w:r>
+      <w:r>
+        <w:rPr>
+          <w:rFonts w:ascii="Garamond" w:hAnsi="Garamond"/>
+          <w:bCs/>
+          <w:sz w:val="24"/>
+          <w:szCs w:val="24"/>
+        </w:rPr>
+        <w:t xml:space="preserve">, Go, M, and Johnsen, S. (in review). </w:t>
+      </w:r>
+      <w:r>
+        <w:rPr>
+          <w:rFonts w:ascii="Garamond" w:hAnsi="Garamond"/>
+          <w:bCs/>
+          <w:sz w:val="24"/>
+          <w:szCs w:val="24"/>
+        </w:rPr>
+        <w:t>Learning without a brain: Classical conditioning in the ophiuroid </w:t>
+      </w:r>
+      <w:r>
         <w:rPr>
           <w:rFonts w:ascii="Garamond" w:hAnsi="Garamond"/>
           <w:bCs/>
@@ -1266,68 +1330,24 @@
           <w:sz w:val="24"/>
           <w:szCs w:val="24"/>
         </w:rPr>
-      </w:pPr>
-      <w:r>
-        <w:rPr>
-          <w:rFonts w:ascii="Garamond" w:hAnsi="Garamond"/>
-          <w:smallCaps/>
-          <w:color w:val="000000"/>
-          <w:sz w:val="24"/>
-          <w:szCs w:val="24"/>
-          <w:u w:val="single"/>
-        </w:rPr>
-        <w:t>Peer</w:t>
-      </w:r>
-      <w:r>
-        <w:rPr>
-          <w:rFonts w:ascii="Garamond" w:hAnsi="Garamond"/>
-          <w:smallCaps/>
-          <w:color w:val="000000"/>
-          <w:sz w:val="24"/>
-          <w:szCs w:val="24"/>
-          <w:u w:val="single"/>
-        </w:rPr>
-        <w:t>-</w:t>
-      </w:r>
-      <w:r>
-        <w:rPr>
-          <w:rFonts w:ascii="Garamond" w:hAnsi="Garamond"/>
-          <w:smallCaps/>
-          <w:color w:val="000000"/>
-          <w:sz w:val="24"/>
-          <w:szCs w:val="24"/>
-          <w:u w:val="single"/>
-        </w:rPr>
-        <w:t>Reviewed</w:t>
-      </w:r>
-      <w:r>
-        <w:rPr>
-          <w:rFonts w:ascii="Garamond" w:hAnsi="Garamond"/>
-          <w:b/>
-          <w:sz w:val="24"/>
-          <w:szCs w:val="24"/>
-        </w:rPr>
-        <w:br/>
-      </w:r>
-      <w:r>
-        <w:rPr>
-          <w:rFonts w:ascii="Garamond" w:hAnsi="Garamond"/>
-          <w:b/>
-          <w:sz w:val="24"/>
-          <w:szCs w:val="24"/>
-        </w:rPr>
-        <w:t>Notar, JC</w:t>
-      </w:r>
-      <w:r>
-        <w:rPr>
-          <w:rFonts w:ascii="Garamond" w:hAnsi="Garamond"/>
-          <w:bCs/>
-          <w:sz w:val="24"/>
-          <w:szCs w:val="24"/>
-        </w:rPr>
-        <w:t>, Meja, B, and Johnsen, S</w:t>
-      </w:r>
-      <w:r>
+        <w:t>Ophiocoma echinata</w:t>
+      </w:r>
+      <w:r>
+        <w:rPr>
+          <w:rFonts w:ascii="Garamond" w:hAnsi="Garamond"/>
+          <w:bCs/>
+          <w:sz w:val="24"/>
+          <w:szCs w:val="24"/>
+        </w:rPr>
+        <w:t>.</w:t>
+      </w:r>
+    </w:p>
+    <w:p>
+      <w:pPr>
+        <w:tabs>
+          <w:tab w:val="left" w:pos="540"/>
+        </w:tabs>
+        <w:spacing w:after="0" w:line="240" w:lineRule="auto"/>
         <w:rPr>
           <w:rFonts w:ascii="Garamond" w:hAnsi="Garamond"/>
           <w:bCs/>
@@ -1336,16 +1356,24 @@
           <w:sz w:val="24"/>
           <w:szCs w:val="24"/>
         </w:rPr>
-        <w:t>.</w:t>
-      </w:r>
-      <w:r>
-        <w:rPr>
-          <w:rFonts w:ascii="Garamond" w:hAnsi="Garamond"/>
-          <w:bCs/>
-          <w:sz w:val="24"/>
-          <w:szCs w:val="24"/>
-        </w:rPr>
-        <w:t xml:space="preserve"> (2022).</w:t>
+      </w:pPr>
+      <w:r>
+        <w:rPr>
+          <w:rFonts w:ascii="Garamond" w:hAnsi="Garamond"/>
+          <w:b/>
+          <w:sz w:val="24"/>
+          <w:szCs w:val="24"/>
+        </w:rPr>
+        <w:t>Notar, JC</w:t>
+      </w:r>
+      <w:r>
+        <w:rPr>
+          <w:rFonts w:ascii="Garamond" w:hAnsi="Garamond"/>
+          <w:bCs/>
+          <w:sz w:val="24"/>
+          <w:szCs w:val="24"/>
+        </w:rPr>
+        <w:t>, Meja, B, and Johnsen, S</w:t>
       </w:r>
       <w:r>
         <w:rPr>
@@ -1356,37 +1384,16 @@
           <w:sz w:val="24"/>
           <w:szCs w:val="24"/>
         </w:rPr>
-        <w:t xml:space="preserve"> </w:t>
-      </w:r>
-      <w:r>
-        <w:rPr>
-          <w:rFonts w:ascii="Garamond" w:hAnsi="Garamond"/>
-          <w:sz w:val="24"/>
-          <w:szCs w:val="24"/>
-        </w:rPr>
-        <w:t xml:space="preserve">Testing Mechanisms of Vision: Sea Urchin Spine </w:t>
-      </w:r>
-      <w:r>
-        <w:rPr>
-          <w:rFonts w:ascii="Garamond" w:hAnsi="Garamond"/>
-          <w:sz w:val="24"/>
-          <w:szCs w:val="24"/>
-        </w:rPr>
-        <w:tab/>
-      </w:r>
-      <w:r>
-        <w:rPr>
-          <w:rFonts w:ascii="Garamond" w:hAnsi="Garamond"/>
-          <w:sz w:val="24"/>
-          <w:szCs w:val="24"/>
-        </w:rPr>
-        <w:t>Density Does Not Correlate with Vision-Related Environmental Characteristics.</w:t>
-      </w:r>
-      <w:r>
-        <w:rPr>
-          <w:rFonts w:ascii="Garamond" w:hAnsi="Garamond"/>
-        </w:rPr>
-        <w:t xml:space="preserve"> </w:t>
+        <w:t>.</w:t>
+      </w:r>
+      <w:r>
+        <w:rPr>
+          <w:rFonts w:ascii="Garamond" w:hAnsi="Garamond"/>
+          <w:bCs/>
+          <w:sz w:val="24"/>
+          <w:szCs w:val="24"/>
+        </w:rPr>
+        <w:t xml:space="preserve"> (2022).</w:t>
       </w:r>
       <w:r>
         <w:rPr>
@@ -1397,7 +1404,37 @@
           <w:sz w:val="24"/>
           <w:szCs w:val="24"/>
         </w:rPr>
-        <w:t xml:space="preserve">Integrative </w:t>
+        <w:t xml:space="preserve"> </w:t>
+      </w:r>
+      <w:r>
+        <w:rPr>
+          <w:rFonts w:ascii="Garamond" w:hAnsi="Garamond"/>
+          <w:sz w:val="24"/>
+          <w:szCs w:val="24"/>
+        </w:rPr>
+        <w:t xml:space="preserve">Testing Mechanisms of Vision: Sea Urchin Spine </w:t>
+      </w:r>
+      <w:r>
+        <w:rPr>
+          <w:rFonts w:ascii="Garamond" w:hAnsi="Garamond"/>
+          <w:sz w:val="24"/>
+          <w:szCs w:val="24"/>
+        </w:rPr>
+        <w:tab/>
+      </w:r>
+      <w:r>
+        <w:rPr>
+          <w:rFonts w:ascii="Garamond" w:hAnsi="Garamond"/>
+          <w:sz w:val="24"/>
+          <w:szCs w:val="24"/>
+        </w:rPr>
+        <w:t>Density Does Not Correlate with Vision-Related Environmental Characteristics.</w:t>
+      </w:r>
+      <w:r>
+        <w:rPr>
+          <w:rFonts w:ascii="Garamond" w:hAnsi="Garamond"/>
+        </w:rPr>
+        <w:t xml:space="preserve"> </w:t>
       </w:r>
       <w:r>
         <w:rPr>
@@ -1408,7 +1445,7 @@
           <w:sz w:val="24"/>
           <w:szCs w:val="24"/>
         </w:rPr>
-        <w:tab/>
+        <w:t xml:space="preserve">Integrative </w:t>
       </w:r>
       <w:r>
         <w:rPr>
@@ -1419,7 +1456,7 @@
           <w:sz w:val="24"/>
           <w:szCs w:val="24"/>
         </w:rPr>
-        <w:t>and Comparative Biology</w:t>
+        <w:tab/>
       </w:r>
       <w:r>
         <w:rPr>
@@ -1430,6 +1467,17 @@
           <w:sz w:val="24"/>
           <w:szCs w:val="24"/>
         </w:rPr>
+        <w:t>and Comparative Biology</w:t>
+      </w:r>
+      <w:r>
+        <w:rPr>
+          <w:rFonts w:ascii="Garamond" w:hAnsi="Garamond"/>
+          <w:bCs/>
+          <w:i/>
+          <w:iCs/>
+          <w:sz w:val="24"/>
+          <w:szCs w:val="24"/>
+        </w:rPr>
         <w:t xml:space="preserve">, </w:t>
       </w:r>
       <w:r>
@@ -1439,27 +1487,7 @@
           <w:sz w:val="24"/>
           <w:szCs w:val="24"/>
         </w:rPr>
-        <w:t>icac119, </w:t>
-      </w:r>
-      <w:proofErr w:type="spellStart"/>
-      <w:r>
-        <w:rPr>
-          <w:rFonts w:ascii="Garamond" w:hAnsi="Garamond"/>
-          <w:bCs/>
-          <w:sz w:val="24"/>
-          <w:szCs w:val="24"/>
-        </w:rPr>
-        <w:t>doi</w:t>
-      </w:r>
-      <w:proofErr w:type="spellEnd"/>
-      <w:r>
-        <w:rPr>
-          <w:rFonts w:ascii="Garamond" w:hAnsi="Garamond"/>
-          <w:bCs/>
-          <w:sz w:val="24"/>
-          <w:szCs w:val="24"/>
-        </w:rPr>
-        <w:t xml:space="preserve">: </w:t>
+        <w:t xml:space="preserve">icac119, doi: </w:t>
       </w:r>
       <w:hyperlink r:id="rId8" w:history="1">
         <w:r>
@@ -1470,35 +1498,13 @@
             <w:sz w:val="24"/>
             <w:szCs w:val="24"/>
           </w:rPr>
-          <w:t>10.1093/</w:t>
-        </w:r>
-        <w:proofErr w:type="spellStart"/>
-        <w:r>
-          <w:rPr>
-            <w:rStyle w:val="Hyperlink"/>
-            <w:rFonts w:ascii="Garamond" w:hAnsi="Garamond"/>
-            <w:bCs/>
-            <w:sz w:val="24"/>
-            <w:szCs w:val="24"/>
-          </w:rPr>
-          <w:t>icb</w:t>
-        </w:r>
-        <w:proofErr w:type="spellEnd"/>
-        <w:r>
-          <w:rPr>
-            <w:rStyle w:val="Hyperlink"/>
-            <w:rFonts w:ascii="Garamond" w:hAnsi="Garamond"/>
-            <w:bCs/>
-            <w:sz w:val="24"/>
-            <w:szCs w:val="24"/>
-          </w:rPr>
-          <w:t>/icac119</w:t>
+          <w:t>10.1093/icb/icac119</w:t>
         </w:r>
       </w:hyperlink>
     </w:p>
     <w:p>
       <w:pPr>
-        <w:spacing w:line="240" w:lineRule="auto"/>
+        <w:spacing w:after="0" w:line="240" w:lineRule="auto"/>
         <w:ind w:left="540" w:hanging="540"/>
         <w:rPr>
           <w:rFonts w:ascii="Garamond" w:hAnsi="Garamond"/>
@@ -1566,29 +1572,7 @@
           <w:szCs w:val="24"/>
           <w:shd w:val="clear" w:color="auto" w:fill="FFFFFF"/>
         </w:rPr>
-        <w:t xml:space="preserve">Can Systems Biology Separate Evolutionary Analogies (Convergent </w:t>
-      </w:r>
-      <w:proofErr w:type="spellStart"/>
-      <w:r>
-        <w:rPr>
-          <w:rFonts w:ascii="Garamond" w:hAnsi="Garamond"/>
-          <w:color w:val="222222"/>
-          <w:sz w:val="24"/>
-          <w:szCs w:val="24"/>
-          <w:shd w:val="clear" w:color="auto" w:fill="FFFFFF"/>
-        </w:rPr>
-        <w:t>Homoplasies</w:t>
-      </w:r>
-      <w:proofErr w:type="spellEnd"/>
-      <w:r>
-        <w:rPr>
-          <w:rFonts w:ascii="Garamond" w:hAnsi="Garamond"/>
-          <w:color w:val="222222"/>
-          <w:sz w:val="24"/>
-          <w:szCs w:val="24"/>
-          <w:shd w:val="clear" w:color="auto" w:fill="FFFFFF"/>
-        </w:rPr>
-        <w:t xml:space="preserve">) From Homologies? </w:t>
+        <w:t xml:space="preserve">Can Systems Biology Separate Evolutionary Analogies (Convergent Homoplasies) From Homologies? </w:t>
       </w:r>
       <w:r>
         <w:rPr>
@@ -1600,65 +1584,17 @@
           <w:szCs w:val="24"/>
           <w:shd w:val="clear" w:color="auto" w:fill="FFFFFF"/>
         </w:rPr>
-        <w:t xml:space="preserve">Prog. </w:t>
-      </w:r>
-      <w:proofErr w:type="spellStart"/>
-      <w:r>
-        <w:rPr>
-          <w:rFonts w:ascii="Garamond" w:hAnsi="Garamond"/>
-          <w:i/>
-          <w:iCs/>
+        <w:t>Prog. Biophys. Mol. Biol.</w:t>
+      </w:r>
+      <w:r>
+        <w:rPr>
+          <w:rFonts w:ascii="Garamond" w:hAnsi="Garamond"/>
           <w:color w:val="222222"/>
           <w:sz w:val="24"/>
           <w:szCs w:val="24"/>
           <w:shd w:val="clear" w:color="auto" w:fill="FFFFFF"/>
         </w:rPr>
-        <w:t>Biophys</w:t>
-      </w:r>
-      <w:proofErr w:type="spellEnd"/>
-      <w:r>
-        <w:rPr>
-          <w:rFonts w:ascii="Garamond" w:hAnsi="Garamond"/>
-          <w:i/>
-          <w:iCs/>
-          <w:color w:val="222222"/>
-          <w:sz w:val="24"/>
-          <w:szCs w:val="24"/>
-          <w:shd w:val="clear" w:color="auto" w:fill="FFFFFF"/>
-        </w:rPr>
-        <w:t>. Mol. Biol.</w:t>
-      </w:r>
-      <w:r>
-        <w:rPr>
-          <w:rFonts w:ascii="Garamond" w:hAnsi="Garamond"/>
-          <w:color w:val="222222"/>
-          <w:sz w:val="24"/>
-          <w:szCs w:val="24"/>
-          <w:shd w:val="clear" w:color="auto" w:fill="FFFFFF"/>
-        </w:rPr>
-        <w:t xml:space="preserve"> 117 (2015), 19-29. </w:t>
-      </w:r>
-      <w:proofErr w:type="spellStart"/>
-      <w:r>
-        <w:rPr>
-          <w:rFonts w:ascii="Garamond" w:hAnsi="Garamond"/>
-          <w:color w:val="222222"/>
-          <w:sz w:val="24"/>
-          <w:szCs w:val="24"/>
-          <w:shd w:val="clear" w:color="auto" w:fill="FFFFFF"/>
-        </w:rPr>
-        <w:t>doi</w:t>
-      </w:r>
-      <w:proofErr w:type="spellEnd"/>
-      <w:r>
-        <w:rPr>
-          <w:rFonts w:ascii="Garamond" w:hAnsi="Garamond"/>
-          <w:color w:val="222222"/>
-          <w:sz w:val="24"/>
-          <w:szCs w:val="24"/>
-          <w:shd w:val="clear" w:color="auto" w:fill="FFFFFF"/>
-        </w:rPr>
-        <w:t xml:space="preserve">: </w:t>
+        <w:t xml:space="preserve"> 117 (2015), 19-29. doi: </w:t>
       </w:r>
       <w:hyperlink r:id="rId9" w:history="1">
         <w:r>
@@ -1686,13 +1622,14 @@
           <w:tab w:val="left" w:pos="6480"/>
           <w:tab w:val="right" w:pos="9360"/>
         </w:tabs>
-        <w:spacing w:line="240" w:lineRule="auto"/>
+        <w:spacing w:after="0" w:line="240" w:lineRule="auto"/>
         <w:ind w:left="540" w:hanging="540"/>
         <w:rPr>
-          <w:rStyle w:val="Hyperlink"/>
-          <w:rFonts w:ascii="Garamond" w:hAnsi="Garamond"/>
-          <w:sz w:val="24"/>
-          <w:szCs w:val="24"/>
+          <w:rFonts w:ascii="Garamond" w:hAnsi="Garamond"/>
+          <w:color w:val="0000FF"/>
+          <w:sz w:val="24"/>
+          <w:szCs w:val="24"/>
+          <w:u w:val="single"/>
         </w:rPr>
       </w:pPr>
       <w:r>
@@ -1712,27 +1649,7 @@
           <w:sz w:val="24"/>
           <w:szCs w:val="24"/>
         </w:rPr>
-        <w:t xml:space="preserve"> and </w:t>
-      </w:r>
-      <w:proofErr w:type="spellStart"/>
-      <w:r>
-        <w:rPr>
-          <w:rFonts w:ascii="Garamond" w:hAnsi="Garamond"/>
-          <w:bCs/>
-          <w:sz w:val="24"/>
-          <w:szCs w:val="24"/>
-        </w:rPr>
-        <w:t>Gessow</w:t>
-      </w:r>
-      <w:proofErr w:type="spellEnd"/>
-      <w:r>
-        <w:rPr>
-          <w:rFonts w:ascii="Garamond" w:hAnsi="Garamond"/>
-          <w:bCs/>
-          <w:sz w:val="24"/>
-          <w:szCs w:val="24"/>
-        </w:rPr>
-        <w:t>, J</w:t>
+        <w:t xml:space="preserve"> and Gessow, J</w:t>
       </w:r>
       <w:r>
         <w:rPr>
@@ -1754,7 +1671,6 @@
         </w:rPr>
         <w:t xml:space="preserve"> (2009). Ecology of an intertidal leech: expanding the range of </w:t>
       </w:r>
-      <w:proofErr w:type="spellStart"/>
       <w:r>
         <w:rPr>
           <w:rFonts w:ascii="Garamond" w:hAnsi="Garamond"/>
@@ -1764,58 +1680,33 @@
           <w:sz w:val="24"/>
           <w:szCs w:val="24"/>
         </w:rPr>
-        <w:t>Malmiana</w:t>
-      </w:r>
-      <w:proofErr w:type="spellEnd"/>
-      <w:r>
-        <w:rPr>
-          <w:rFonts w:ascii="Garamond" w:hAnsi="Garamond"/>
-          <w:bCs/>
+        <w:t>Malmiana buthi</w:t>
+      </w:r>
+      <w:r>
+        <w:rPr>
+          <w:rFonts w:ascii="Garamond" w:hAnsi="Garamond"/>
+          <w:bCs/>
+          <w:sz w:val="24"/>
+          <w:szCs w:val="24"/>
+        </w:rPr>
+        <w:t xml:space="preserve">. </w:t>
+      </w:r>
+      <w:r>
+        <w:rPr>
+          <w:rFonts w:ascii="Garamond" w:hAnsi="Garamond"/>
+          <w:sz w:val="24"/>
+          <w:szCs w:val="24"/>
+        </w:rPr>
+        <w:t xml:space="preserve">Abstracts of the Annual Meeting of the Southern California Academy of Sciences. </w:t>
+      </w:r>
+      <w:r>
+        <w:rPr>
+          <w:rFonts w:ascii="Garamond" w:hAnsi="Garamond"/>
           <w:i/>
           <w:iCs/>
           <w:sz w:val="24"/>
           <w:szCs w:val="24"/>
         </w:rPr>
-        <w:t xml:space="preserve"> </w:t>
-      </w:r>
-      <w:proofErr w:type="spellStart"/>
-      <w:r>
-        <w:rPr>
-          <w:rFonts w:ascii="Garamond" w:hAnsi="Garamond"/>
-          <w:bCs/>
-          <w:i/>
-          <w:iCs/>
-          <w:sz w:val="24"/>
-          <w:szCs w:val="24"/>
-        </w:rPr>
-        <w:t>buthi</w:t>
-      </w:r>
-      <w:proofErr w:type="spellEnd"/>
-      <w:r>
-        <w:rPr>
-          <w:rFonts w:ascii="Garamond" w:hAnsi="Garamond"/>
-          <w:bCs/>
-          <w:sz w:val="24"/>
-          <w:szCs w:val="24"/>
-        </w:rPr>
-        <w:t xml:space="preserve">. </w:t>
-      </w:r>
-      <w:r>
-        <w:rPr>
-          <w:rFonts w:ascii="Garamond" w:hAnsi="Garamond"/>
-          <w:sz w:val="24"/>
-          <w:szCs w:val="24"/>
-        </w:rPr>
-        <w:t xml:space="preserve">Abstracts of the Annual Meeting of the Southern California Academy of Sciences. </w:t>
-      </w:r>
-      <w:r>
-        <w:rPr>
-          <w:rFonts w:ascii="Garamond" w:hAnsi="Garamond"/>
-          <w:i/>
-          <w:iCs/>
-          <w:sz w:val="24"/>
-          <w:szCs w:val="24"/>
-        </w:rPr>
         <w:t>Bull. So. Cal. Acad. Sci.</w:t>
       </w:r>
       <w:r>
@@ -1824,25 +1715,7 @@
           <w:sz w:val="24"/>
           <w:szCs w:val="24"/>
         </w:rPr>
-        <w:t xml:space="preserve">, 108(2), 112. </w:t>
-      </w:r>
-      <w:proofErr w:type="spellStart"/>
-      <w:r>
-        <w:rPr>
-          <w:rFonts w:ascii="Garamond" w:hAnsi="Garamond"/>
-          <w:sz w:val="24"/>
-          <w:szCs w:val="24"/>
-        </w:rPr>
-        <w:t>doi</w:t>
-      </w:r>
-      <w:proofErr w:type="spellEnd"/>
-      <w:r>
-        <w:rPr>
-          <w:rFonts w:ascii="Garamond" w:hAnsi="Garamond"/>
-          <w:sz w:val="24"/>
-          <w:szCs w:val="24"/>
-        </w:rPr>
-        <w:t xml:space="preserve">: </w:t>
+        <w:t xml:space="preserve">, 108(2), 112. doi: </w:t>
       </w:r>
       <w:hyperlink r:id="rId10" w:history="1">
         <w:r>
@@ -1860,6 +1733,7 @@
       <w:pPr>
         <w:tabs>
           <w:tab w:val="left" w:pos="540"/>
+          <w:tab w:val="left" w:pos="900"/>
           <w:tab w:val="left" w:pos="1440"/>
           <w:tab w:val="left" w:pos="4950"/>
           <w:tab w:val="right" w:pos="9360"/>
@@ -1884,7 +1758,7 @@
           <w:tab w:val="left" w:pos="4950"/>
           <w:tab w:val="right" w:pos="9360"/>
         </w:tabs>
-        <w:spacing w:line="240" w:lineRule="auto"/>
+        <w:spacing w:after="0" w:line="240" w:lineRule="auto"/>
         <w:rPr>
           <w:rFonts w:ascii="Garamond" w:hAnsi="Garamond"/>
           <w:i/>
@@ -1952,25 +1826,7 @@
           <w:sz w:val="24"/>
           <w:szCs w:val="24"/>
         </w:rPr>
-        <w:t xml:space="preserve">, and </w:t>
-      </w:r>
-      <w:proofErr w:type="spellStart"/>
-      <w:r>
-        <w:rPr>
-          <w:rFonts w:ascii="Garamond" w:hAnsi="Garamond"/>
-          <w:sz w:val="24"/>
-          <w:szCs w:val="24"/>
-        </w:rPr>
-        <w:t>Eily</w:t>
-      </w:r>
-      <w:proofErr w:type="spellEnd"/>
-      <w:r>
-        <w:rPr>
-          <w:rFonts w:ascii="Garamond" w:hAnsi="Garamond"/>
-          <w:sz w:val="24"/>
-          <w:szCs w:val="24"/>
-        </w:rPr>
-        <w:t xml:space="preserve">, A. (2020). Some steps to create a more inclusive </w:t>
+        <w:t xml:space="preserve">, and Eily, A. (2020). Some steps to create a more inclusive </w:t>
       </w:r>
       <w:r>
         <w:rPr>
@@ -1996,7 +1852,6 @@
         </w:rPr>
         <w:t xml:space="preserve">classroom environment. </w:t>
       </w:r>
-      <w:proofErr w:type="spellStart"/>
       <w:r>
         <w:rPr>
           <w:rFonts w:ascii="Garamond" w:hAnsi="Garamond"/>
@@ -2007,32 +1862,13 @@
         </w:rPr>
         <w:t>figshare</w:t>
       </w:r>
-      <w:proofErr w:type="spellEnd"/>
-      <w:r>
-        <w:rPr>
-          <w:rFonts w:ascii="Garamond" w:hAnsi="Garamond"/>
-          <w:sz w:val="24"/>
-          <w:szCs w:val="24"/>
-        </w:rPr>
-        <w:t xml:space="preserve">. Online resource. </w:t>
-      </w:r>
-      <w:proofErr w:type="spellStart"/>
-      <w:r>
-        <w:rPr>
-          <w:rFonts w:ascii="Garamond" w:hAnsi="Garamond"/>
-          <w:sz w:val="24"/>
-          <w:szCs w:val="24"/>
-        </w:rPr>
-        <w:t>doi</w:t>
-      </w:r>
-      <w:proofErr w:type="spellEnd"/>
-      <w:r>
-        <w:rPr>
-          <w:rFonts w:ascii="Garamond" w:hAnsi="Garamond"/>
-          <w:sz w:val="24"/>
-          <w:szCs w:val="24"/>
-        </w:rPr>
-        <w:t>:</w:t>
+      <w:r>
+        <w:rPr>
+          <w:rFonts w:ascii="Garamond" w:hAnsi="Garamond"/>
+          <w:sz w:val="24"/>
+          <w:szCs w:val="24"/>
+        </w:rPr>
+        <w:t>. Online resource. doi:</w:t>
       </w:r>
       <w:r>
         <w:rPr>
@@ -2058,7 +1894,7 @@
     </w:p>
     <w:p>
       <w:pPr>
-        <w:spacing w:after="200" w:line="240" w:lineRule="auto"/>
+        <w:spacing w:after="0" w:line="240" w:lineRule="auto"/>
         <w:ind w:left="540" w:hanging="540"/>
         <w:rPr>
           <w:rFonts w:ascii="Garamond" w:hAnsi="Garamond"/>
@@ -2130,23 +1966,13 @@
         </w:rPr>
         <w:t xml:space="preserve"> </w:t>
       </w:r>
-      <w:proofErr w:type="spellStart"/>
-      <w:r>
-        <w:rPr>
-          <w:rFonts w:ascii="Garamond" w:hAnsi="Garamond"/>
-          <w:sz w:val="24"/>
-          <w:szCs w:val="24"/>
-        </w:rPr>
-        <w:t>Eily</w:t>
-      </w:r>
-      <w:proofErr w:type="spellEnd"/>
-      <w:r>
-        <w:rPr>
-          <w:rFonts w:ascii="Garamond" w:hAnsi="Garamond"/>
-          <w:sz w:val="24"/>
-          <w:szCs w:val="24"/>
-        </w:rPr>
-        <w:t>, A</w:t>
+      <w:r>
+        <w:rPr>
+          <w:rFonts w:ascii="Garamond" w:hAnsi="Garamond"/>
+          <w:sz w:val="24"/>
+          <w:szCs w:val="24"/>
+        </w:rPr>
+        <w:t>Eily, A</w:t>
       </w:r>
       <w:r>
         <w:rPr>
@@ -2184,7 +2010,6 @@
         </w:rPr>
         <w:t xml:space="preserve"> Fostering open dialogue in the classroom. </w:t>
       </w:r>
-      <w:proofErr w:type="spellStart"/>
       <w:r>
         <w:rPr>
           <w:rFonts w:ascii="Garamond" w:hAnsi="Garamond"/>
@@ -2195,7 +2020,6 @@
         </w:rPr>
         <w:t>figshare</w:t>
       </w:r>
-      <w:proofErr w:type="spellEnd"/>
       <w:r>
         <w:rPr>
           <w:rFonts w:ascii="Garamond" w:hAnsi="Garamond"/>
@@ -2212,29 +2036,7 @@
           <w:sz w:val="24"/>
           <w:szCs w:val="24"/>
         </w:rPr>
-        <w:t xml:space="preserve"> </w:t>
-      </w:r>
-      <w:proofErr w:type="spellStart"/>
-      <w:r>
-        <w:rPr>
-          <w:rFonts w:ascii="Garamond" w:hAnsi="Garamond"/>
-          <w:i/>
-          <w:iCs/>
-          <w:sz w:val="24"/>
-          <w:szCs w:val="24"/>
-        </w:rPr>
-        <w:t>doi</w:t>
-      </w:r>
-      <w:proofErr w:type="spellEnd"/>
-      <w:r>
-        <w:rPr>
-          <w:rFonts w:ascii="Garamond" w:hAnsi="Garamond"/>
-          <w:i/>
-          <w:iCs/>
-          <w:sz w:val="24"/>
-          <w:szCs w:val="24"/>
-        </w:rPr>
-        <w:t>:</w:t>
+        <w:t xml:space="preserve"> doi:</w:t>
       </w:r>
       <w:r>
         <w:rPr>
@@ -2258,7 +2060,7 @@
     </w:p>
     <w:p>
       <w:pPr>
-        <w:spacing w:after="200" w:line="240" w:lineRule="auto"/>
+        <w:spacing w:after="0" w:line="240" w:lineRule="auto"/>
         <w:ind w:left="540" w:hanging="540"/>
         <w:rPr>
           <w:rFonts w:ascii="Garamond" w:hAnsi="Garamond"/>
@@ -2356,25 +2158,7 @@
           <w:sz w:val="24"/>
           <w:szCs w:val="24"/>
         </w:rPr>
-        <w:t xml:space="preserve"> </w:t>
-      </w:r>
-      <w:proofErr w:type="spellStart"/>
-      <w:r>
-        <w:rPr>
-          <w:rFonts w:ascii="Garamond" w:hAnsi="Garamond"/>
-          <w:sz w:val="24"/>
-          <w:szCs w:val="24"/>
-        </w:rPr>
-        <w:t>Simha</w:t>
-      </w:r>
-      <w:proofErr w:type="spellEnd"/>
-      <w:r>
-        <w:rPr>
-          <w:rFonts w:ascii="Garamond" w:hAnsi="Garamond"/>
-          <w:sz w:val="24"/>
-          <w:szCs w:val="24"/>
-        </w:rPr>
-        <w:t>, A</w:t>
+        <w:t xml:space="preserve"> Simha, A</w:t>
       </w:r>
       <w:r>
         <w:rPr>
@@ -2432,9 +2216,16 @@
           <w:sz w:val="24"/>
           <w:szCs w:val="24"/>
         </w:rPr>
-        <w:t xml:space="preserve"> </w:t>
-      </w:r>
-      <w:proofErr w:type="spellStart"/>
+        <w:t xml:space="preserve"> figshare</w:t>
+      </w:r>
+      <w:r>
+        <w:rPr>
+          <w:rFonts w:ascii="Garamond" w:hAnsi="Garamond"/>
+          <w:sz w:val="24"/>
+          <w:szCs w:val="24"/>
+        </w:rPr>
+        <w:t>. Online resource. doi:</w:t>
+      </w:r>
       <w:r>
         <w:rPr>
           <w:rFonts w:ascii="Garamond" w:hAnsi="Garamond"/>
@@ -2443,36 +2234,24 @@
           <w:sz w:val="24"/>
           <w:szCs w:val="24"/>
         </w:rPr>
-        <w:t>figshare</w:t>
-      </w:r>
-      <w:proofErr w:type="spellEnd"/>
-      <w:r>
-        <w:rPr>
-          <w:rFonts w:ascii="Garamond" w:hAnsi="Garamond"/>
-          <w:sz w:val="24"/>
-          <w:szCs w:val="24"/>
-        </w:rPr>
-        <w:t xml:space="preserve">. Online resource. </w:t>
-      </w:r>
-      <w:proofErr w:type="spellStart"/>
-      <w:r>
-        <w:rPr>
-          <w:rFonts w:ascii="Garamond" w:hAnsi="Garamond"/>
-          <w:sz w:val="24"/>
-          <w:szCs w:val="24"/>
-        </w:rPr>
-        <w:t>doi</w:t>
-      </w:r>
-      <w:proofErr w:type="spellEnd"/>
-      <w:r>
-        <w:rPr>
-          <w:rFonts w:ascii="Garamond" w:hAnsi="Garamond"/>
-          <w:sz w:val="24"/>
-          <w:szCs w:val="24"/>
-        </w:rPr>
-        <w:t>:</w:t>
-      </w:r>
-      <w:r>
+        <w:t xml:space="preserve"> </w:t>
+      </w:r>
+      <w:hyperlink r:id="rId13" w:history="1">
+        <w:r>
+          <w:rPr>
+            <w:rStyle w:val="Hyperlink"/>
+            <w:rFonts w:ascii="Garamond" w:hAnsi="Garamond"/>
+            <w:sz w:val="24"/>
+            <w:szCs w:val="24"/>
+          </w:rPr>
+          <w:t>10.6084/m9.figshare.13003181</w:t>
+        </w:r>
+      </w:hyperlink>
+    </w:p>
+    <w:p>
+      <w:pPr>
+        <w:spacing w:after="0" w:line="240" w:lineRule="auto"/>
+        <w:ind w:left="540" w:hanging="540"/>
         <w:rPr>
           <w:rFonts w:ascii="Garamond" w:hAnsi="Garamond"/>
           <w:i/>
@@ -2480,40 +2259,16 @@
           <w:sz w:val="24"/>
           <w:szCs w:val="24"/>
         </w:rPr>
-        <w:t xml:space="preserve"> </w:t>
-      </w:r>
-      <w:r>
-        <w:fldChar w:fldCharType="begin"/>
-      </w:r>
-      <w:r>
-        <w:instrText>HYPERLINK "https://doi.org/10.6084/m9.figshare.13003181"</w:instrText>
-      </w:r>
-      <w:r>
-        <w:fldChar w:fldCharType="separate"/>
-      </w:r>
-      <w:r>
-        <w:rPr>
-          <w:rStyle w:val="Hyperlink"/>
-          <w:rFonts w:ascii="Garamond" w:hAnsi="Garamond"/>
-          <w:sz w:val="24"/>
-          <w:szCs w:val="24"/>
-        </w:rPr>
-        <w:t>10.6084/m9.figshare.13003181</w:t>
-      </w:r>
-      <w:r>
-        <w:rPr>
-          <w:rStyle w:val="Hyperlink"/>
-          <w:rFonts w:ascii="Garamond" w:hAnsi="Garamond"/>
-          <w:sz w:val="24"/>
-          <w:szCs w:val="24"/>
-        </w:rPr>
-        <w:fldChar w:fldCharType="end"/>
-      </w:r>
-    </w:p>
-    <w:p>
-      <w:pPr>
-        <w:spacing w:line="240" w:lineRule="auto"/>
-        <w:ind w:left="540" w:hanging="540"/>
+      </w:pPr>
+      <w:r>
+        <w:rPr>
+          <w:rFonts w:ascii="Garamond" w:hAnsi="Garamond"/>
+          <w:sz w:val="24"/>
+          <w:szCs w:val="24"/>
+        </w:rPr>
+        <w:t>Sosa, K</w:t>
+      </w:r>
+      <w:r>
         <w:rPr>
           <w:rFonts w:ascii="Garamond" w:hAnsi="Garamond"/>
           <w:i/>
@@ -2521,14 +2276,15 @@
           <w:sz w:val="24"/>
           <w:szCs w:val="24"/>
         </w:rPr>
-      </w:pPr>
-      <w:r>
-        <w:rPr>
-          <w:rFonts w:ascii="Garamond" w:hAnsi="Garamond"/>
-          <w:sz w:val="24"/>
-          <w:szCs w:val="24"/>
-        </w:rPr>
-        <w:t>Sosa, K</w:t>
+        <w:t>,</w:t>
+      </w:r>
+      <w:r>
+        <w:rPr>
+          <w:rFonts w:ascii="Garamond" w:hAnsi="Garamond"/>
+          <w:sz w:val="24"/>
+          <w:szCs w:val="24"/>
+        </w:rPr>
+        <w:t xml:space="preserve"> Quarles, B</w:t>
       </w:r>
       <w:r>
         <w:rPr>
@@ -2546,7 +2302,35 @@
           <w:sz w:val="24"/>
           <w:szCs w:val="24"/>
         </w:rPr>
-        <w:t xml:space="preserve"> Quarles, B</w:t>
+        <w:t> </w:t>
+      </w:r>
+      <w:r>
+        <w:rPr>
+          <w:rFonts w:ascii="Garamond" w:hAnsi="Garamond"/>
+          <w:b/>
+          <w:bCs/>
+          <w:sz w:val="24"/>
+          <w:szCs w:val="24"/>
+        </w:rPr>
+        <w:t>Notar, J</w:t>
+      </w:r>
+      <w:r>
+        <w:rPr>
+          <w:rFonts w:ascii="Garamond" w:hAnsi="Garamond"/>
+          <w:b/>
+          <w:bCs/>
+          <w:sz w:val="24"/>
+          <w:szCs w:val="24"/>
+        </w:rPr>
+        <w:t>C</w:t>
+      </w:r>
+      <w:r>
+        <w:rPr>
+          <w:rFonts w:ascii="Garamond" w:hAnsi="Garamond"/>
+          <w:sz w:val="24"/>
+          <w:szCs w:val="24"/>
+        </w:rPr>
+        <w:t>; Gartner, V</w:t>
       </w:r>
       <w:r>
         <w:rPr>
@@ -2564,35 +2348,7 @@
           <w:sz w:val="24"/>
           <w:szCs w:val="24"/>
         </w:rPr>
-        <w:t> </w:t>
-      </w:r>
-      <w:r>
-        <w:rPr>
-          <w:rFonts w:ascii="Garamond" w:hAnsi="Garamond"/>
-          <w:b/>
-          <w:bCs/>
-          <w:sz w:val="24"/>
-          <w:szCs w:val="24"/>
-        </w:rPr>
-        <w:t>Notar, J</w:t>
-      </w:r>
-      <w:r>
-        <w:rPr>
-          <w:rFonts w:ascii="Garamond" w:hAnsi="Garamond"/>
-          <w:b/>
-          <w:bCs/>
-          <w:sz w:val="24"/>
-          <w:szCs w:val="24"/>
-        </w:rPr>
-        <w:t>C</w:t>
-      </w:r>
-      <w:r>
-        <w:rPr>
-          <w:rFonts w:ascii="Garamond" w:hAnsi="Garamond"/>
-          <w:sz w:val="24"/>
-          <w:szCs w:val="24"/>
-        </w:rPr>
-        <w:t>; Gartner, V</w:t>
+        <w:t xml:space="preserve"> Simha, A</w:t>
       </w:r>
       <w:r>
         <w:rPr>
@@ -2610,25 +2366,7 @@
           <w:sz w:val="24"/>
           <w:szCs w:val="24"/>
         </w:rPr>
-        <w:t xml:space="preserve"> </w:t>
-      </w:r>
-      <w:proofErr w:type="spellStart"/>
-      <w:r>
-        <w:rPr>
-          <w:rFonts w:ascii="Garamond" w:hAnsi="Garamond"/>
-          <w:sz w:val="24"/>
-          <w:szCs w:val="24"/>
-        </w:rPr>
-        <w:t>Simha</w:t>
-      </w:r>
-      <w:proofErr w:type="spellEnd"/>
-      <w:r>
-        <w:rPr>
-          <w:rFonts w:ascii="Garamond" w:hAnsi="Garamond"/>
-          <w:sz w:val="24"/>
-          <w:szCs w:val="24"/>
-        </w:rPr>
-        <w:t>, A</w:t>
+        <w:t xml:space="preserve"> Allen, R</w:t>
       </w:r>
       <w:r>
         <w:rPr>
@@ -2638,15 +2376,31 @@
           <w:sz w:val="24"/>
           <w:szCs w:val="24"/>
         </w:rPr>
-        <w:t>,</w:t>
-      </w:r>
-      <w:r>
-        <w:rPr>
-          <w:rFonts w:ascii="Garamond" w:hAnsi="Garamond"/>
-          <w:sz w:val="24"/>
-          <w:szCs w:val="24"/>
-        </w:rPr>
-        <w:t xml:space="preserve"> Allen, R</w:t>
+        <w:t xml:space="preserve">, and </w:t>
+      </w:r>
+      <w:r>
+        <w:rPr>
+          <w:rFonts w:ascii="Garamond" w:hAnsi="Garamond"/>
+          <w:sz w:val="24"/>
+          <w:szCs w:val="24"/>
+        </w:rPr>
+        <w:t>Carley, LN. (2020)</w:t>
+      </w:r>
+      <w:r>
+        <w:rPr>
+          <w:rFonts w:ascii="Garamond" w:hAnsi="Garamond"/>
+          <w:sz w:val="24"/>
+          <w:szCs w:val="24"/>
+        </w:rPr>
+        <w:t>.</w:t>
+      </w:r>
+      <w:r>
+        <w:rPr>
+          <w:rFonts w:ascii="Garamond" w:hAnsi="Garamond"/>
+          <w:sz w:val="24"/>
+          <w:szCs w:val="24"/>
+        </w:rPr>
+        <w:t xml:space="preserve"> Duke Biology IDEA Anti-Racism in Science Initiative. </w:t>
       </w:r>
       <w:r>
         <w:rPr>
@@ -2656,33 +2410,16 @@
           <w:sz w:val="24"/>
           <w:szCs w:val="24"/>
         </w:rPr>
-        <w:t xml:space="preserve">, and </w:t>
-      </w:r>
-      <w:r>
-        <w:rPr>
-          <w:rFonts w:ascii="Garamond" w:hAnsi="Garamond"/>
-          <w:sz w:val="24"/>
-          <w:szCs w:val="24"/>
-        </w:rPr>
-        <w:t>Carley, LN. (2020)</w:t>
-      </w:r>
-      <w:r>
-        <w:rPr>
-          <w:rFonts w:ascii="Garamond" w:hAnsi="Garamond"/>
-          <w:sz w:val="24"/>
-          <w:szCs w:val="24"/>
-        </w:rPr>
-        <w:t>.</w:t>
-      </w:r>
-      <w:r>
-        <w:rPr>
-          <w:rFonts w:ascii="Garamond" w:hAnsi="Garamond"/>
-          <w:sz w:val="24"/>
-          <w:szCs w:val="24"/>
-        </w:rPr>
-        <w:t xml:space="preserve"> Duke Biology IDEA Anti-Racism in Science Initiative. </w:t>
-      </w:r>
-      <w:proofErr w:type="spellStart"/>
+        <w:t>figshare</w:t>
+      </w:r>
+      <w:r>
+        <w:rPr>
+          <w:rFonts w:ascii="Garamond" w:hAnsi="Garamond"/>
+          <w:sz w:val="24"/>
+          <w:szCs w:val="24"/>
+        </w:rPr>
+        <w:t>. Online resource.</w:t>
+      </w:r>
       <w:r>
         <w:rPr>
           <w:rFonts w:ascii="Garamond" w:hAnsi="Garamond"/>
@@ -2691,50 +2428,9 @@
           <w:sz w:val="24"/>
           <w:szCs w:val="24"/>
         </w:rPr>
-        <w:t>figshare</w:t>
-      </w:r>
-      <w:proofErr w:type="spellEnd"/>
-      <w:r>
-        <w:rPr>
-          <w:rFonts w:ascii="Garamond" w:hAnsi="Garamond"/>
-          <w:sz w:val="24"/>
-          <w:szCs w:val="24"/>
-        </w:rPr>
-        <w:t>. Online resource.</w:t>
-      </w:r>
-      <w:r>
-        <w:rPr>
-          <w:rFonts w:ascii="Garamond" w:hAnsi="Garamond"/>
-          <w:i/>
-          <w:iCs/>
-          <w:sz w:val="24"/>
-          <w:szCs w:val="24"/>
-        </w:rPr>
-        <w:t xml:space="preserve"> </w:t>
-      </w:r>
-      <w:proofErr w:type="spellStart"/>
-      <w:r>
-        <w:rPr>
-          <w:rFonts w:ascii="Garamond" w:hAnsi="Garamond"/>
-          <w:i/>
-          <w:iCs/>
-          <w:sz w:val="24"/>
-          <w:szCs w:val="24"/>
-        </w:rPr>
-        <w:t>doi</w:t>
-      </w:r>
-      <w:proofErr w:type="spellEnd"/>
-      <w:r>
-        <w:rPr>
-          <w:rFonts w:ascii="Garamond" w:hAnsi="Garamond"/>
-          <w:i/>
-          <w:iCs/>
-          <w:sz w:val="24"/>
-          <w:szCs w:val="24"/>
-        </w:rPr>
-        <w:t xml:space="preserve">: </w:t>
-      </w:r>
-      <w:hyperlink r:id="rId13" w:history="1">
+        <w:t xml:space="preserve"> doi: </w:t>
+      </w:r>
+      <w:hyperlink r:id="rId14" w:history="1">
         <w:r>
           <w:rPr>
             <w:rStyle w:val="Hyperlink"/>
@@ -3704,7 +3400,7 @@
           <w:tab w:val="left" w:pos="4950"/>
           <w:tab w:val="right" w:pos="9360"/>
         </w:tabs>
-        <w:spacing w:after="80" w:line="240" w:lineRule="auto"/>
+        <w:spacing w:after="0" w:line="240" w:lineRule="auto"/>
         <w:rPr>
           <w:rFonts w:ascii="Garamond" w:hAnsi="Garamond"/>
           <w:b/>
@@ -3896,7 +3592,7 @@
           <w:tab w:val="left" w:pos="6480"/>
           <w:tab w:val="right" w:pos="9360"/>
         </w:tabs>
-        <w:spacing w:after="80" w:line="240" w:lineRule="auto"/>
+        <w:spacing w:after="0" w:line="240" w:lineRule="auto"/>
         <w:ind w:left="1440" w:hanging="1440"/>
         <w:rPr>
           <w:rFonts w:ascii="Garamond" w:hAnsi="Garamond"/>
@@ -3959,52 +3655,8 @@
           <w:szCs w:val="24"/>
         </w:rPr>
         <w:br/>
-        <w:t xml:space="preserve">Duke </w:t>
-      </w:r>
-      <w:proofErr w:type="spellStart"/>
-      <w:r>
-        <w:rPr>
-          <w:rFonts w:ascii="Garamond" w:hAnsi="Garamond"/>
-          <w:bCs/>
-          <w:sz w:val="24"/>
-          <w:szCs w:val="24"/>
-        </w:rPr>
-        <w:t>VisionFest</w:t>
-      </w:r>
-      <w:proofErr w:type="spellEnd"/>
-      <w:r>
-        <w:rPr>
-          <w:rFonts w:ascii="Garamond" w:hAnsi="Garamond"/>
-          <w:bCs/>
-          <w:sz w:val="24"/>
-          <w:szCs w:val="24"/>
-        </w:rPr>
-        <w:t xml:space="preserve"> 2020, Duke University</w:t>
-      </w:r>
-    </w:p>
-    <w:p>
-      <w:pPr>
-        <w:tabs>
-          <w:tab w:val="left" w:pos="360"/>
-          <w:tab w:val="left" w:pos="1440"/>
-          <w:tab w:val="left" w:pos="2160"/>
-          <w:tab w:val="left" w:pos="2880"/>
-          <w:tab w:val="left" w:pos="3600"/>
-          <w:tab w:val="left" w:pos="4320"/>
-          <w:tab w:val="left" w:pos="5040"/>
-          <w:tab w:val="left" w:pos="5760"/>
-          <w:tab w:val="left" w:pos="6480"/>
-          <w:tab w:val="right" w:pos="9360"/>
-        </w:tabs>
-        <w:spacing w:after="80" w:line="240" w:lineRule="auto"/>
-        <w:ind w:left="1440" w:hanging="1440"/>
-        <w:rPr>
-          <w:rFonts w:ascii="Garamond" w:hAnsi="Garamond"/>
-          <w:bCs/>
-          <w:sz w:val="24"/>
-          <w:szCs w:val="24"/>
-        </w:rPr>
-      </w:pPr>
+        <w:t>Duke VisionFest 2020, Duke University</w:t>
+      </w:r>
     </w:p>
     <w:p>
       <w:pPr>
@@ -4021,7 +3673,7 @@
           <w:tab w:val="left" w:pos="6480"/>
           <w:tab w:val="right" w:pos="9360"/>
         </w:tabs>
-        <w:spacing w:after="80" w:line="240" w:lineRule="auto"/>
+        <w:spacing w:after="0" w:line="240" w:lineRule="auto"/>
         <w:ind w:left="1440" w:hanging="1440"/>
         <w:rPr>
           <w:rFonts w:ascii="Garamond" w:hAnsi="Garamond"/>
@@ -4037,7 +3689,6 @@
           <w:sz w:val="24"/>
           <w:szCs w:val="24"/>
         </w:rPr>
-        <w:lastRenderedPageBreak/>
         <w:t>2019</w:t>
       </w:r>
       <w:r>
@@ -4112,7 +3763,7 @@
           <w:tab w:val="left" w:pos="6480"/>
           <w:tab w:val="right" w:pos="9360"/>
         </w:tabs>
-        <w:spacing w:after="80" w:line="240" w:lineRule="auto"/>
+        <w:spacing w:after="0" w:line="240" w:lineRule="auto"/>
         <w:ind w:left="1440" w:hanging="1440"/>
         <w:rPr>
           <w:rFonts w:ascii="Garamond" w:hAnsi="Garamond"/>
@@ -4130,6 +3781,7 @@
           <w:sz w:val="24"/>
           <w:szCs w:val="24"/>
         </w:rPr>
+        <w:lastRenderedPageBreak/>
         <w:t>2016</w:t>
       </w:r>
       <w:r>
@@ -4218,7 +3870,7 @@
           <w:tab w:val="left" w:pos="6480"/>
           <w:tab w:val="right" w:pos="9360"/>
         </w:tabs>
-        <w:spacing w:after="80" w:line="240" w:lineRule="auto"/>
+        <w:spacing w:after="0" w:line="240" w:lineRule="auto"/>
         <w:ind w:left="1440" w:hanging="1440"/>
         <w:rPr>
           <w:rFonts w:ascii="Garamond" w:hAnsi="Garamond"/>
@@ -4245,27 +3897,15 @@
         </w:rPr>
         <w:tab/>
       </w:r>
-      <w:proofErr w:type="spellStart"/>
-      <w:r>
-        <w:rPr>
-          <w:rFonts w:ascii="Garamond" w:hAnsi="Garamond"/>
-          <w:b/>
-          <w:bCs/>
-          <w:sz w:val="24"/>
-          <w:szCs w:val="24"/>
-        </w:rPr>
-        <w:t>Schechtman</w:t>
-      </w:r>
-      <w:proofErr w:type="spellEnd"/>
-      <w:r>
-        <w:rPr>
-          <w:rFonts w:ascii="Garamond" w:hAnsi="Garamond"/>
-          <w:b/>
-          <w:bCs/>
-          <w:sz w:val="24"/>
-          <w:szCs w:val="24"/>
-        </w:rPr>
-        <w:t xml:space="preserve"> Teaching Award</w:t>
+      <w:r>
+        <w:rPr>
+          <w:rFonts w:ascii="Garamond" w:hAnsi="Garamond"/>
+          <w:b/>
+          <w:bCs/>
+          <w:sz w:val="24"/>
+          <w:szCs w:val="24"/>
+        </w:rPr>
+        <w:t>Schechtman Teaching Award</w:t>
       </w:r>
       <w:r>
         <w:rPr>
@@ -4325,7 +3965,7 @@
           <w:tab w:val="left" w:pos="4950"/>
           <w:tab w:val="right" w:pos="9360"/>
         </w:tabs>
-        <w:spacing w:after="80" w:line="240" w:lineRule="auto"/>
+        <w:spacing w:after="0" w:line="240" w:lineRule="auto"/>
         <w:rPr>
           <w:rFonts w:ascii="Garamond" w:hAnsi="Garamond"/>
           <w:sz w:val="24"/>
@@ -4528,7 +4168,7 @@
           <w:tab w:val="left" w:pos="4950"/>
           <w:tab w:val="right" w:pos="9360"/>
         </w:tabs>
-        <w:spacing w:after="80" w:line="240" w:lineRule="auto"/>
+        <w:spacing w:after="0" w:line="240" w:lineRule="auto"/>
         <w:rPr>
           <w:rFonts w:ascii="Garamond" w:hAnsi="Garamond"/>
           <w:sz w:val="24"/>
@@ -4609,25 +4249,7 @@
           <w:szCs w:val="24"/>
         </w:rPr>
         <w:tab/>
-        <w:t xml:space="preserve">Duke </w:t>
-      </w:r>
-      <w:proofErr w:type="spellStart"/>
-      <w:r>
-        <w:rPr>
-          <w:rFonts w:ascii="Garamond" w:hAnsi="Garamond"/>
-          <w:sz w:val="24"/>
-          <w:szCs w:val="24"/>
-        </w:rPr>
-        <w:t>VisionFest</w:t>
-      </w:r>
-      <w:proofErr w:type="spellEnd"/>
-      <w:r>
-        <w:rPr>
-          <w:rFonts w:ascii="Garamond" w:hAnsi="Garamond"/>
-          <w:sz w:val="24"/>
-          <w:szCs w:val="24"/>
-        </w:rPr>
-        <w:t>, Duke University, Durham, NC</w:t>
+        <w:t>Duke VisionFest, Duke University, Durham, NC</w:t>
       </w:r>
     </w:p>
     <w:p>
@@ -4638,7 +4260,7 @@
           <w:tab w:val="left" w:pos="4950"/>
           <w:tab w:val="right" w:pos="9360"/>
         </w:tabs>
-        <w:spacing w:after="80" w:line="240" w:lineRule="auto"/>
+        <w:spacing w:after="0" w:line="240" w:lineRule="auto"/>
         <w:rPr>
           <w:rFonts w:ascii="Garamond" w:hAnsi="Garamond"/>
           <w:sz w:val="24"/>
@@ -4768,7 +4390,7 @@
           <w:tab w:val="left" w:pos="4950"/>
           <w:tab w:val="right" w:pos="9360"/>
         </w:tabs>
-        <w:spacing w:after="80" w:line="240" w:lineRule="auto"/>
+        <w:spacing w:after="0" w:line="240" w:lineRule="auto"/>
         <w:rPr>
           <w:rFonts w:ascii="Garamond" w:hAnsi="Garamond"/>
           <w:sz w:val="24"/>
@@ -4896,7 +4518,7 @@
           <w:tab w:val="left" w:pos="4950"/>
           <w:tab w:val="right" w:pos="9360"/>
         </w:tabs>
-        <w:spacing w:after="80" w:line="240" w:lineRule="auto"/>
+        <w:spacing w:after="0" w:line="240" w:lineRule="auto"/>
         <w:rPr>
           <w:rFonts w:ascii="Garamond" w:hAnsi="Garamond"/>
           <w:b/>
@@ -5027,7 +4649,7 @@
         <w:tabs>
           <w:tab w:val="left" w:pos="720"/>
         </w:tabs>
-        <w:spacing w:after="80" w:line="240" w:lineRule="auto"/>
+        <w:spacing w:after="0" w:line="240" w:lineRule="auto"/>
         <w:ind w:left="1440" w:hanging="1440"/>
         <w:rPr>
           <w:rFonts w:ascii="Garamond" w:hAnsi="Garamond"/>
@@ -5140,7 +4762,27 @@
           <w:sz w:val="24"/>
           <w:szCs w:val="24"/>
         </w:rPr>
-        <w:t>Honorable Mention, Mary Price Award for Best Student Presentation, Division of Invertebrate Zoology</w:t>
+        <w:t>Honorable Mention, Mary Price Award for Best Student Presentation, Division of Invert</w:t>
+      </w:r>
+      <w:r>
+        <w:rPr>
+          <w:rFonts w:ascii="Garamond" w:hAnsi="Garamond"/>
+          <w:i/>
+          <w:iCs/>
+          <w:sz w:val="24"/>
+          <w:szCs w:val="24"/>
+        </w:rPr>
+        <w:t>.</w:t>
+      </w:r>
+      <w:r>
+        <w:rPr>
+          <w:rFonts w:ascii="Garamond" w:hAnsi="Garamond"/>
+          <w:i/>
+          <w:iCs/>
+          <w:sz w:val="24"/>
+          <w:szCs w:val="24"/>
+        </w:rPr>
+        <w:t xml:space="preserve"> Zoology</w:t>
       </w:r>
     </w:p>
     <w:p>
@@ -5148,7 +4790,7 @@
         <w:tabs>
           <w:tab w:val="left" w:pos="720"/>
         </w:tabs>
-        <w:spacing w:after="80" w:line="240" w:lineRule="auto"/>
+        <w:spacing w:after="0" w:line="240" w:lineRule="auto"/>
         <w:ind w:left="1440" w:hanging="1440"/>
         <w:rPr>
           <w:rFonts w:ascii="Garamond" w:hAnsi="Garamond"/>
@@ -5241,7 +4883,7 @@
         <w:tabs>
           <w:tab w:val="left" w:pos="720"/>
         </w:tabs>
-        <w:spacing w:after="80" w:line="240" w:lineRule="auto"/>
+        <w:spacing w:after="0" w:line="240" w:lineRule="auto"/>
         <w:ind w:left="1440" w:hanging="1440"/>
         <w:rPr>
           <w:rFonts w:ascii="Garamond" w:hAnsi="Garamond"/>
@@ -5308,25 +4950,7 @@
           <w:szCs w:val="24"/>
         </w:rPr>
         <w:br/>
-        <w:t xml:space="preserve">Duke </w:t>
-      </w:r>
-      <w:proofErr w:type="spellStart"/>
-      <w:r>
-        <w:rPr>
-          <w:rFonts w:ascii="Garamond" w:hAnsi="Garamond"/>
-          <w:sz w:val="24"/>
-          <w:szCs w:val="24"/>
-        </w:rPr>
-        <w:t>VisionFest</w:t>
-      </w:r>
-      <w:proofErr w:type="spellEnd"/>
-      <w:r>
-        <w:rPr>
-          <w:rFonts w:ascii="Garamond" w:hAnsi="Garamond"/>
-          <w:sz w:val="24"/>
-          <w:szCs w:val="24"/>
-        </w:rPr>
-        <w:t xml:space="preserve">, Duke University, Durham, NC </w:t>
+        <w:t xml:space="preserve">Duke VisionFest, Duke University, Durham, NC </w:t>
       </w:r>
       <w:r>
         <w:rPr>
@@ -5352,7 +4976,7 @@
         <w:tabs>
           <w:tab w:val="left" w:pos="720"/>
         </w:tabs>
-        <w:spacing w:after="80" w:line="240" w:lineRule="auto"/>
+        <w:spacing w:after="0" w:line="240" w:lineRule="auto"/>
         <w:ind w:left="1440" w:hanging="1440"/>
         <w:rPr>
           <w:rFonts w:ascii="Garamond" w:hAnsi="Garamond"/>
@@ -5454,7 +5078,7 @@
         <w:tabs>
           <w:tab w:val="left" w:pos="720"/>
         </w:tabs>
-        <w:spacing w:after="80" w:line="240" w:lineRule="auto"/>
+        <w:spacing w:after="0" w:line="240" w:lineRule="auto"/>
         <w:ind w:left="1440" w:hanging="1440"/>
         <w:rPr>
           <w:rFonts w:ascii="Garamond" w:hAnsi="Garamond"/>
@@ -5462,52 +5086,280 @@
           <w:szCs w:val="24"/>
         </w:rPr>
       </w:pPr>
+      <w:r>
+        <w:rPr>
+          <w:rFonts w:ascii="Garamond" w:hAnsi="Garamond"/>
+          <w:sz w:val="24"/>
+          <w:szCs w:val="24"/>
+        </w:rPr>
+        <w:t>2018</w:t>
+      </w:r>
+      <w:r>
+        <w:rPr>
+          <w:rFonts w:ascii="Garamond" w:hAnsi="Garamond"/>
+          <w:sz w:val="24"/>
+          <w:szCs w:val="24"/>
+        </w:rPr>
+        <w:tab/>
+      </w:r>
+      <w:r>
+        <w:rPr>
+          <w:rFonts w:ascii="Garamond" w:hAnsi="Garamond"/>
+          <w:i/>
+          <w:iCs/>
+          <w:sz w:val="24"/>
+          <w:szCs w:val="24"/>
+        </w:rPr>
+        <w:t xml:space="preserve">Seeing </w:t>
+      </w:r>
+      <w:r>
+        <w:rPr>
+          <w:rFonts w:ascii="Garamond" w:hAnsi="Garamond"/>
+          <w:i/>
+          <w:iCs/>
+          <w:sz w:val="24"/>
+          <w:szCs w:val="24"/>
+        </w:rPr>
+        <w:t>W</w:t>
+      </w:r>
+      <w:r>
+        <w:rPr>
+          <w:rFonts w:ascii="Garamond" w:hAnsi="Garamond"/>
+          <w:i/>
+          <w:iCs/>
+          <w:sz w:val="24"/>
+          <w:szCs w:val="24"/>
+        </w:rPr>
+        <w:t xml:space="preserve">ithout </w:t>
+      </w:r>
+      <w:r>
+        <w:rPr>
+          <w:rFonts w:ascii="Garamond" w:hAnsi="Garamond"/>
+          <w:i/>
+          <w:iCs/>
+          <w:sz w:val="24"/>
+          <w:szCs w:val="24"/>
+        </w:rPr>
+        <w:t>E</w:t>
+      </w:r>
+      <w:r>
+        <w:rPr>
+          <w:rFonts w:ascii="Garamond" w:hAnsi="Garamond"/>
+          <w:i/>
+          <w:iCs/>
+          <w:sz w:val="24"/>
+          <w:szCs w:val="24"/>
+        </w:rPr>
+        <w:t xml:space="preserve">yes: Exploring the </w:t>
+      </w:r>
+      <w:r>
+        <w:rPr>
+          <w:rFonts w:ascii="Garamond" w:hAnsi="Garamond"/>
+          <w:i/>
+          <w:iCs/>
+          <w:sz w:val="24"/>
+          <w:szCs w:val="24"/>
+        </w:rPr>
+        <w:t>V</w:t>
+      </w:r>
+      <w:r>
+        <w:rPr>
+          <w:rFonts w:ascii="Garamond" w:hAnsi="Garamond"/>
+          <w:i/>
+          <w:iCs/>
+          <w:sz w:val="24"/>
+          <w:szCs w:val="24"/>
+        </w:rPr>
+        <w:t xml:space="preserve">isual </w:t>
+      </w:r>
+      <w:r>
+        <w:rPr>
+          <w:rFonts w:ascii="Garamond" w:hAnsi="Garamond"/>
+          <w:i/>
+          <w:iCs/>
+          <w:sz w:val="24"/>
+          <w:szCs w:val="24"/>
+        </w:rPr>
+        <w:t>E</w:t>
+      </w:r>
+      <w:r>
+        <w:rPr>
+          <w:rFonts w:ascii="Garamond" w:hAnsi="Garamond"/>
+          <w:i/>
+          <w:iCs/>
+          <w:sz w:val="24"/>
+          <w:szCs w:val="24"/>
+        </w:rPr>
+        <w:t xml:space="preserve">cology of </w:t>
+      </w:r>
+      <w:r>
+        <w:rPr>
+          <w:rFonts w:ascii="Garamond" w:hAnsi="Garamond"/>
+          <w:i/>
+          <w:iCs/>
+          <w:sz w:val="24"/>
+          <w:szCs w:val="24"/>
+        </w:rPr>
+        <w:t>S</w:t>
+      </w:r>
+      <w:r>
+        <w:rPr>
+          <w:rFonts w:ascii="Garamond" w:hAnsi="Garamond"/>
+          <w:i/>
+          <w:iCs/>
+          <w:sz w:val="24"/>
+          <w:szCs w:val="24"/>
+        </w:rPr>
+        <w:t xml:space="preserve">ea </w:t>
+      </w:r>
+      <w:r>
+        <w:rPr>
+          <w:rFonts w:ascii="Garamond" w:hAnsi="Garamond"/>
+          <w:i/>
+          <w:iCs/>
+          <w:sz w:val="24"/>
+          <w:szCs w:val="24"/>
+        </w:rPr>
+        <w:t>U</w:t>
+      </w:r>
+      <w:r>
+        <w:rPr>
+          <w:rFonts w:ascii="Garamond" w:hAnsi="Garamond"/>
+          <w:i/>
+          <w:iCs/>
+          <w:sz w:val="24"/>
+          <w:szCs w:val="24"/>
+        </w:rPr>
+        <w:t>rchins</w:t>
+      </w:r>
+      <w:r>
+        <w:rPr>
+          <w:rFonts w:ascii="Garamond" w:hAnsi="Garamond"/>
+          <w:sz w:val="24"/>
+          <w:szCs w:val="24"/>
+        </w:rPr>
+        <w:br/>
+      </w:r>
+      <w:r>
+        <w:rPr>
+          <w:rFonts w:ascii="Garamond" w:hAnsi="Garamond"/>
+          <w:b/>
+          <w:sz w:val="24"/>
+          <w:szCs w:val="24"/>
+        </w:rPr>
+        <w:t>Notar, JC</w:t>
+      </w:r>
+      <w:r>
+        <w:rPr>
+          <w:rFonts w:ascii="Garamond" w:hAnsi="Garamond"/>
+          <w:b/>
+          <w:sz w:val="24"/>
+          <w:szCs w:val="24"/>
+        </w:rPr>
+        <w:br/>
+      </w:r>
+      <w:r>
+        <w:rPr>
+          <w:rFonts w:ascii="Garamond" w:hAnsi="Garamond"/>
+          <w:sz w:val="24"/>
+          <w:szCs w:val="24"/>
+        </w:rPr>
+        <w:t>Invited seminar, Whitney Laboratory for Marine Bioscience, University of Florida, St. Augustine, FL</w:t>
+      </w:r>
     </w:p>
     <w:p>
       <w:pPr>
         <w:tabs>
           <w:tab w:val="left" w:pos="720"/>
         </w:tabs>
-        <w:spacing w:after="80" w:line="240" w:lineRule="auto"/>
+        <w:spacing w:after="0" w:line="240" w:lineRule="auto"/>
         <w:ind w:left="1440" w:hanging="1440"/>
         <w:rPr>
           <w:rFonts w:ascii="Garamond" w:hAnsi="Garamond"/>
-          <w:sz w:val="24"/>
-          <w:szCs w:val="24"/>
-        </w:rPr>
-      </w:pPr>
+          <w:i/>
+          <w:iCs/>
+          <w:sz w:val="24"/>
+          <w:szCs w:val="24"/>
+        </w:rPr>
+      </w:pPr>
+      <w:r>
+        <w:rPr>
+          <w:rFonts w:ascii="Garamond" w:hAnsi="Garamond"/>
+          <w:sz w:val="24"/>
+          <w:szCs w:val="24"/>
+        </w:rPr>
+        <w:t>2018</w:t>
+      </w:r>
+      <w:r>
+        <w:rPr>
+          <w:rFonts w:ascii="Garamond" w:hAnsi="Garamond"/>
+          <w:sz w:val="24"/>
+          <w:szCs w:val="24"/>
+        </w:rPr>
+        <w:tab/>
+      </w:r>
+      <w:r>
+        <w:rPr>
+          <w:rFonts w:ascii="Garamond" w:hAnsi="Garamond"/>
+          <w:i/>
+          <w:iCs/>
+          <w:sz w:val="24"/>
+          <w:szCs w:val="24"/>
+        </w:rPr>
+        <w:t>Do (Eyeless) Sea Urchins have Color Vision?</w:t>
+      </w:r>
+      <w:r>
+        <w:rPr>
+          <w:rFonts w:ascii="Garamond" w:hAnsi="Garamond"/>
+          <w:i/>
+          <w:iCs/>
+          <w:sz w:val="24"/>
+          <w:szCs w:val="24"/>
+        </w:rPr>
+        <w:br/>
+      </w:r>
+      <w:r>
+        <w:rPr>
+          <w:rFonts w:ascii="Garamond" w:hAnsi="Garamond"/>
+          <w:b/>
+          <w:sz w:val="24"/>
+          <w:szCs w:val="24"/>
+        </w:rPr>
+        <w:t>Notar, JC</w:t>
+      </w:r>
+      <w:r>
+        <w:rPr>
+          <w:rFonts w:ascii="Garamond" w:hAnsi="Garamond"/>
+          <w:sz w:val="24"/>
+          <w:szCs w:val="24"/>
+        </w:rPr>
+        <w:t xml:space="preserve"> and Johnsen</w:t>
+      </w:r>
+      <w:r>
+        <w:rPr>
+          <w:rFonts w:ascii="Garamond" w:hAnsi="Garamond"/>
+          <w:sz w:val="24"/>
+          <w:szCs w:val="24"/>
+        </w:rPr>
+        <w:t>, S</w:t>
+      </w:r>
+      <w:r>
+        <w:rPr>
+          <w:rFonts w:ascii="Garamond" w:hAnsi="Garamond"/>
+          <w:sz w:val="24"/>
+          <w:szCs w:val="24"/>
+        </w:rPr>
+        <w:br/>
+        <w:t>Society for Integrative and Comparative Biology Annual Meeting, San Francisco, CA</w:t>
+      </w:r>
     </w:p>
     <w:p>
       <w:pPr>
         <w:tabs>
           <w:tab w:val="left" w:pos="720"/>
         </w:tabs>
-        <w:spacing w:after="80" w:line="240" w:lineRule="auto"/>
+        <w:spacing w:after="0" w:line="240" w:lineRule="auto"/>
         <w:ind w:left="1440" w:hanging="1440"/>
-        <w:rPr>
-          <w:rFonts w:ascii="Garamond" w:hAnsi="Garamond"/>
-          <w:sz w:val="24"/>
-          <w:szCs w:val="24"/>
-        </w:rPr>
-      </w:pPr>
-      <w:r>
-        <w:rPr>
-          <w:rFonts w:ascii="Garamond" w:hAnsi="Garamond"/>
-          <w:sz w:val="24"/>
-          <w:szCs w:val="24"/>
-        </w:rPr>
-        <w:lastRenderedPageBreak/>
-        <w:t>2018</w:t>
-      </w:r>
-      <w:r>
-        <w:rPr>
-          <w:rFonts w:ascii="Garamond" w:hAnsi="Garamond"/>
-          <w:sz w:val="24"/>
-          <w:szCs w:val="24"/>
-        </w:rPr>
-        <w:tab/>
-      </w:r>
-      <w:r>
         <w:rPr>
           <w:rFonts w:ascii="Garamond" w:hAnsi="Garamond"/>
           <w:i/>
@@ -5515,7 +5367,22 @@
           <w:sz w:val="24"/>
           <w:szCs w:val="24"/>
         </w:rPr>
-        <w:t xml:space="preserve">Seeing </w:t>
+      </w:pPr>
+      <w:r>
+        <w:rPr>
+          <w:rFonts w:ascii="Garamond" w:hAnsi="Garamond"/>
+          <w:sz w:val="24"/>
+          <w:szCs w:val="24"/>
+        </w:rPr>
+        <w:t>2017</w:t>
+      </w:r>
+      <w:r>
+        <w:rPr>
+          <w:rFonts w:ascii="Garamond" w:hAnsi="Garamond"/>
+          <w:sz w:val="24"/>
+          <w:szCs w:val="24"/>
+        </w:rPr>
+        <w:tab/>
       </w:r>
       <w:r>
         <w:rPr>
@@ -5525,7 +5392,7 @@
           <w:sz w:val="24"/>
           <w:szCs w:val="24"/>
         </w:rPr>
-        <w:t>W</w:t>
+        <w:t>Future Directions in the Whole Body Eye of Sea Urchins: Effects of Phylogeny, Light Intensity, and Spine Density</w:t>
       </w:r>
       <w:r>
         <w:rPr>
@@ -5535,9 +5402,50 @@
           <w:sz w:val="24"/>
           <w:szCs w:val="24"/>
         </w:rPr>
-        <w:t xml:space="preserve">ithout </w:t>
-      </w:r>
-      <w:r>
+        <w:br/>
+      </w:r>
+      <w:r>
+        <w:rPr>
+          <w:rFonts w:ascii="Garamond" w:hAnsi="Garamond"/>
+          <w:b/>
+          <w:sz w:val="24"/>
+          <w:szCs w:val="24"/>
+        </w:rPr>
+        <w:t>Notar, JC</w:t>
+      </w:r>
+      <w:r>
+        <w:rPr>
+          <w:rFonts w:ascii="Garamond" w:hAnsi="Garamond"/>
+          <w:sz w:val="24"/>
+          <w:szCs w:val="24"/>
+        </w:rPr>
+        <w:t xml:space="preserve"> and Gordon</w:t>
+      </w:r>
+      <w:r>
+        <w:rPr>
+          <w:rFonts w:ascii="Garamond" w:hAnsi="Garamond"/>
+          <w:sz w:val="24"/>
+          <w:szCs w:val="24"/>
+        </w:rPr>
+        <w:t>, MS</w:t>
+      </w:r>
+      <w:r>
+        <w:rPr>
+          <w:rFonts w:ascii="Garamond" w:hAnsi="Garamond"/>
+          <w:sz w:val="24"/>
+          <w:szCs w:val="24"/>
+        </w:rPr>
+        <w:br/>
+        <w:t>Society for Integrative and Comparative Biology Annual Meeting, New Orleans, LA</w:t>
+      </w:r>
+    </w:p>
+    <w:p>
+      <w:pPr>
+        <w:tabs>
+          <w:tab w:val="left" w:pos="720"/>
+        </w:tabs>
+        <w:spacing w:after="0" w:line="240" w:lineRule="auto"/>
+        <w:ind w:left="1440" w:hanging="1440"/>
         <w:rPr>
           <w:rFonts w:ascii="Garamond" w:hAnsi="Garamond"/>
           <w:i/>
@@ -5545,7 +5453,23 @@
           <w:sz w:val="24"/>
           <w:szCs w:val="24"/>
         </w:rPr>
-        <w:t>E</w:t>
+      </w:pPr>
+      <w:r>
+        <w:rPr>
+          <w:rFonts w:ascii="Garamond" w:hAnsi="Garamond"/>
+          <w:sz w:val="24"/>
+          <w:szCs w:val="24"/>
+        </w:rPr>
+        <w:lastRenderedPageBreak/>
+        <w:t>2016</w:t>
+      </w:r>
+      <w:r>
+        <w:rPr>
+          <w:rFonts w:ascii="Garamond" w:hAnsi="Garamond"/>
+          <w:sz w:val="24"/>
+          <w:szCs w:val="24"/>
+        </w:rPr>
+        <w:tab/>
       </w:r>
       <w:r>
         <w:rPr>
@@ -5555,7 +5479,15 @@
           <w:sz w:val="24"/>
           <w:szCs w:val="24"/>
         </w:rPr>
-        <w:t xml:space="preserve">yes: Exploring the </w:t>
+        <w:t>A Comparative Study of Sea Urchin Visual Ecology</w:t>
+      </w:r>
+      <w:r>
+        <w:rPr>
+          <w:rFonts w:ascii="Garamond" w:hAnsi="Garamond"/>
+          <w:sz w:val="24"/>
+          <w:szCs w:val="24"/>
+        </w:rPr>
+        <w:t>*</w:t>
       </w:r>
       <w:r>
         <w:rPr>
@@ -5565,7 +5497,66 @@
           <w:sz w:val="24"/>
           <w:szCs w:val="24"/>
         </w:rPr>
-        <w:t>V</w:t>
+        <w:br/>
+      </w:r>
+      <w:r>
+        <w:rPr>
+          <w:rFonts w:ascii="Garamond" w:hAnsi="Garamond"/>
+          <w:b/>
+          <w:sz w:val="24"/>
+          <w:szCs w:val="24"/>
+        </w:rPr>
+        <w:t>Notar, JC</w:t>
+      </w:r>
+      <w:r>
+        <w:rPr>
+          <w:rFonts w:ascii="Garamond" w:hAnsi="Garamond"/>
+          <w:sz w:val="24"/>
+          <w:szCs w:val="24"/>
+        </w:rPr>
+        <w:t xml:space="preserve"> and Gordon</w:t>
+      </w:r>
+      <w:r>
+        <w:rPr>
+          <w:rFonts w:ascii="Garamond" w:hAnsi="Garamond"/>
+          <w:sz w:val="24"/>
+          <w:szCs w:val="24"/>
+        </w:rPr>
+        <w:t>, MS</w:t>
+      </w:r>
+      <w:r>
+        <w:rPr>
+          <w:rFonts w:ascii="Garamond" w:hAnsi="Garamond"/>
+          <w:sz w:val="24"/>
+          <w:szCs w:val="24"/>
+        </w:rPr>
+        <w:br/>
+        <w:t>19</w:t>
+      </w:r>
+      <w:r>
+        <w:rPr>
+          <w:rFonts w:ascii="Garamond" w:hAnsi="Garamond"/>
+          <w:sz w:val="24"/>
+          <w:szCs w:val="24"/>
+          <w:vertAlign w:val="superscript"/>
+        </w:rPr>
+        <w:t>th</w:t>
+      </w:r>
+      <w:r>
+        <w:rPr>
+          <w:rFonts w:ascii="Garamond" w:hAnsi="Garamond"/>
+          <w:sz w:val="24"/>
+          <w:szCs w:val="24"/>
+        </w:rPr>
+        <w:t xml:space="preserve"> Annual Biology Research Symposium, Department of Ecology and Evolutionary Biology, UCLA</w:t>
+      </w:r>
+      <w:r>
+        <w:rPr>
+          <w:rFonts w:ascii="Garamond" w:hAnsi="Garamond"/>
+          <w:sz w:val="24"/>
+          <w:szCs w:val="24"/>
+        </w:rPr>
+        <w:br/>
       </w:r>
       <w:r>
         <w:rPr>
@@ -5575,101 +5566,7 @@
           <w:sz w:val="24"/>
           <w:szCs w:val="24"/>
         </w:rPr>
-        <w:t xml:space="preserve">isual </w:t>
-      </w:r>
-      <w:r>
-        <w:rPr>
-          <w:rFonts w:ascii="Garamond" w:hAnsi="Garamond"/>
-          <w:i/>
-          <w:iCs/>
-          <w:sz w:val="24"/>
-          <w:szCs w:val="24"/>
-        </w:rPr>
-        <w:t>E</w:t>
-      </w:r>
-      <w:r>
-        <w:rPr>
-          <w:rFonts w:ascii="Garamond" w:hAnsi="Garamond"/>
-          <w:i/>
-          <w:iCs/>
-          <w:sz w:val="24"/>
-          <w:szCs w:val="24"/>
-        </w:rPr>
-        <w:t xml:space="preserve">cology of </w:t>
-      </w:r>
-      <w:r>
-        <w:rPr>
-          <w:rFonts w:ascii="Garamond" w:hAnsi="Garamond"/>
-          <w:i/>
-          <w:iCs/>
-          <w:sz w:val="24"/>
-          <w:szCs w:val="24"/>
-        </w:rPr>
-        <w:t>S</w:t>
-      </w:r>
-      <w:r>
-        <w:rPr>
-          <w:rFonts w:ascii="Garamond" w:hAnsi="Garamond"/>
-          <w:i/>
-          <w:iCs/>
-          <w:sz w:val="24"/>
-          <w:szCs w:val="24"/>
-        </w:rPr>
-        <w:t xml:space="preserve">ea </w:t>
-      </w:r>
-      <w:r>
-        <w:rPr>
-          <w:rFonts w:ascii="Garamond" w:hAnsi="Garamond"/>
-          <w:i/>
-          <w:iCs/>
-          <w:sz w:val="24"/>
-          <w:szCs w:val="24"/>
-        </w:rPr>
-        <w:t>U</w:t>
-      </w:r>
-      <w:r>
-        <w:rPr>
-          <w:rFonts w:ascii="Garamond" w:hAnsi="Garamond"/>
-          <w:i/>
-          <w:iCs/>
-          <w:sz w:val="24"/>
-          <w:szCs w:val="24"/>
-        </w:rPr>
-        <w:t>rchins</w:t>
-      </w:r>
-      <w:r>
-        <w:rPr>
-          <w:rFonts w:ascii="Garamond" w:hAnsi="Garamond"/>
-          <w:sz w:val="24"/>
-          <w:szCs w:val="24"/>
-        </w:rPr>
-        <w:br/>
-      </w:r>
-      <w:r>
-        <w:rPr>
-          <w:rFonts w:ascii="Garamond" w:hAnsi="Garamond"/>
-          <w:b/>
-          <w:sz w:val="24"/>
-          <w:szCs w:val="24"/>
-        </w:rPr>
-        <w:t>Notar, JC</w:t>
-      </w:r>
-      <w:r>
-        <w:rPr>
-          <w:rFonts w:ascii="Garamond" w:hAnsi="Garamond"/>
-          <w:b/>
-          <w:sz w:val="24"/>
-          <w:szCs w:val="24"/>
-        </w:rPr>
-        <w:br/>
-      </w:r>
-      <w:r>
-        <w:rPr>
-          <w:rFonts w:ascii="Garamond" w:hAnsi="Garamond"/>
-          <w:sz w:val="24"/>
-          <w:szCs w:val="24"/>
-        </w:rPr>
-        <w:t>Invited seminar, Whitney Laboratory for Marine Bioscience, University of Florida, St. Augustine, FL</w:t>
+        <w:t>1st Place, Graduate Student Poster</w:t>
       </w:r>
     </w:p>
     <w:p>
@@ -5677,308 +5574,7 @@
         <w:tabs>
           <w:tab w:val="left" w:pos="720"/>
         </w:tabs>
-        <w:spacing w:after="80" w:line="240" w:lineRule="auto"/>
-        <w:ind w:left="1440" w:hanging="1440"/>
-        <w:rPr>
-          <w:rFonts w:ascii="Garamond" w:hAnsi="Garamond"/>
-          <w:i/>
-          <w:iCs/>
-          <w:sz w:val="24"/>
-          <w:szCs w:val="24"/>
-        </w:rPr>
-      </w:pPr>
-      <w:r>
-        <w:rPr>
-          <w:rFonts w:ascii="Garamond" w:hAnsi="Garamond"/>
-          <w:sz w:val="24"/>
-          <w:szCs w:val="24"/>
-        </w:rPr>
-        <w:t>2018</w:t>
-      </w:r>
-      <w:r>
-        <w:rPr>
-          <w:rFonts w:ascii="Garamond" w:hAnsi="Garamond"/>
-          <w:sz w:val="24"/>
-          <w:szCs w:val="24"/>
-        </w:rPr>
-        <w:tab/>
-      </w:r>
-      <w:r>
-        <w:rPr>
-          <w:rFonts w:ascii="Garamond" w:hAnsi="Garamond"/>
-          <w:i/>
-          <w:iCs/>
-          <w:sz w:val="24"/>
-          <w:szCs w:val="24"/>
-        </w:rPr>
-        <w:t>Do (Eyeless) Sea Urchins have Color Vision?</w:t>
-      </w:r>
-      <w:r>
-        <w:rPr>
-          <w:rFonts w:ascii="Garamond" w:hAnsi="Garamond"/>
-          <w:i/>
-          <w:iCs/>
-          <w:sz w:val="24"/>
-          <w:szCs w:val="24"/>
-        </w:rPr>
-        <w:br/>
-      </w:r>
-      <w:r>
-        <w:rPr>
-          <w:rFonts w:ascii="Garamond" w:hAnsi="Garamond"/>
-          <w:b/>
-          <w:sz w:val="24"/>
-          <w:szCs w:val="24"/>
-        </w:rPr>
-        <w:t>Notar, JC</w:t>
-      </w:r>
-      <w:r>
-        <w:rPr>
-          <w:rFonts w:ascii="Garamond" w:hAnsi="Garamond"/>
-          <w:sz w:val="24"/>
-          <w:szCs w:val="24"/>
-        </w:rPr>
-        <w:t xml:space="preserve"> and Johnsen</w:t>
-      </w:r>
-      <w:r>
-        <w:rPr>
-          <w:rFonts w:ascii="Garamond" w:hAnsi="Garamond"/>
-          <w:sz w:val="24"/>
-          <w:szCs w:val="24"/>
-        </w:rPr>
-        <w:t>, S</w:t>
-      </w:r>
-      <w:r>
-        <w:rPr>
-          <w:rFonts w:ascii="Garamond" w:hAnsi="Garamond"/>
-          <w:sz w:val="24"/>
-          <w:szCs w:val="24"/>
-        </w:rPr>
-        <w:br/>
-        <w:t>Society for Integrative and Comparative Biology Annual Meeting, San Francisco, CA</w:t>
-      </w:r>
-    </w:p>
-    <w:p>
-      <w:pPr>
-        <w:tabs>
-          <w:tab w:val="left" w:pos="720"/>
-        </w:tabs>
-        <w:spacing w:after="80" w:line="240" w:lineRule="auto"/>
-        <w:ind w:left="1440" w:hanging="1440"/>
-        <w:rPr>
-          <w:rFonts w:ascii="Garamond" w:hAnsi="Garamond"/>
-          <w:i/>
-          <w:iCs/>
-          <w:sz w:val="24"/>
-          <w:szCs w:val="24"/>
-        </w:rPr>
-      </w:pPr>
-      <w:r>
-        <w:rPr>
-          <w:rFonts w:ascii="Garamond" w:hAnsi="Garamond"/>
-          <w:sz w:val="24"/>
-          <w:szCs w:val="24"/>
-        </w:rPr>
-        <w:t>2017</w:t>
-      </w:r>
-      <w:r>
-        <w:rPr>
-          <w:rFonts w:ascii="Garamond" w:hAnsi="Garamond"/>
-          <w:sz w:val="24"/>
-          <w:szCs w:val="24"/>
-        </w:rPr>
-        <w:tab/>
-      </w:r>
-      <w:r>
-        <w:rPr>
-          <w:rFonts w:ascii="Garamond" w:hAnsi="Garamond"/>
-          <w:i/>
-          <w:iCs/>
-          <w:sz w:val="24"/>
-          <w:szCs w:val="24"/>
-        </w:rPr>
-        <w:t>Future Directions in the Whole Body Eye of Sea Urchins: Effects of Phylogeny, Light Intensity, and Spine Density</w:t>
-      </w:r>
-      <w:r>
-        <w:rPr>
-          <w:rFonts w:ascii="Garamond" w:hAnsi="Garamond"/>
-          <w:i/>
-          <w:iCs/>
-          <w:sz w:val="24"/>
-          <w:szCs w:val="24"/>
-        </w:rPr>
-        <w:br/>
-      </w:r>
-      <w:r>
-        <w:rPr>
-          <w:rFonts w:ascii="Garamond" w:hAnsi="Garamond"/>
-          <w:b/>
-          <w:sz w:val="24"/>
-          <w:szCs w:val="24"/>
-        </w:rPr>
-        <w:t>Notar, JC</w:t>
-      </w:r>
-      <w:r>
-        <w:rPr>
-          <w:rFonts w:ascii="Garamond" w:hAnsi="Garamond"/>
-          <w:sz w:val="24"/>
-          <w:szCs w:val="24"/>
-        </w:rPr>
-        <w:t xml:space="preserve"> and Gordon</w:t>
-      </w:r>
-      <w:r>
-        <w:rPr>
-          <w:rFonts w:ascii="Garamond" w:hAnsi="Garamond"/>
-          <w:sz w:val="24"/>
-          <w:szCs w:val="24"/>
-        </w:rPr>
-        <w:t>, MS</w:t>
-      </w:r>
-      <w:r>
-        <w:rPr>
-          <w:rFonts w:ascii="Garamond" w:hAnsi="Garamond"/>
-          <w:sz w:val="24"/>
-          <w:szCs w:val="24"/>
-        </w:rPr>
-        <w:br/>
-        <w:t>Society for Integrative and Comparative Biology Annual Meeting, New Orleans, LA</w:t>
-      </w:r>
-    </w:p>
-    <w:p>
-      <w:pPr>
-        <w:tabs>
-          <w:tab w:val="left" w:pos="720"/>
-        </w:tabs>
-        <w:spacing w:after="80" w:line="240" w:lineRule="auto"/>
-        <w:ind w:left="1440" w:hanging="1440"/>
-        <w:rPr>
-          <w:rFonts w:ascii="Garamond" w:hAnsi="Garamond"/>
-          <w:i/>
-          <w:iCs/>
-          <w:sz w:val="24"/>
-          <w:szCs w:val="24"/>
-        </w:rPr>
-      </w:pPr>
-      <w:r>
-        <w:rPr>
-          <w:rFonts w:ascii="Garamond" w:hAnsi="Garamond"/>
-          <w:sz w:val="24"/>
-          <w:szCs w:val="24"/>
-        </w:rPr>
-        <w:t>2016</w:t>
-      </w:r>
-      <w:r>
-        <w:rPr>
-          <w:rFonts w:ascii="Garamond" w:hAnsi="Garamond"/>
-          <w:sz w:val="24"/>
-          <w:szCs w:val="24"/>
-        </w:rPr>
-        <w:tab/>
-      </w:r>
-      <w:r>
-        <w:rPr>
-          <w:rFonts w:ascii="Garamond" w:hAnsi="Garamond"/>
-          <w:i/>
-          <w:iCs/>
-          <w:sz w:val="24"/>
-          <w:szCs w:val="24"/>
-        </w:rPr>
-        <w:t>A Comparative Study of Sea Urchin Visual Ecology</w:t>
-      </w:r>
-      <w:r>
-        <w:rPr>
-          <w:rFonts w:ascii="Garamond" w:hAnsi="Garamond"/>
-          <w:sz w:val="24"/>
-          <w:szCs w:val="24"/>
-        </w:rPr>
-        <w:t>*</w:t>
-      </w:r>
-      <w:r>
-        <w:rPr>
-          <w:rFonts w:ascii="Garamond" w:hAnsi="Garamond"/>
-          <w:i/>
-          <w:iCs/>
-          <w:sz w:val="24"/>
-          <w:szCs w:val="24"/>
-        </w:rPr>
-        <w:br/>
-      </w:r>
-      <w:r>
-        <w:rPr>
-          <w:rFonts w:ascii="Garamond" w:hAnsi="Garamond"/>
-          <w:b/>
-          <w:sz w:val="24"/>
-          <w:szCs w:val="24"/>
-        </w:rPr>
-        <w:t>Notar, JC</w:t>
-      </w:r>
-      <w:r>
-        <w:rPr>
-          <w:rFonts w:ascii="Garamond" w:hAnsi="Garamond"/>
-          <w:sz w:val="24"/>
-          <w:szCs w:val="24"/>
-        </w:rPr>
-        <w:t xml:space="preserve"> and Gordon</w:t>
-      </w:r>
-      <w:r>
-        <w:rPr>
-          <w:rFonts w:ascii="Garamond" w:hAnsi="Garamond"/>
-          <w:sz w:val="24"/>
-          <w:szCs w:val="24"/>
-        </w:rPr>
-        <w:t>, MS</w:t>
-      </w:r>
-      <w:r>
-        <w:rPr>
-          <w:rFonts w:ascii="Garamond" w:hAnsi="Garamond"/>
-          <w:sz w:val="24"/>
-          <w:szCs w:val="24"/>
-        </w:rPr>
-        <w:br/>
-        <w:t>19</w:t>
-      </w:r>
-      <w:r>
-        <w:rPr>
-          <w:rFonts w:ascii="Garamond" w:hAnsi="Garamond"/>
-          <w:sz w:val="24"/>
-          <w:szCs w:val="24"/>
-          <w:vertAlign w:val="superscript"/>
-        </w:rPr>
-        <w:t>th</w:t>
-      </w:r>
-      <w:r>
-        <w:rPr>
-          <w:rFonts w:ascii="Garamond" w:hAnsi="Garamond"/>
-          <w:sz w:val="24"/>
-          <w:szCs w:val="24"/>
-        </w:rPr>
-        <w:t xml:space="preserve"> Annual Biology Research Symposium, Department of Ecology and Evolutionary Biology, UCLA</w:t>
-      </w:r>
-      <w:r>
-        <w:rPr>
-          <w:rFonts w:ascii="Garamond" w:hAnsi="Garamond"/>
-          <w:sz w:val="24"/>
-          <w:szCs w:val="24"/>
-        </w:rPr>
-        <w:br/>
-      </w:r>
-      <w:r>
-        <w:rPr>
-          <w:rFonts w:ascii="Garamond" w:hAnsi="Garamond"/>
-          <w:i/>
-          <w:iCs/>
-          <w:sz w:val="24"/>
-          <w:szCs w:val="24"/>
-        </w:rPr>
-        <w:t>1st Place, Graduate Student Poster</w:t>
-      </w:r>
-    </w:p>
-    <w:p>
-      <w:pPr>
-        <w:tabs>
-          <w:tab w:val="left" w:pos="720"/>
-        </w:tabs>
-        <w:spacing w:after="80" w:line="240" w:lineRule="auto"/>
+        <w:spacing w:after="0" w:line="240" w:lineRule="auto"/>
         <w:ind w:left="1440" w:hanging="1440"/>
         <w:rPr>
           <w:rFonts w:ascii="Garamond" w:hAnsi="Garamond"/>
@@ -6073,7 +5669,7 @@
           <w:tab w:val="left" w:pos="4950"/>
           <w:tab w:val="right" w:pos="9360"/>
         </w:tabs>
-        <w:spacing w:line="240" w:lineRule="auto"/>
+        <w:spacing w:after="0" w:line="240" w:lineRule="auto"/>
         <w:rPr>
           <w:rFonts w:ascii="Garamond" w:hAnsi="Garamond"/>
           <w:i/>
@@ -6180,25 +5776,14 @@
         </w:rPr>
         <w:tab/>
       </w:r>
-      <w:proofErr w:type="spellStart"/>
-      <w:r>
-        <w:rPr>
-          <w:rFonts w:ascii="Garamond" w:hAnsi="Garamond"/>
-          <w:color w:val="000000"/>
-          <w:sz w:val="24"/>
-          <w:szCs w:val="24"/>
-        </w:rPr>
-        <w:t>EcoEvoPub</w:t>
-      </w:r>
-      <w:proofErr w:type="spellEnd"/>
-      <w:r>
-        <w:rPr>
-          <w:rFonts w:ascii="Garamond" w:hAnsi="Garamond"/>
-          <w:color w:val="000000"/>
-          <w:sz w:val="24"/>
-          <w:szCs w:val="24"/>
-        </w:rPr>
-        <w:t xml:space="preserve"> Seminar, Department of Ecology and Evolutionary Biology, UCLA</w:t>
+      <w:r>
+        <w:rPr>
+          <w:rFonts w:ascii="Garamond" w:hAnsi="Garamond"/>
+          <w:color w:val="000000"/>
+          <w:sz w:val="24"/>
+          <w:szCs w:val="24"/>
+        </w:rPr>
+        <w:t>EcoEvoPub Seminar, Department of Ecology and Evolutionary Biology, UCLA</w:t>
       </w:r>
     </w:p>
     <w:p>
@@ -6220,7 +5805,7 @@
         <w:tabs>
           <w:tab w:val="left" w:pos="720"/>
         </w:tabs>
-        <w:spacing w:after="80" w:line="240" w:lineRule="auto"/>
+        <w:spacing w:after="0" w:line="240" w:lineRule="auto"/>
         <w:rPr>
           <w:rFonts w:ascii="Garamond" w:hAnsi="Garamond"/>
           <w:sz w:val="24"/>
@@ -6656,7 +6241,7 @@
         <w:tabs>
           <w:tab w:val="left" w:pos="720"/>
         </w:tabs>
-        <w:spacing w:after="80" w:line="240" w:lineRule="auto"/>
+        <w:spacing w:after="0" w:line="240" w:lineRule="auto"/>
         <w:ind w:left="1440" w:hanging="1440"/>
         <w:rPr>
           <w:rFonts w:ascii="Garamond" w:hAnsi="Garamond"/>
@@ -6752,34 +6337,14 @@
         </w:rPr>
         <w:t xml:space="preserve">tar </w:t>
       </w:r>
-      <w:proofErr w:type="spellStart"/>
-      <w:r>
-        <w:rPr>
-          <w:rFonts w:ascii="Garamond" w:hAnsi="Garamond"/>
-          <w:sz w:val="24"/>
-          <w:szCs w:val="24"/>
-        </w:rPr>
-        <w:t>Ophioderma</w:t>
-      </w:r>
-      <w:proofErr w:type="spellEnd"/>
-      <w:r>
-        <w:rPr>
-          <w:rFonts w:ascii="Garamond" w:hAnsi="Garamond"/>
-          <w:sz w:val="24"/>
-          <w:szCs w:val="24"/>
-        </w:rPr>
-        <w:t xml:space="preserve"> </w:t>
-      </w:r>
-      <w:proofErr w:type="spellStart"/>
-      <w:r>
-        <w:rPr>
-          <w:rFonts w:ascii="Garamond" w:hAnsi="Garamond"/>
-          <w:sz w:val="24"/>
-          <w:szCs w:val="24"/>
-        </w:rPr>
-        <w:t>brevispinum</w:t>
-      </w:r>
-      <w:proofErr w:type="spellEnd"/>
+      <w:r>
+        <w:rPr>
+          <w:rFonts w:ascii="Garamond" w:hAnsi="Garamond"/>
+          <w:sz w:val="24"/>
+          <w:szCs w:val="24"/>
+        </w:rPr>
+        <w:t>Ophioderma brevispinum</w:t>
+      </w:r>
       <w:r>
         <w:rPr>
           <w:rFonts w:ascii="Garamond" w:hAnsi="Garamond"/>
@@ -7522,6 +7087,119 @@
           <w:szCs w:val="24"/>
         </w:rPr>
       </w:pPr>
+      <w:r>
+        <w:rPr>
+          <w:rFonts w:ascii="Garamond" w:hAnsi="Garamond"/>
+          <w:bCs/>
+          <w:sz w:val="24"/>
+          <w:szCs w:val="24"/>
+        </w:rPr>
+        <w:t>2018</w:t>
+      </w:r>
+      <w:r>
+        <w:rPr>
+          <w:rFonts w:ascii="Garamond" w:hAnsi="Garamond"/>
+          <w:bCs/>
+          <w:sz w:val="24"/>
+          <w:szCs w:val="24"/>
+        </w:rPr>
+        <w:tab/>
+      </w:r>
+      <w:r>
+        <w:rPr>
+          <w:rFonts w:ascii="Garamond" w:hAnsi="Garamond"/>
+          <w:b/>
+          <w:bCs/>
+          <w:sz w:val="24"/>
+          <w:szCs w:val="24"/>
+        </w:rPr>
+        <w:t>Guest Lecture</w:t>
+      </w:r>
+      <w:r>
+        <w:rPr>
+          <w:rFonts w:ascii="Garamond" w:hAnsi="Garamond"/>
+          <w:bCs/>
+          <w:sz w:val="24"/>
+          <w:szCs w:val="24"/>
+        </w:rPr>
+        <w:t xml:space="preserve">: </w:t>
+      </w:r>
+      <w:r>
+        <w:rPr>
+          <w:rFonts w:ascii="Garamond" w:hAnsi="Garamond"/>
+          <w:bCs/>
+          <w:i/>
+          <w:iCs/>
+          <w:sz w:val="24"/>
+          <w:szCs w:val="24"/>
+        </w:rPr>
+        <w:t xml:space="preserve">Answering Biological Questions Using Circular Data and Analysis in </w:t>
+      </w:r>
+      <w:r>
+        <w:rPr>
+          <w:rFonts w:ascii="Garamond" w:hAnsi="Garamond"/>
+          <w:bCs/>
+          <w:i/>
+          <w:iCs/>
+          <w:sz w:val="24"/>
+          <w:szCs w:val="24"/>
+        </w:rPr>
+        <w:t>R</w:t>
+      </w:r>
+      <w:r>
+        <w:rPr>
+          <w:rFonts w:ascii="Garamond" w:hAnsi="Garamond"/>
+          <w:bCs/>
+          <w:sz w:val="24"/>
+          <w:szCs w:val="24"/>
+        </w:rPr>
+        <w:br/>
+      </w:r>
+      <w:r>
+        <w:rPr>
+          <w:rFonts w:ascii="Garamond" w:hAnsi="Garamond"/>
+          <w:color w:val="000000"/>
+          <w:sz w:val="24"/>
+          <w:szCs w:val="24"/>
+        </w:rPr>
+        <w:t>Biological Data Analysis (Bio 304), Duke University; Prof. Tom Mitchell-Olds</w:t>
+      </w:r>
+      <w:r>
+        <w:rPr>
+          <w:rFonts w:ascii="Garamond" w:hAnsi="Garamond"/>
+          <w:bCs/>
+          <w:sz w:val="24"/>
+          <w:szCs w:val="24"/>
+        </w:rPr>
+        <w:t xml:space="preserve"> </w:t>
+      </w:r>
+      <w:r>
+        <w:rPr>
+          <w:rFonts w:ascii="Garamond" w:hAnsi="Garamond"/>
+          <w:bCs/>
+          <w:sz w:val="24"/>
+          <w:szCs w:val="24"/>
+        </w:rPr>
+        <w:br/>
+      </w:r>
+      <w:r>
+        <w:rPr>
+          <w:rFonts w:ascii="Garamond" w:hAnsi="Garamond"/>
+          <w:bCs/>
+          <w:sz w:val="24"/>
+          <w:szCs w:val="24"/>
+        </w:rPr>
+        <w:t>Duke Data Expedition, Information Initiative @ Duke</w:t>
+      </w:r>
+      <w:r>
+        <w:rPr>
+          <w:rFonts w:ascii="Garamond" w:hAnsi="Garamond"/>
+          <w:bCs/>
+          <w:sz w:val="24"/>
+          <w:szCs w:val="24"/>
+        </w:rPr>
+        <w:t>, Duke University</w:t>
+      </w:r>
     </w:p>
     <w:p>
       <w:pPr>
@@ -7529,187 +7207,50 @@
         <w:ind w:left="1440" w:hanging="1440"/>
         <w:rPr>
           <w:rFonts w:ascii="Garamond" w:hAnsi="Garamond"/>
-          <w:bCs/>
-          <w:sz w:val="24"/>
-          <w:szCs w:val="24"/>
-        </w:rPr>
-      </w:pPr>
-      <w:r>
-        <w:rPr>
-          <w:rFonts w:ascii="Garamond" w:hAnsi="Garamond"/>
-          <w:bCs/>
-          <w:sz w:val="24"/>
-          <w:szCs w:val="24"/>
-        </w:rPr>
-        <w:lastRenderedPageBreak/>
-        <w:t>2018</w:t>
-      </w:r>
-      <w:r>
-        <w:rPr>
-          <w:rFonts w:ascii="Garamond" w:hAnsi="Garamond"/>
-          <w:bCs/>
-          <w:sz w:val="24"/>
-          <w:szCs w:val="24"/>
-        </w:rPr>
-        <w:tab/>
-      </w:r>
-      <w:r>
-        <w:rPr>
-          <w:rFonts w:ascii="Garamond" w:hAnsi="Garamond"/>
-          <w:b/>
-          <w:bCs/>
-          <w:sz w:val="24"/>
-          <w:szCs w:val="24"/>
-        </w:rPr>
-        <w:t>Guest Lecture</w:t>
-      </w:r>
-      <w:r>
-        <w:rPr>
-          <w:rFonts w:ascii="Garamond" w:hAnsi="Garamond"/>
-          <w:bCs/>
-          <w:sz w:val="24"/>
-          <w:szCs w:val="24"/>
-        </w:rPr>
-        <w:t xml:space="preserve">: </w:t>
-      </w:r>
-      <w:r>
-        <w:rPr>
-          <w:rFonts w:ascii="Garamond" w:hAnsi="Garamond"/>
-          <w:bCs/>
+          <w:b/>
           <w:i/>
           <w:iCs/>
-          <w:sz w:val="24"/>
-          <w:szCs w:val="24"/>
-        </w:rPr>
-        <w:t xml:space="preserve">Answering Biological Questions Using Circular Data and Analysis in </w:t>
-      </w:r>
-      <w:r>
-        <w:rPr>
-          <w:rFonts w:ascii="Garamond" w:hAnsi="Garamond"/>
-          <w:bCs/>
+          <w:color w:val="000000"/>
+          <w:sz w:val="24"/>
+          <w:szCs w:val="24"/>
+        </w:rPr>
+      </w:pPr>
+      <w:r>
+        <w:rPr>
+          <w:rFonts w:ascii="Garamond" w:hAnsi="Garamond"/>
+          <w:color w:val="000000"/>
+          <w:sz w:val="24"/>
+          <w:szCs w:val="24"/>
+        </w:rPr>
+        <w:t>2017</w:t>
+      </w:r>
+      <w:r>
+        <w:rPr>
+          <w:rFonts w:ascii="Garamond" w:hAnsi="Garamond"/>
+          <w:color w:val="000000"/>
+          <w:sz w:val="24"/>
+          <w:szCs w:val="24"/>
+        </w:rPr>
+        <w:tab/>
+      </w:r>
+      <w:r>
+        <w:rPr>
+          <w:rFonts w:ascii="Garamond" w:hAnsi="Garamond"/>
+          <w:b/>
+          <w:color w:val="000000"/>
+          <w:sz w:val="24"/>
+          <w:szCs w:val="24"/>
+        </w:rPr>
+        <w:t xml:space="preserve">Guest Lecture: </w:t>
+      </w:r>
+      <w:r>
+        <w:rPr>
+          <w:rFonts w:ascii="Garamond" w:hAnsi="Garamond"/>
           <w:i/>
           <w:iCs/>
           <w:sz w:val="24"/>
           <w:szCs w:val="24"/>
         </w:rPr>
-        <w:t>R</w:t>
-      </w:r>
-      <w:r>
-        <w:rPr>
-          <w:rFonts w:ascii="Garamond" w:hAnsi="Garamond"/>
-          <w:bCs/>
-          <w:sz w:val="24"/>
-          <w:szCs w:val="24"/>
-        </w:rPr>
-        <w:br/>
-      </w:r>
-      <w:r>
-        <w:rPr>
-          <w:rFonts w:ascii="Garamond" w:hAnsi="Garamond"/>
-          <w:color w:val="000000"/>
-          <w:sz w:val="24"/>
-          <w:szCs w:val="24"/>
-        </w:rPr>
-        <w:t>Biological Data Analysis (Bio 304), Duke University; Prof. Tom Mitchell-</w:t>
-      </w:r>
-      <w:proofErr w:type="spellStart"/>
-      <w:r>
-        <w:rPr>
-          <w:rFonts w:ascii="Garamond" w:hAnsi="Garamond"/>
-          <w:color w:val="000000"/>
-          <w:sz w:val="24"/>
-          <w:szCs w:val="24"/>
-        </w:rPr>
-        <w:t>Olds</w:t>
-      </w:r>
-      <w:proofErr w:type="spellEnd"/>
-      <w:r>
-        <w:rPr>
-          <w:rFonts w:ascii="Garamond" w:hAnsi="Garamond"/>
-          <w:bCs/>
-          <w:sz w:val="24"/>
-          <w:szCs w:val="24"/>
-        </w:rPr>
-        <w:t xml:space="preserve"> </w:t>
-      </w:r>
-      <w:r>
-        <w:rPr>
-          <w:rFonts w:ascii="Garamond" w:hAnsi="Garamond"/>
-          <w:bCs/>
-          <w:sz w:val="24"/>
-          <w:szCs w:val="24"/>
-        </w:rPr>
-        <w:br/>
-      </w:r>
-      <w:r>
-        <w:rPr>
-          <w:rFonts w:ascii="Garamond" w:hAnsi="Garamond"/>
-          <w:bCs/>
-          <w:sz w:val="24"/>
-          <w:szCs w:val="24"/>
-        </w:rPr>
-        <w:t>Duke Data Expedition, Information Initiative @ Duke</w:t>
-      </w:r>
-      <w:r>
-        <w:rPr>
-          <w:rFonts w:ascii="Garamond" w:hAnsi="Garamond"/>
-          <w:bCs/>
-          <w:sz w:val="24"/>
-          <w:szCs w:val="24"/>
-        </w:rPr>
-        <w:t>, Duke University</w:t>
-      </w:r>
-    </w:p>
-    <w:p>
-      <w:pPr>
-        <w:spacing w:line="240" w:lineRule="auto"/>
-        <w:ind w:left="1440" w:hanging="1440"/>
-        <w:rPr>
-          <w:rFonts w:ascii="Garamond" w:hAnsi="Garamond"/>
-          <w:b/>
-          <w:i/>
-          <w:iCs/>
-          <w:color w:val="000000"/>
-          <w:sz w:val="24"/>
-          <w:szCs w:val="24"/>
-        </w:rPr>
-      </w:pPr>
-      <w:r>
-        <w:rPr>
-          <w:rFonts w:ascii="Garamond" w:hAnsi="Garamond"/>
-          <w:color w:val="000000"/>
-          <w:sz w:val="24"/>
-          <w:szCs w:val="24"/>
-        </w:rPr>
-        <w:t>2017</w:t>
-      </w:r>
-      <w:r>
-        <w:rPr>
-          <w:rFonts w:ascii="Garamond" w:hAnsi="Garamond"/>
-          <w:color w:val="000000"/>
-          <w:sz w:val="24"/>
-          <w:szCs w:val="24"/>
-        </w:rPr>
-        <w:tab/>
-      </w:r>
-      <w:r>
-        <w:rPr>
-          <w:rFonts w:ascii="Garamond" w:hAnsi="Garamond"/>
-          <w:b/>
-          <w:color w:val="000000"/>
-          <w:sz w:val="24"/>
-          <w:szCs w:val="24"/>
-        </w:rPr>
-        <w:t xml:space="preserve">Guest Lecture: </w:t>
-      </w:r>
-      <w:r>
-        <w:rPr>
-          <w:rFonts w:ascii="Garamond" w:hAnsi="Garamond"/>
-          <w:i/>
-          <w:iCs/>
-          <w:sz w:val="24"/>
-          <w:szCs w:val="24"/>
-        </w:rPr>
         <w:t>Future Directions in the Whole Body Eye of Sea Urchins: Effects of Phylogeny, Light Intensity, and Spine Density</w:t>
       </w:r>
       <w:r>
@@ -7739,39 +7280,8 @@
           <w:sz w:val="24"/>
           <w:szCs w:val="24"/>
         </w:rPr>
-        <w:t xml:space="preserve">Profs. Gustav </w:t>
-      </w:r>
-      <w:proofErr w:type="spellStart"/>
-      <w:r>
-        <w:rPr>
-          <w:rFonts w:ascii="Garamond" w:hAnsi="Garamond"/>
-          <w:color w:val="000000"/>
-          <w:sz w:val="24"/>
-          <w:szCs w:val="24"/>
-        </w:rPr>
-        <w:t>Paulay</w:t>
-      </w:r>
-      <w:proofErr w:type="spellEnd"/>
-      <w:r>
-        <w:rPr>
-          <w:rFonts w:ascii="Garamond" w:hAnsi="Garamond"/>
-          <w:color w:val="000000"/>
-          <w:sz w:val="24"/>
-          <w:szCs w:val="24"/>
-        </w:rPr>
-        <w:t xml:space="preserve"> and Peter </w:t>
-      </w:r>
-      <w:proofErr w:type="spellStart"/>
-      <w:r>
-        <w:rPr>
-          <w:rFonts w:ascii="Garamond" w:hAnsi="Garamond"/>
-          <w:color w:val="000000"/>
-          <w:sz w:val="24"/>
-          <w:szCs w:val="24"/>
-        </w:rPr>
-        <w:t>Funch</w:t>
-      </w:r>
-      <w:proofErr w:type="spellEnd"/>
+        <w:t>Profs. Gustav Paulay and Peter Funch</w:t>
+      </w:r>
     </w:p>
     <w:p>
       <w:pPr>
@@ -7801,7 +7311,7 @@
           <w:tab w:val="left" w:pos="4950"/>
           <w:tab w:val="right" w:pos="9360"/>
         </w:tabs>
-        <w:spacing w:after="80" w:line="240" w:lineRule="auto"/>
+        <w:spacing w:after="0" w:line="240" w:lineRule="auto"/>
         <w:rPr>
           <w:rFonts w:ascii="Garamond" w:hAnsi="Garamond"/>
           <w:color w:val="000000"/>
@@ -8002,7 +7512,7 @@
           <w:tab w:val="left" w:pos="4950"/>
           <w:tab w:val="right" w:pos="9360"/>
         </w:tabs>
-        <w:spacing w:after="80" w:line="240" w:lineRule="auto"/>
+        <w:spacing w:after="0" w:line="240" w:lineRule="auto"/>
         <w:rPr>
           <w:rFonts w:ascii="Garamond" w:hAnsi="Garamond"/>
           <w:b/>
@@ -8099,21 +7609,22 @@
           <w:tab w:val="left" w:pos="4950"/>
           <w:tab w:val="right" w:pos="9360"/>
         </w:tabs>
-        <w:spacing w:after="80" w:line="240" w:lineRule="auto"/>
-        <w:rPr>
-          <w:rFonts w:ascii="Garamond" w:hAnsi="Garamond"/>
-          <w:color w:val="000000"/>
-          <w:sz w:val="24"/>
-          <w:szCs w:val="24"/>
-        </w:rPr>
-      </w:pPr>
-      <w:r>
-        <w:rPr>
-          <w:rFonts w:ascii="Garamond" w:hAnsi="Garamond"/>
-          <w:color w:val="000000"/>
-          <w:sz w:val="24"/>
-          <w:szCs w:val="24"/>
-        </w:rPr>
+        <w:spacing w:after="0" w:line="240" w:lineRule="auto"/>
+        <w:rPr>
+          <w:rFonts w:ascii="Garamond" w:hAnsi="Garamond"/>
+          <w:color w:val="000000"/>
+          <w:sz w:val="24"/>
+          <w:szCs w:val="24"/>
+        </w:rPr>
+      </w:pPr>
+      <w:r>
+        <w:rPr>
+          <w:rFonts w:ascii="Garamond" w:hAnsi="Garamond"/>
+          <w:color w:val="000000"/>
+          <w:sz w:val="24"/>
+          <w:szCs w:val="24"/>
+        </w:rPr>
+        <w:lastRenderedPageBreak/>
         <w:t xml:space="preserve">2017 </w:t>
       </w:r>
       <w:r>
@@ -8181,7 +7692,7 @@
           <w:tab w:val="left" w:pos="4950"/>
           <w:tab w:val="right" w:pos="9360"/>
         </w:tabs>
-        <w:spacing w:after="80" w:line="240" w:lineRule="auto"/>
+        <w:spacing w:after="0" w:line="240" w:lineRule="auto"/>
         <w:rPr>
           <w:rFonts w:ascii="Garamond" w:hAnsi="Garamond"/>
           <w:color w:val="000000"/>
@@ -8275,7 +7786,7 @@
           <w:tab w:val="left" w:pos="4950"/>
           <w:tab w:val="right" w:pos="9360"/>
         </w:tabs>
-        <w:spacing w:line="240" w:lineRule="auto"/>
+        <w:spacing w:after="0" w:line="240" w:lineRule="auto"/>
         <w:rPr>
           <w:rFonts w:ascii="Garamond" w:hAnsi="Garamond"/>
           <w:color w:val="000000"/>
@@ -8373,7 +7884,7 @@
           <w:tab w:val="left" w:pos="4950"/>
           <w:tab w:val="right" w:pos="9360"/>
         </w:tabs>
-        <w:spacing w:line="240" w:lineRule="auto"/>
+        <w:spacing w:after="0" w:line="240" w:lineRule="auto"/>
         <w:rPr>
           <w:rFonts w:ascii="Garamond" w:hAnsi="Garamond"/>
           <w:color w:val="000000"/>
@@ -8566,7 +8077,7 @@
           <w:tab w:val="left" w:pos="4950"/>
           <w:tab w:val="right" w:pos="9360"/>
         </w:tabs>
-        <w:spacing w:line="240" w:lineRule="auto"/>
+        <w:spacing w:after="0" w:line="240" w:lineRule="auto"/>
         <w:rPr>
           <w:rFonts w:ascii="Garamond" w:hAnsi="Garamond" w:cs="Times New Roman"/>
           <w:i w:val="0"/>
@@ -8587,7 +8098,7 @@
         </w:rPr>
         <w:t>Mental Health Webpage (</w:t>
       </w:r>
-      <w:hyperlink r:id="rId14" w:history="1">
+      <w:hyperlink r:id="rId15" w:history="1">
         <w:r>
           <w:rPr>
             <w:rStyle w:val="Hyperlink"/>
@@ -8625,7 +8136,7 @@
           <w:tab w:val="left" w:pos="4950"/>
           <w:tab w:val="right" w:pos="9360"/>
         </w:tabs>
-        <w:spacing w:line="240" w:lineRule="auto"/>
+        <w:spacing w:after="0" w:line="240" w:lineRule="auto"/>
         <w:rPr>
           <w:rFonts w:ascii="Garamond" w:hAnsi="Garamond" w:cs="Times New Roman"/>
           <w:i w:val="0"/>
@@ -8660,7 +8171,7 @@
           <w:tab w:val="left" w:pos="4950"/>
           <w:tab w:val="right" w:pos="9360"/>
         </w:tabs>
-        <w:spacing w:line="240" w:lineRule="auto"/>
+        <w:spacing w:after="0" w:line="240" w:lineRule="auto"/>
         <w:rPr>
           <w:rFonts w:ascii="Garamond" w:hAnsi="Garamond" w:cs="Times New Roman"/>
           <w:i w:val="0"/>
@@ -8695,7 +8206,7 @@
           <w:tab w:val="left" w:pos="4950"/>
           <w:tab w:val="right" w:pos="9360"/>
         </w:tabs>
-        <w:spacing w:line="240" w:lineRule="auto"/>
+        <w:spacing w:after="0" w:line="240" w:lineRule="auto"/>
         <w:rPr>
           <w:rFonts w:ascii="Garamond" w:hAnsi="Garamond" w:cs="Times New Roman"/>
           <w:i w:val="0"/>
@@ -8725,7 +8236,7 @@
           <w:tab w:val="left" w:pos="4950"/>
           <w:tab w:val="right" w:pos="9360"/>
         </w:tabs>
-        <w:spacing w:after="80" w:line="240" w:lineRule="auto"/>
+        <w:spacing w:after="0" w:line="240" w:lineRule="auto"/>
         <w:rPr>
           <w:rFonts w:ascii="Garamond" w:hAnsi="Garamond"/>
           <w:i/>
@@ -8918,7 +8429,7 @@
           <w:tab w:val="left" w:pos="4950"/>
           <w:tab w:val="right" w:pos="9360"/>
         </w:tabs>
-        <w:spacing w:after="80" w:line="240" w:lineRule="auto"/>
+        <w:spacing w:after="0" w:line="240" w:lineRule="auto"/>
         <w:ind w:left="1440" w:hanging="1440"/>
         <w:rPr>
           <w:rFonts w:ascii="Garamond" w:hAnsi="Garamond"/>
@@ -9018,7 +8529,7 @@
           <w:tab w:val="left" w:pos="4950"/>
           <w:tab w:val="right" w:pos="9360"/>
         </w:tabs>
-        <w:spacing w:after="80" w:line="240" w:lineRule="auto"/>
+        <w:spacing w:after="0" w:line="240" w:lineRule="auto"/>
         <w:rPr>
           <w:rFonts w:ascii="Garamond" w:hAnsi="Garamond"/>
           <w:color w:val="000000"/>
@@ -9149,7 +8660,7 @@
           <w:tab w:val="left" w:pos="4950"/>
           <w:tab w:val="right" w:pos="9360"/>
         </w:tabs>
-        <w:spacing w:line="240" w:lineRule="auto"/>
+        <w:spacing w:after="0" w:line="240" w:lineRule="auto"/>
         <w:rPr>
           <w:rFonts w:ascii="Garamond" w:hAnsi="Garamond"/>
           <w:color w:val="000000"/>
@@ -9327,22 +8838,21 @@
           <w:tab w:val="left" w:pos="4950"/>
           <w:tab w:val="right" w:pos="9360"/>
         </w:tabs>
-        <w:spacing w:line="240" w:lineRule="auto"/>
-        <w:rPr>
-          <w:rFonts w:ascii="Garamond" w:hAnsi="Garamond"/>
-          <w:color w:val="000000"/>
-          <w:sz w:val="24"/>
-          <w:szCs w:val="24"/>
-        </w:rPr>
-      </w:pPr>
-      <w:r>
-        <w:rPr>
-          <w:rFonts w:ascii="Garamond" w:hAnsi="Garamond"/>
-          <w:color w:val="000000"/>
-          <w:sz w:val="24"/>
-          <w:szCs w:val="24"/>
-        </w:rPr>
-        <w:lastRenderedPageBreak/>
+        <w:spacing w:after="0" w:line="240" w:lineRule="auto"/>
+        <w:rPr>
+          <w:rFonts w:ascii="Garamond" w:hAnsi="Garamond"/>
+          <w:color w:val="000000"/>
+          <w:sz w:val="24"/>
+          <w:szCs w:val="24"/>
+        </w:rPr>
+      </w:pPr>
+      <w:r>
+        <w:rPr>
+          <w:rFonts w:ascii="Garamond" w:hAnsi="Garamond"/>
+          <w:color w:val="000000"/>
+          <w:sz w:val="24"/>
+          <w:szCs w:val="24"/>
+        </w:rPr>
         <w:t>2022</w:t>
       </w:r>
       <w:r>
@@ -9424,7 +8934,7 @@
           <w:tab w:val="left" w:pos="4950"/>
           <w:tab w:val="right" w:pos="9360"/>
         </w:tabs>
-        <w:spacing w:line="240" w:lineRule="auto"/>
+        <w:spacing w:after="0" w:line="240" w:lineRule="auto"/>
         <w:rPr>
           <w:rFonts w:ascii="Garamond" w:hAnsi="Garamond"/>
           <w:i/>
@@ -9502,7 +9012,7 @@
           <w:tab w:val="left" w:pos="4950"/>
           <w:tab w:val="right" w:pos="9360"/>
         </w:tabs>
-        <w:spacing w:line="240" w:lineRule="auto"/>
+        <w:spacing w:after="0" w:line="240" w:lineRule="auto"/>
         <w:rPr>
           <w:rFonts w:ascii="Garamond" w:hAnsi="Garamond"/>
           <w:color w:val="000000"/>
@@ -9575,27 +9085,7 @@
           <w:sz w:val="24"/>
           <w:szCs w:val="24"/>
         </w:rPr>
-        <w:t>Scientific Research and Education Network (</w:t>
-      </w:r>
-      <w:proofErr w:type="spellStart"/>
-      <w:r>
-        <w:rPr>
-          <w:rFonts w:ascii="Garamond" w:hAnsi="Garamond"/>
-          <w:color w:val="000000"/>
-          <w:sz w:val="24"/>
-          <w:szCs w:val="24"/>
-        </w:rPr>
-        <w:t>SciREN</w:t>
-      </w:r>
-      <w:proofErr w:type="spellEnd"/>
-      <w:r>
-        <w:rPr>
-          <w:rFonts w:ascii="Garamond" w:hAnsi="Garamond"/>
-          <w:color w:val="000000"/>
-          <w:sz w:val="24"/>
-          <w:szCs w:val="24"/>
-        </w:rPr>
-        <w:t>) Triangle, Durham, NC</w:t>
+        <w:t>Scientific Research and Education Network (SciREN) Triangle, Durham, NC</w:t>
       </w:r>
     </w:p>
     <w:p>
@@ -9606,7 +9096,7 @@
           <w:tab w:val="left" w:pos="4950"/>
           <w:tab w:val="right" w:pos="9360"/>
         </w:tabs>
-        <w:spacing w:line="240" w:lineRule="auto"/>
+        <w:spacing w:after="0" w:line="240" w:lineRule="auto"/>
         <w:rPr>
           <w:rFonts w:ascii="Garamond" w:hAnsi="Garamond"/>
           <w:i/>
@@ -9681,7 +9171,7 @@
           <w:tab w:val="left" w:pos="4950"/>
           <w:tab w:val="right" w:pos="9360"/>
         </w:tabs>
-        <w:spacing w:line="240" w:lineRule="auto"/>
+        <w:spacing w:after="0" w:line="240" w:lineRule="auto"/>
         <w:rPr>
           <w:rFonts w:ascii="Garamond" w:hAnsi="Garamond"/>
           <w:i/>
@@ -9756,7 +9246,7 @@
           <w:tab w:val="left" w:pos="4950"/>
           <w:tab w:val="right" w:pos="9360"/>
         </w:tabs>
-        <w:spacing w:line="240" w:lineRule="auto"/>
+        <w:spacing w:after="0" w:line="240" w:lineRule="auto"/>
         <w:rPr>
           <w:rFonts w:ascii="Garamond" w:hAnsi="Garamond"/>
           <w:i/>
@@ -9831,7 +9321,7 @@
           <w:tab w:val="left" w:pos="4950"/>
           <w:tab w:val="right" w:pos="9360"/>
         </w:tabs>
-        <w:spacing w:line="240" w:lineRule="auto"/>
+        <w:spacing w:after="0" w:line="240" w:lineRule="auto"/>
         <w:rPr>
           <w:rFonts w:ascii="Garamond" w:hAnsi="Garamond"/>
           <w:i/>
@@ -10011,7 +9501,16 @@
           <w:sz w:val="24"/>
           <w:szCs w:val="24"/>
         </w:rPr>
-        <w:t>, Wilderness First Aid Responder (lapsed in 2020)</w:t>
+        <w:t xml:space="preserve"> (lapsed),</w:t>
+      </w:r>
+      <w:r>
+        <w:rPr>
+          <w:rFonts w:ascii="Garamond" w:hAnsi="Garamond"/>
+          <w:color w:val="000000"/>
+          <w:sz w:val="24"/>
+          <w:szCs w:val="24"/>
+        </w:rPr>
+        <w:t xml:space="preserve"> Wilderness First Aid Responder (lapsed in 2020)</w:t>
       </w:r>
       <w:r>
         <w:rPr>
@@ -10021,6 +9520,15 @@
           <w:szCs w:val="24"/>
         </w:rPr>
         <w:br/>
+      </w:r>
+      <w:r>
+        <w:rPr>
+          <w:rFonts w:ascii="Garamond" w:hAnsi="Garamond"/>
+          <w:color w:val="000000"/>
+          <w:sz w:val="24"/>
+          <w:szCs w:val="24"/>
+        </w:rPr>
+        <w:lastRenderedPageBreak/>
         <w:t>Programming Languages: R, UNI</w:t>
       </w:r>
       <w:r>
@@ -10229,7 +9737,7 @@
 </file>
 
 <file path=word/endnotes.xml><?xml version="1.0" encoding="utf-8"?>
-<w:endnotes xmlns:wpc="http://schemas.microsoft.com/office/word/2010/wordprocessingCanvas" xmlns:cx="http://schemas.microsoft.com/office/drawing/2014/chartex" xmlns:cx1="http://schemas.microsoft.com/office/drawing/2015/9/8/chartex" xmlns:cx2="http://schemas.microsoft.com/office/drawing/2015/10/21/chartex" xmlns:cx3="http://schemas.microsoft.com/office/drawing/2016/5/9/chartex" xmlns:cx4="http://schemas.microsoft.com/office/drawing/2016/5/10/chartex" xmlns:cx5="http://schemas.microsoft.com/office/drawing/2016/5/11/chartex" xmlns:cx6="http://schemas.microsoft.com/office/drawing/2016/5/12/chartex" xmlns:cx7="http://schemas.microsoft.com/office/drawing/2016/5/13/chartex" xmlns:cx8="http://schemas.microsoft.com/office/drawing/2016/5/14/chartex" xmlns:mc="http://schemas.openxmlformats.org/markup-compatibility/2006" xmlns:aink="http://schemas.microsoft.com/office/drawing/2016/ink" xmlns:am3d="http://schemas.microsoft.com/office/drawing/2017/model3d" xmlns:o="urn:schemas-microsoft-com:office:office" xmlns:oel="http://schemas.microsoft.com/office/2019/extlst" xmlns:r="http://schemas.openxmlformats.org/officeDocument/2006/relationships" xmlns:m="http://schemas.openxmlformats.org/officeDocument/2006/math" xmlns:v="urn:schemas-microsoft-com:vml" xmlns:wp14="http://schemas.microsoft.com/office/word/2010/wordprocessingDrawing" xmlns:wp="http://schemas.openxmlformats.org/drawingml/2006/wordprocessingDrawing" xmlns:w10="urn:schemas-microsoft-com:office:word" xmlns:w="http://schemas.openxmlformats.org/wordprocessingml/2006/main" xmlns:w14="http://schemas.microsoft.com/office/word/2010/wordml" xmlns:w15="http://schemas.microsoft.com/office/word/2012/wordml" xmlns:w16cex="http://schemas.microsoft.com/office/word/2018/wordml/cex" xmlns:w16cid="http://schemas.microsoft.com/office/word/2016/wordml/cid" xmlns:w16="http://schemas.microsoft.com/office/word/2018/wordml" xmlns:w16du="http://schemas.microsoft.com/office/word/2023/wordml/word16du" xmlns:w16sdtdh="http://schemas.microsoft.com/office/word/2020/wordml/sdtdatahash" xmlns:w16se="http://schemas.microsoft.com/office/word/2015/wordml/symex" xmlns:wpg="http://schemas.microsoft.com/office/word/2010/wordprocessingGroup" xmlns:wpi="http://schemas.microsoft.com/office/word/2010/wordprocessingInk" xmlns:wne="http://schemas.microsoft.com/office/word/2006/wordml" xmlns:wps="http://schemas.microsoft.com/office/word/2010/wordprocessingShape" mc:Ignorable="w14 w15 w16se w16cid w16 w16cex w16sdtdh wp14">
+<w:endnotes xmlns:wpc="http://schemas.microsoft.com/office/word/2010/wordprocessingCanvas" xmlns:cx="http://schemas.microsoft.com/office/drawing/2014/chartex" xmlns:cx1="http://schemas.microsoft.com/office/drawing/2015/9/8/chartex" xmlns:cx2="http://schemas.microsoft.com/office/drawing/2015/10/21/chartex" xmlns:cx3="http://schemas.microsoft.com/office/drawing/2016/5/9/chartex" xmlns:cx4="http://schemas.microsoft.com/office/drawing/2016/5/10/chartex" xmlns:cx5="http://schemas.microsoft.com/office/drawing/2016/5/11/chartex" xmlns:cx6="http://schemas.microsoft.com/office/drawing/2016/5/12/chartex" xmlns:cx7="http://schemas.microsoft.com/office/drawing/2016/5/13/chartex" xmlns:cx8="http://schemas.microsoft.com/office/drawing/2016/5/14/chartex" xmlns:mc="http://schemas.openxmlformats.org/markup-compatibility/2006" xmlns:aink="http://schemas.microsoft.com/office/drawing/2016/ink" xmlns:am3d="http://schemas.microsoft.com/office/drawing/2017/model3d" xmlns:o="urn:schemas-microsoft-com:office:office" xmlns:oel="http://schemas.microsoft.com/office/2019/extlst" xmlns:r="http://schemas.openxmlformats.org/officeDocument/2006/relationships" xmlns:m="http://schemas.openxmlformats.org/officeDocument/2006/math" xmlns:v="urn:schemas-microsoft-com:vml" xmlns:wp14="http://schemas.microsoft.com/office/word/2010/wordprocessingDrawing" xmlns:wp="http://schemas.openxmlformats.org/drawingml/2006/wordprocessingDrawing" xmlns:w10="urn:schemas-microsoft-com:office:word" xmlns:w="http://schemas.openxmlformats.org/wordprocessingml/2006/main" xmlns:w14="http://schemas.microsoft.com/office/word/2010/wordml" xmlns:w15="http://schemas.microsoft.com/office/word/2012/wordml" xmlns:w16cex="http://schemas.microsoft.com/office/word/2018/wordml/cex" xmlns:w16cid="http://schemas.microsoft.com/office/word/2016/wordml/cid" xmlns:w16="http://schemas.microsoft.com/office/word/2018/wordml" xmlns:w16sdtdh="http://schemas.microsoft.com/office/word/2020/wordml/sdtdatahash" xmlns:w16se="http://schemas.microsoft.com/office/word/2015/wordml/symex" xmlns:wpg="http://schemas.microsoft.com/office/word/2010/wordprocessingGroup" xmlns:wpi="http://schemas.microsoft.com/office/word/2010/wordprocessingInk" xmlns:wne="http://schemas.microsoft.com/office/word/2006/wordml" xmlns:wps="http://schemas.microsoft.com/office/word/2010/wordprocessingShape" mc:Ignorable="w14 w15 w16se w16cid w16 w16cex w16sdtdh wp14">
   <w:endnote w:type="separator" w:id="-1">
     <w:p>
       <w:r>
@@ -10248,7 +9756,7 @@
 </file>
 
 <file path=word/footnotes.xml><?xml version="1.0" encoding="utf-8"?>
-<w:footnotes xmlns:wpc="http://schemas.microsoft.com/office/word/2010/wordprocessingCanvas" xmlns:cx="http://schemas.microsoft.com/office/drawing/2014/chartex" xmlns:cx1="http://schemas.microsoft.com/office/drawing/2015/9/8/chartex" xmlns:cx2="http://schemas.microsoft.com/office/drawing/2015/10/21/chartex" xmlns:cx3="http://schemas.microsoft.com/office/drawing/2016/5/9/chartex" xmlns:cx4="http://schemas.microsoft.com/office/drawing/2016/5/10/chartex" xmlns:cx5="http://schemas.microsoft.com/office/drawing/2016/5/11/chartex" xmlns:cx6="http://schemas.microsoft.com/office/drawing/2016/5/12/chartex" xmlns:cx7="http://schemas.microsoft.com/office/drawing/2016/5/13/chartex" xmlns:cx8="http://schemas.microsoft.com/office/drawing/2016/5/14/chartex" xmlns:mc="http://schemas.openxmlformats.org/markup-compatibility/2006" xmlns:aink="http://schemas.microsoft.com/office/drawing/2016/ink" xmlns:am3d="http://schemas.microsoft.com/office/drawing/2017/model3d" xmlns:o="urn:schemas-microsoft-com:office:office" xmlns:oel="http://schemas.microsoft.com/office/2019/extlst" xmlns:r="http://schemas.openxmlformats.org/officeDocument/2006/relationships" xmlns:m="http://schemas.openxmlformats.org/officeDocument/2006/math" xmlns:v="urn:schemas-microsoft-com:vml" xmlns:wp14="http://schemas.microsoft.com/office/word/2010/wordprocessingDrawing" xmlns:wp="http://schemas.openxmlformats.org/drawingml/2006/wordprocessingDrawing" xmlns:w10="urn:schemas-microsoft-com:office:word" xmlns:w="http://schemas.openxmlformats.org/wordprocessingml/2006/main" xmlns:w14="http://schemas.microsoft.com/office/word/2010/wordml" xmlns:w15="http://schemas.microsoft.com/office/word/2012/wordml" xmlns:w16cex="http://schemas.microsoft.com/office/word/2018/wordml/cex" xmlns:w16cid="http://schemas.microsoft.com/office/word/2016/wordml/cid" xmlns:w16="http://schemas.microsoft.com/office/word/2018/wordml" xmlns:w16du="http://schemas.microsoft.com/office/word/2023/wordml/word16du" xmlns:w16sdtdh="http://schemas.microsoft.com/office/word/2020/wordml/sdtdatahash" xmlns:w16se="http://schemas.microsoft.com/office/word/2015/wordml/symex" xmlns:wpg="http://schemas.microsoft.com/office/word/2010/wordprocessingGroup" xmlns:wpi="http://schemas.microsoft.com/office/word/2010/wordprocessingInk" xmlns:wne="http://schemas.microsoft.com/office/word/2006/wordml" xmlns:wps="http://schemas.microsoft.com/office/word/2010/wordprocessingShape" mc:Ignorable="w14 w15 w16se w16cid w16 w16cex w16sdtdh wp14">
+<w:footnotes xmlns:wpc="http://schemas.microsoft.com/office/word/2010/wordprocessingCanvas" xmlns:cx="http://schemas.microsoft.com/office/drawing/2014/chartex" xmlns:cx1="http://schemas.microsoft.com/office/drawing/2015/9/8/chartex" xmlns:cx2="http://schemas.microsoft.com/office/drawing/2015/10/21/chartex" xmlns:cx3="http://schemas.microsoft.com/office/drawing/2016/5/9/chartex" xmlns:cx4="http://schemas.microsoft.com/office/drawing/2016/5/10/chartex" xmlns:cx5="http://schemas.microsoft.com/office/drawing/2016/5/11/chartex" xmlns:cx6="http://schemas.microsoft.com/office/drawing/2016/5/12/chartex" xmlns:cx7="http://schemas.microsoft.com/office/drawing/2016/5/13/chartex" xmlns:cx8="http://schemas.microsoft.com/office/drawing/2016/5/14/chartex" xmlns:mc="http://schemas.openxmlformats.org/markup-compatibility/2006" xmlns:aink="http://schemas.microsoft.com/office/drawing/2016/ink" xmlns:am3d="http://schemas.microsoft.com/office/drawing/2017/model3d" xmlns:o="urn:schemas-microsoft-com:office:office" xmlns:oel="http://schemas.microsoft.com/office/2019/extlst" xmlns:r="http://schemas.openxmlformats.org/officeDocument/2006/relationships" xmlns:m="http://schemas.openxmlformats.org/officeDocument/2006/math" xmlns:v="urn:schemas-microsoft-com:vml" xmlns:wp14="http://schemas.microsoft.com/office/word/2010/wordprocessingDrawing" xmlns:wp="http://schemas.openxmlformats.org/drawingml/2006/wordprocessingDrawing" xmlns:w10="urn:schemas-microsoft-com:office:word" xmlns:w="http://schemas.openxmlformats.org/wordprocessingml/2006/main" xmlns:w14="http://schemas.microsoft.com/office/word/2010/wordml" xmlns:w15="http://schemas.microsoft.com/office/word/2012/wordml" xmlns:w16cex="http://schemas.microsoft.com/office/word/2018/wordml/cex" xmlns:w16cid="http://schemas.microsoft.com/office/word/2016/wordml/cid" xmlns:w16="http://schemas.microsoft.com/office/word/2018/wordml" xmlns:w16sdtdh="http://schemas.microsoft.com/office/word/2020/wordml/sdtdatahash" xmlns:w16se="http://schemas.microsoft.com/office/word/2015/wordml/symex" xmlns:wpg="http://schemas.microsoft.com/office/word/2010/wordprocessingGroup" xmlns:wpi="http://schemas.microsoft.com/office/word/2010/wordprocessingInk" xmlns:wne="http://schemas.microsoft.com/office/word/2006/wordml" xmlns:wps="http://schemas.microsoft.com/office/word/2010/wordprocessingShape" mc:Ignorable="w14 w15 w16se w16cid w16 w16cex w16sdtdh wp14">
   <w:footnote w:type="separator" w:id="-1">
     <w:p>
       <w:r>
@@ -10267,7 +9775,7 @@
 </file>
 
 <file path=word/numbering.xml><?xml version="1.0" encoding="utf-8"?>
-<w:numbering xmlns:wpc="http://schemas.microsoft.com/office/word/2010/wordprocessingCanvas" xmlns:cx="http://schemas.microsoft.com/office/drawing/2014/chartex" xmlns:cx1="http://schemas.microsoft.com/office/drawing/2015/9/8/chartex" xmlns:cx2="http://schemas.microsoft.com/office/drawing/2015/10/21/chartex" xmlns:cx3="http://schemas.microsoft.com/office/drawing/2016/5/9/chartex" xmlns:cx4="http://schemas.microsoft.com/office/drawing/2016/5/10/chartex" xmlns:cx5="http://schemas.microsoft.com/office/drawing/2016/5/11/chartex" xmlns:cx6="http://schemas.microsoft.com/office/drawing/2016/5/12/chartex" xmlns:cx7="http://schemas.microsoft.com/office/drawing/2016/5/13/chartex" xmlns:cx8="http://schemas.microsoft.com/office/drawing/2016/5/14/chartex" xmlns:mc="http://schemas.openxmlformats.org/markup-compatibility/2006" xmlns:aink="http://schemas.microsoft.com/office/drawing/2016/ink" xmlns:am3d="http://schemas.microsoft.com/office/drawing/2017/model3d" xmlns:o="urn:schemas-microsoft-com:office:office" xmlns:oel="http://schemas.microsoft.com/office/2019/extlst" xmlns:r="http://schemas.openxmlformats.org/officeDocument/2006/relationships" xmlns:m="http://schemas.openxmlformats.org/officeDocument/2006/math" xmlns:v="urn:schemas-microsoft-com:vml" xmlns:wp14="http://schemas.microsoft.com/office/word/2010/wordprocessingDrawing" xmlns:wp="http://schemas.openxmlformats.org/drawingml/2006/wordprocessingDrawing" xmlns:w10="urn:schemas-microsoft-com:office:word" xmlns:w="http://schemas.openxmlformats.org/wordprocessingml/2006/main" xmlns:w14="http://schemas.microsoft.com/office/word/2010/wordml" xmlns:w15="http://schemas.microsoft.com/office/word/2012/wordml" xmlns:w16cex="http://schemas.microsoft.com/office/word/2018/wordml/cex" xmlns:w16cid="http://schemas.microsoft.com/office/word/2016/wordml/cid" xmlns:w16="http://schemas.microsoft.com/office/word/2018/wordml" xmlns:w16du="http://schemas.microsoft.com/office/word/2023/wordml/word16du" xmlns:w16sdtdh="http://schemas.microsoft.com/office/word/2020/wordml/sdtdatahash" xmlns:w16se="http://schemas.microsoft.com/office/word/2015/wordml/symex" xmlns:wpg="http://schemas.microsoft.com/office/word/2010/wordprocessingGroup" xmlns:wpi="http://schemas.microsoft.com/office/word/2010/wordprocessingInk" xmlns:wne="http://schemas.microsoft.com/office/word/2006/wordml" xmlns:wps="http://schemas.microsoft.com/office/word/2010/wordprocessingShape" mc:Ignorable="w14 w15 w16se w16cid w16 w16cex w16sdtdh wp14">
+<w:numbering xmlns:wpc="http://schemas.microsoft.com/office/word/2010/wordprocessingCanvas" xmlns:cx="http://schemas.microsoft.com/office/drawing/2014/chartex" xmlns:cx1="http://schemas.microsoft.com/office/drawing/2015/9/8/chartex" xmlns:cx2="http://schemas.microsoft.com/office/drawing/2015/10/21/chartex" xmlns:cx3="http://schemas.microsoft.com/office/drawing/2016/5/9/chartex" xmlns:cx4="http://schemas.microsoft.com/office/drawing/2016/5/10/chartex" xmlns:cx5="http://schemas.microsoft.com/office/drawing/2016/5/11/chartex" xmlns:cx6="http://schemas.microsoft.com/office/drawing/2016/5/12/chartex" xmlns:cx7="http://schemas.microsoft.com/office/drawing/2016/5/13/chartex" xmlns:cx8="http://schemas.microsoft.com/office/drawing/2016/5/14/chartex" xmlns:mc="http://schemas.openxmlformats.org/markup-compatibility/2006" xmlns:aink="http://schemas.microsoft.com/office/drawing/2016/ink" xmlns:am3d="http://schemas.microsoft.com/office/drawing/2017/model3d" xmlns:o="urn:schemas-microsoft-com:office:office" xmlns:oel="http://schemas.microsoft.com/office/2019/extlst" xmlns:r="http://schemas.openxmlformats.org/officeDocument/2006/relationships" xmlns:m="http://schemas.openxmlformats.org/officeDocument/2006/math" xmlns:v="urn:schemas-microsoft-com:vml" xmlns:wp14="http://schemas.microsoft.com/office/word/2010/wordprocessingDrawing" xmlns:wp="http://schemas.openxmlformats.org/drawingml/2006/wordprocessingDrawing" xmlns:w10="urn:schemas-microsoft-com:office:word" xmlns:w="http://schemas.openxmlformats.org/wordprocessingml/2006/main" xmlns:w14="http://schemas.microsoft.com/office/word/2010/wordml" xmlns:w15="http://schemas.microsoft.com/office/word/2012/wordml" xmlns:w16cex="http://schemas.microsoft.com/office/word/2018/wordml/cex" xmlns:w16cid="http://schemas.microsoft.com/office/word/2016/wordml/cid" xmlns:w16="http://schemas.microsoft.com/office/word/2018/wordml" xmlns:w16sdtdh="http://schemas.microsoft.com/office/word/2020/wordml/sdtdatahash" xmlns:w16se="http://schemas.microsoft.com/office/word/2015/wordml/symex" xmlns:wpg="http://schemas.microsoft.com/office/word/2010/wordprocessingGroup" xmlns:wpi="http://schemas.microsoft.com/office/word/2010/wordprocessingInk" xmlns:wne="http://schemas.microsoft.com/office/word/2006/wordml" xmlns:wps="http://schemas.microsoft.com/office/word/2010/wordprocessingShape" mc:Ignorable="w14 w15 w16se w16cid w16 w16cex w16sdtdh wp14">
   <w:abstractNum w:abstractNumId="0" w15:restartNumberingAfterBreak="0">
     <w:nsid w:val="024B302F"/>
     <w:multiLevelType w:val="hybridMultilevel"/>

</xml_diff>

<commit_message>
pubs page updates; new cv
</commit_message>
<xml_diff>
--- a/CV.docx
+++ b/CV.docx
@@ -1332,7 +1332,7 @@
     <w:p>
       <w:pPr>
         <w:spacing w:after="80" w:line="240" w:lineRule="auto"/>
-        <w:ind w:left="540" w:hanging="540"/>
+        <w:ind w:left="547" w:hanging="547"/>
         <w:rPr>
           <w:rFonts w:ascii="Garamond" w:hAnsi="Garamond"/>
           <w:b/>
@@ -1435,7 +1435,25 @@
           <w:sz w:val="24"/>
           <w:szCs w:val="24"/>
         </w:rPr>
-        <w:t xml:space="preserve">, Havens, HM, and Johnsen, S (in prep) Behavioral </w:t>
+        <w:t>, Havens, HM, and Johnsen, S (in prep)</w:t>
+      </w:r>
+      <w:r>
+        <w:rPr>
+          <w:rFonts w:ascii="Garamond" w:hAnsi="Garamond"/>
+          <w:bCs/>
+          <w:sz w:val="24"/>
+          <w:szCs w:val="24"/>
+        </w:rPr>
+        <w:t>.</w:t>
+      </w:r>
+      <w:r>
+        <w:rPr>
+          <w:rFonts w:ascii="Garamond" w:hAnsi="Garamond"/>
+          <w:bCs/>
+          <w:sz w:val="24"/>
+          <w:szCs w:val="24"/>
+        </w:rPr>
+        <w:t xml:space="preserve"> Behavioral </w:t>
       </w:r>
       <w:r>
         <w:rPr>
@@ -7846,6 +7864,15 @@
           <w:sz w:val="24"/>
           <w:szCs w:val="24"/>
         </w:rPr>
+        <w:t>, '25</w:t>
+      </w:r>
+      <w:r>
+        <w:rPr>
+          <w:rFonts w:ascii="Garamond" w:hAnsi="Garamond"/>
+          <w:color w:val="000000"/>
+          <w:sz w:val="24"/>
+          <w:szCs w:val="24"/>
+        </w:rPr>
         <w:tab/>
       </w:r>
       <w:r>
@@ -8632,16 +8659,7 @@
           <w:sz w:val="24"/>
           <w:szCs w:val="24"/>
         </w:rPr>
-        <w:t>2024</w:t>
-      </w:r>
-      <w:r>
-        <w:rPr>
-          <w:rFonts w:ascii="Garamond" w:hAnsi="Garamond"/>
-          <w:color w:val="000000"/>
-          <w:sz w:val="24"/>
-          <w:szCs w:val="24"/>
-        </w:rPr>
-        <w:t>-25</w:t>
+        <w:t>2024-25</w:t>
       </w:r>
       <w:r>
         <w:rPr>
@@ -8881,16 +8899,7 @@
           <w:sz w:val="24"/>
           <w:szCs w:val="24"/>
         </w:rPr>
-        <w:t>Society for Integrative and Comparative Biology Annual Meeting</w:t>
-      </w:r>
-      <w:r>
-        <w:rPr>
-          <w:rFonts w:ascii="Garamond" w:hAnsi="Garamond"/>
-          <w:color w:val="000000"/>
-          <w:sz w:val="24"/>
-          <w:szCs w:val="24"/>
-        </w:rPr>
-        <w:t xml:space="preserve"> </w:t>
+        <w:t xml:space="preserve">Society for Integrative and Comparative Biology Annual Meeting </w:t>
       </w:r>
       <w:r>
         <w:rPr>
@@ -9343,32 +9352,69 @@
           <w:tab w:val="left" w:pos="4950"/>
           <w:tab w:val="right" w:pos="9360"/>
         </w:tabs>
-        <w:spacing w:after="0" w:line="240" w:lineRule="auto"/>
-        <w:rPr>
-          <w:rFonts w:ascii="Garamond" w:hAnsi="Garamond"/>
-          <w:color w:val="000000"/>
-          <w:sz w:val="24"/>
-          <w:szCs w:val="24"/>
-        </w:rPr>
-      </w:pPr>
-      <w:r>
-        <w:rPr>
-          <w:rFonts w:ascii="Garamond" w:hAnsi="Garamond"/>
-          <w:b/>
-          <w:bCs/>
-          <w:smallCaps/>
-          <w:color w:val="000000"/>
-          <w:sz w:val="24"/>
-          <w:szCs w:val="24"/>
-          <w:u w:val="single"/>
-        </w:rPr>
-        <w:t>Service (Selected)</w:t>
-      </w:r>
-      <w:r>
+        <w:spacing w:after="80" w:line="240" w:lineRule="auto"/>
         <w:rPr>
           <w:rFonts w:ascii="Garamond" w:hAnsi="Garamond"/>
           <w:i/>
           <w:iCs/>
+          <w:color w:val="000000"/>
+          <w:sz w:val="24"/>
+          <w:szCs w:val="24"/>
+        </w:rPr>
+      </w:pPr>
+      <w:r>
+        <w:rPr>
+          <w:rFonts w:ascii="Garamond" w:hAnsi="Garamond"/>
+          <w:b/>
+          <w:bCs/>
+          <w:smallCaps/>
+          <w:color w:val="000000"/>
+          <w:sz w:val="24"/>
+          <w:szCs w:val="24"/>
+          <w:u w:val="single"/>
+        </w:rPr>
+        <w:t>Professional Service and Societies</w:t>
+      </w:r>
+    </w:p>
+    <w:p>
+      <w:pPr>
+        <w:tabs>
+          <w:tab w:val="left" w:pos="720"/>
+          <w:tab w:val="left" w:pos="1440"/>
+          <w:tab w:val="left" w:pos="4950"/>
+          <w:tab w:val="right" w:pos="9360"/>
+        </w:tabs>
+        <w:spacing w:after="0" w:line="240" w:lineRule="auto"/>
+        <w:rPr>
+          <w:rFonts w:ascii="Garamond" w:hAnsi="Garamond"/>
+          <w:color w:val="000000"/>
+          <w:sz w:val="24"/>
+          <w:szCs w:val="24"/>
+        </w:rPr>
+      </w:pPr>
+      <w:r>
+        <w:rPr>
+          <w:rFonts w:ascii="Garamond" w:hAnsi="Garamond"/>
+          <w:smallCaps/>
+          <w:color w:val="000000"/>
+          <w:sz w:val="24"/>
+          <w:szCs w:val="24"/>
+          <w:u w:val="single"/>
+        </w:rPr>
+        <w:t>Duke Biology Department</w:t>
+      </w:r>
+      <w:r>
+        <w:rPr>
+          <w:rFonts w:ascii="Garamond" w:hAnsi="Garamond"/>
+          <w:color w:val="000000"/>
+          <w:sz w:val="24"/>
+          <w:szCs w:val="24"/>
+        </w:rPr>
+        <w:t xml:space="preserve"> </w:t>
+      </w:r>
+      <w:r>
+        <w:rPr>
+          <w:rFonts w:ascii="Garamond" w:hAnsi="Garamond"/>
           <w:color w:val="000000"/>
           <w:sz w:val="24"/>
           <w:szCs w:val="24"/>
@@ -10101,6 +10147,7 @@
           <w:sz w:val="24"/>
           <w:szCs w:val="24"/>
         </w:rPr>
+        <w:lastRenderedPageBreak/>
         <w:t>2016-Present</w:t>
       </w:r>
       <w:r>
@@ -10148,7 +10195,6 @@
           <w:sz w:val="24"/>
           <w:szCs w:val="24"/>
         </w:rPr>
-        <w:lastRenderedPageBreak/>
         <w:tab/>
       </w:r>
       <w:r>
@@ -10187,6 +10233,108 @@
           <w:szCs w:val="24"/>
         </w:rPr>
         <w:t xml:space="preserve">Duke University </w:t>
+      </w:r>
+      <w:r>
+        <w:rPr>
+          <w:rFonts w:ascii="Garamond" w:hAnsi="Garamond"/>
+          <w:color w:val="000000"/>
+          <w:sz w:val="24"/>
+          <w:szCs w:val="24"/>
+        </w:rPr>
+        <w:br/>
+      </w:r>
+      <w:r>
+        <w:rPr>
+          <w:rFonts w:ascii="Garamond" w:hAnsi="Garamond"/>
+          <w:color w:val="000000"/>
+          <w:sz w:val="24"/>
+          <w:szCs w:val="24"/>
+        </w:rPr>
+        <w:br/>
+      </w:r>
+      <w:r>
+        <w:rPr>
+          <w:rFonts w:ascii="Garamond" w:hAnsi="Garamond"/>
+          <w:smallCaps/>
+          <w:color w:val="000000"/>
+          <w:sz w:val="24"/>
+          <w:szCs w:val="24"/>
+          <w:u w:val="single"/>
+        </w:rPr>
+        <w:t>Professional Societies</w:t>
+      </w:r>
+      <w:r>
+        <w:rPr>
+          <w:rFonts w:ascii="Garamond" w:hAnsi="Garamond"/>
+          <w:smallCaps/>
+          <w:color w:val="000000"/>
+          <w:sz w:val="24"/>
+          <w:szCs w:val="24"/>
+        </w:rPr>
+        <w:br/>
+      </w:r>
+      <w:r>
+        <w:rPr>
+          <w:rFonts w:ascii="Garamond" w:hAnsi="Garamond"/>
+          <w:color w:val="000000"/>
+          <w:sz w:val="24"/>
+          <w:szCs w:val="24"/>
+        </w:rPr>
+        <w:t>Society for Integrative and Comparative Biology</w:t>
+      </w:r>
+      <w:r>
+        <w:rPr>
+          <w:rFonts w:ascii="Garamond" w:hAnsi="Garamond"/>
+          <w:color w:val="000000"/>
+          <w:sz w:val="24"/>
+          <w:szCs w:val="24"/>
+        </w:rPr>
+        <w:br/>
+      </w:r>
+      <w:r>
+        <w:rPr>
+          <w:rFonts w:ascii="Garamond" w:hAnsi="Garamond"/>
+          <w:color w:val="000000"/>
+          <w:sz w:val="24"/>
+          <w:szCs w:val="24"/>
+        </w:rPr>
+        <w:t>International Society for Neuroethology</w:t>
+      </w:r>
+      <w:r>
+        <w:rPr>
+          <w:rFonts w:ascii="Garamond" w:hAnsi="Garamond"/>
+          <w:color w:val="000000"/>
+          <w:sz w:val="24"/>
+          <w:szCs w:val="24"/>
+        </w:rPr>
+        <w:br/>
+      </w:r>
+      <w:r>
+        <w:rPr>
+          <w:rFonts w:ascii="Garamond" w:hAnsi="Garamond"/>
+          <w:color w:val="000000"/>
+          <w:sz w:val="24"/>
+          <w:szCs w:val="24"/>
+        </w:rPr>
+        <w:t>Animal Behavior Society</w:t>
+      </w:r>
+      <w:r>
+        <w:rPr>
+          <w:rFonts w:ascii="Garamond" w:hAnsi="Garamond"/>
+          <w:color w:val="000000"/>
+          <w:sz w:val="24"/>
+          <w:szCs w:val="24"/>
+        </w:rPr>
+        <w:br/>
+      </w:r>
+      <w:r>
+        <w:rPr>
+          <w:rFonts w:ascii="Garamond" w:hAnsi="Garamond"/>
+          <w:color w:val="000000"/>
+          <w:sz w:val="24"/>
+          <w:szCs w:val="24"/>
+        </w:rPr>
+        <w:t>Sigma Xi</w:t>
       </w:r>
     </w:p>
     <w:p>
@@ -10197,18 +10345,67 @@
           <w:tab w:val="left" w:pos="4950"/>
           <w:tab w:val="right" w:pos="9360"/>
         </w:tabs>
-        <w:spacing w:after="80" w:line="240" w:lineRule="auto"/>
-        <w:rPr>
-          <w:rFonts w:ascii="Garamond" w:hAnsi="Garamond"/>
-          <w:b/>
-          <w:bCs/>
+        <w:spacing w:after="0" w:line="240" w:lineRule="auto"/>
+        <w:rPr>
+          <w:rFonts w:ascii="Garamond" w:hAnsi="Garamond"/>
+          <w:color w:val="000000"/>
+          <w:sz w:val="24"/>
+          <w:szCs w:val="24"/>
+        </w:rPr>
+      </w:pPr>
+      <w:r>
+        <w:rPr>
+          <w:rFonts w:ascii="Garamond" w:hAnsi="Garamond"/>
+          <w:color w:val="000000"/>
+          <w:sz w:val="24"/>
+          <w:szCs w:val="24"/>
+        </w:rPr>
+        <w:br/>
+      </w:r>
+      <w:r>
+        <w:rPr>
+          <w:rFonts w:ascii="Garamond" w:hAnsi="Garamond"/>
           <w:smallCaps/>
           <w:color w:val="000000"/>
           <w:sz w:val="24"/>
           <w:szCs w:val="24"/>
           <w:u w:val="single"/>
         </w:rPr>
-      </w:pPr>
+        <w:t>Reviewer For:</w:t>
+      </w:r>
+      <w:r>
+        <w:rPr>
+          <w:rFonts w:ascii="Garamond" w:hAnsi="Garamond"/>
+          <w:color w:val="000000"/>
+          <w:sz w:val="24"/>
+          <w:szCs w:val="24"/>
+        </w:rPr>
+        <w:t xml:space="preserve"> </w:t>
+      </w:r>
+      <w:proofErr w:type="spellStart"/>
+      <w:r>
+        <w:rPr>
+          <w:rFonts w:ascii="Garamond" w:hAnsi="Garamond"/>
+          <w:color w:val="000000"/>
+          <w:sz w:val="24"/>
+          <w:szCs w:val="24"/>
+        </w:rPr>
+        <w:t>iScience</w:t>
+      </w:r>
+      <w:proofErr w:type="spellEnd"/>
+      <w:r>
+        <w:rPr>
+          <w:rFonts w:ascii="Garamond" w:hAnsi="Garamond"/>
+          <w:b/>
+          <w:bCs/>
+          <w:smallCaps/>
+          <w:color w:val="000000"/>
+          <w:sz w:val="24"/>
+          <w:szCs w:val="24"/>
+          <w:u w:val="single"/>
+        </w:rPr>
+        <w:br/>
+      </w:r>
     </w:p>
     <w:p>
       <w:pPr>
@@ -11280,92 +11477,6 @@
           <w:szCs w:val="24"/>
         </w:rPr>
       </w:pPr>
-    </w:p>
-    <w:p>
-      <w:pPr>
-        <w:tabs>
-          <w:tab w:val="left" w:pos="720"/>
-          <w:tab w:val="left" w:pos="1440"/>
-          <w:tab w:val="left" w:pos="4950"/>
-          <w:tab w:val="right" w:pos="9360"/>
-        </w:tabs>
-        <w:spacing w:after="80" w:line="240" w:lineRule="auto"/>
-        <w:rPr>
-          <w:rFonts w:ascii="Garamond" w:hAnsi="Garamond"/>
-          <w:smallCaps/>
-          <w:color w:val="000000"/>
-          <w:sz w:val="24"/>
-          <w:szCs w:val="24"/>
-        </w:rPr>
-      </w:pPr>
-      <w:r>
-        <w:rPr>
-          <w:rFonts w:ascii="Garamond" w:hAnsi="Garamond"/>
-          <w:b/>
-          <w:bCs/>
-          <w:smallCaps/>
-          <w:color w:val="000000"/>
-          <w:sz w:val="24"/>
-          <w:szCs w:val="24"/>
-          <w:u w:val="single"/>
-        </w:rPr>
-        <w:t>Professional Societies</w:t>
-      </w:r>
-      <w:r>
-        <w:rPr>
-          <w:rFonts w:ascii="Garamond" w:hAnsi="Garamond"/>
-          <w:smallCaps/>
-          <w:color w:val="000000"/>
-          <w:sz w:val="24"/>
-          <w:szCs w:val="24"/>
-        </w:rPr>
-        <w:br/>
-      </w:r>
-      <w:r>
-        <w:rPr>
-          <w:rFonts w:ascii="Garamond" w:hAnsi="Garamond"/>
-          <w:color w:val="000000"/>
-          <w:sz w:val="24"/>
-          <w:szCs w:val="24"/>
-        </w:rPr>
-        <w:t>Society for Integrative and Comparative Biology</w:t>
-      </w:r>
-      <w:r>
-        <w:rPr>
-          <w:rFonts w:ascii="Garamond" w:hAnsi="Garamond"/>
-          <w:color w:val="000000"/>
-          <w:sz w:val="24"/>
-          <w:szCs w:val="24"/>
-        </w:rPr>
-        <w:t xml:space="preserve">, International Society for Neuroethology, </w:t>
-      </w:r>
-      <w:r>
-        <w:rPr>
-          <w:rFonts w:ascii="Garamond" w:hAnsi="Garamond"/>
-          <w:color w:val="000000"/>
-          <w:sz w:val="24"/>
-          <w:szCs w:val="24"/>
-        </w:rPr>
-        <w:t>Animal Behavior Society</w:t>
-      </w:r>
-      <w:r>
-        <w:rPr>
-          <w:rFonts w:ascii="Garamond" w:hAnsi="Garamond"/>
-          <w:color w:val="000000"/>
-          <w:sz w:val="24"/>
-          <w:szCs w:val="24"/>
-        </w:rPr>
-        <w:t xml:space="preserve">, </w:t>
-      </w:r>
-      <w:r>
-        <w:rPr>
-          <w:rFonts w:ascii="Garamond" w:hAnsi="Garamond"/>
-          <w:color w:val="000000"/>
-          <w:sz w:val="24"/>
-          <w:szCs w:val="24"/>
-        </w:rPr>
-        <w:t>Sigma Xi</w:t>
-      </w:r>
     </w:p>
     <w:sectPr>
       <w:type w:val="continuous"/>
@@ -17965,6 +18076,7 @@
   <w:style w:type="character" w:default="1" w:styleId="DefaultParagraphFont">
     <w:name w:val="Default Paragraph Font"/>
     <w:uiPriority w:val="1"/>
+    <w:semiHidden/>
     <w:unhideWhenUsed/>
   </w:style>
   <w:style w:type="table" w:default="1" w:styleId="TableNormal">

</xml_diff>

<commit_message>
updated cv to include voyages outreach
</commit_message>
<xml_diff>
--- a/CV.docx
+++ b/CV.docx
@@ -2264,25 +2264,7 @@
           <w:sz w:val="24"/>
           <w:szCs w:val="24"/>
         </w:rPr>
-        <w:t xml:space="preserve">, and </w:t>
-      </w:r>
-      <w:proofErr w:type="spellStart"/>
-      <w:r>
-        <w:rPr>
-          <w:rFonts w:ascii="Garamond" w:hAnsi="Garamond"/>
-          <w:sz w:val="24"/>
-          <w:szCs w:val="24"/>
-        </w:rPr>
-        <w:t>Eily</w:t>
-      </w:r>
-      <w:proofErr w:type="spellEnd"/>
-      <w:r>
-        <w:rPr>
-          <w:rFonts w:ascii="Garamond" w:hAnsi="Garamond"/>
-          <w:sz w:val="24"/>
-          <w:szCs w:val="24"/>
-        </w:rPr>
-        <w:t xml:space="preserve">, A. (2020). Some steps to create a more inclusive </w:t>
+        <w:t xml:space="preserve">, and Eily, A. (2020). Some steps to create a more inclusive </w:t>
       </w:r>
       <w:r>
         <w:rPr>
@@ -2442,23 +2424,13 @@
         </w:rPr>
         <w:t xml:space="preserve"> </w:t>
       </w:r>
-      <w:proofErr w:type="spellStart"/>
-      <w:r>
-        <w:rPr>
-          <w:rFonts w:ascii="Garamond" w:hAnsi="Garamond"/>
-          <w:sz w:val="24"/>
-          <w:szCs w:val="24"/>
-        </w:rPr>
-        <w:t>Eily</w:t>
-      </w:r>
-      <w:proofErr w:type="spellEnd"/>
-      <w:r>
-        <w:rPr>
-          <w:rFonts w:ascii="Garamond" w:hAnsi="Garamond"/>
-          <w:sz w:val="24"/>
-          <w:szCs w:val="24"/>
-        </w:rPr>
-        <w:t>, A</w:t>
+      <w:r>
+        <w:rPr>
+          <w:rFonts w:ascii="Garamond" w:hAnsi="Garamond"/>
+          <w:sz w:val="24"/>
+          <w:szCs w:val="24"/>
+        </w:rPr>
+        <w:t>Eily, A</w:t>
       </w:r>
       <w:r>
         <w:rPr>
@@ -2668,25 +2640,7 @@
           <w:sz w:val="24"/>
           <w:szCs w:val="24"/>
         </w:rPr>
-        <w:t xml:space="preserve"> </w:t>
-      </w:r>
-      <w:proofErr w:type="spellStart"/>
-      <w:r>
-        <w:rPr>
-          <w:rFonts w:ascii="Garamond" w:hAnsi="Garamond"/>
-          <w:sz w:val="24"/>
-          <w:szCs w:val="24"/>
-        </w:rPr>
-        <w:t>Simha</w:t>
-      </w:r>
-      <w:proofErr w:type="spellEnd"/>
-      <w:r>
-        <w:rPr>
-          <w:rFonts w:ascii="Garamond" w:hAnsi="Garamond"/>
-          <w:sz w:val="24"/>
-          <w:szCs w:val="24"/>
-        </w:rPr>
-        <w:t>, A</w:t>
+        <w:t xml:space="preserve"> Simha, A</w:t>
       </w:r>
       <w:r>
         <w:rPr>
@@ -2906,25 +2860,7 @@
           <w:sz w:val="24"/>
           <w:szCs w:val="24"/>
         </w:rPr>
-        <w:t xml:space="preserve"> </w:t>
-      </w:r>
-      <w:proofErr w:type="spellStart"/>
-      <w:r>
-        <w:rPr>
-          <w:rFonts w:ascii="Garamond" w:hAnsi="Garamond"/>
-          <w:sz w:val="24"/>
-          <w:szCs w:val="24"/>
-        </w:rPr>
-        <w:t>Simha</w:t>
-      </w:r>
-      <w:proofErr w:type="spellEnd"/>
-      <w:r>
-        <w:rPr>
-          <w:rFonts w:ascii="Garamond" w:hAnsi="Garamond"/>
-          <w:sz w:val="24"/>
-          <w:szCs w:val="24"/>
-        </w:rPr>
-        <w:t>, A</w:t>
+        <w:t xml:space="preserve"> Simha, A</w:t>
       </w:r>
       <w:r>
         <w:rPr>
@@ -4632,27 +4568,15 @@
         </w:rPr>
         <w:tab/>
       </w:r>
-      <w:proofErr w:type="spellStart"/>
-      <w:r>
-        <w:rPr>
-          <w:rFonts w:ascii="Garamond" w:hAnsi="Garamond"/>
-          <w:b/>
-          <w:bCs/>
-          <w:sz w:val="24"/>
-          <w:szCs w:val="24"/>
-        </w:rPr>
-        <w:t>Schechtman</w:t>
-      </w:r>
-      <w:proofErr w:type="spellEnd"/>
-      <w:r>
-        <w:rPr>
-          <w:rFonts w:ascii="Garamond" w:hAnsi="Garamond"/>
-          <w:b/>
-          <w:bCs/>
-          <w:sz w:val="24"/>
-          <w:szCs w:val="24"/>
-        </w:rPr>
-        <w:t xml:space="preserve"> Teaching Award</w:t>
+      <w:r>
+        <w:rPr>
+          <w:rFonts w:ascii="Garamond" w:hAnsi="Garamond"/>
+          <w:b/>
+          <w:bCs/>
+          <w:sz w:val="24"/>
+          <w:szCs w:val="24"/>
+        </w:rPr>
+        <w:t>Schechtman Teaching Award</w:t>
       </w:r>
       <w:r>
         <w:rPr>
@@ -8578,19 +8502,8 @@
           <w:sz w:val="24"/>
           <w:szCs w:val="24"/>
         </w:rPr>
-        <w:t xml:space="preserve"> and Peter </w:t>
-      </w:r>
-      <w:proofErr w:type="spellStart"/>
-      <w:r>
-        <w:rPr>
-          <w:rFonts w:ascii="Garamond" w:hAnsi="Garamond"/>
-          <w:color w:val="000000"/>
-          <w:sz w:val="24"/>
-          <w:szCs w:val="24"/>
-        </w:rPr>
-        <w:t>Funch</w:t>
-      </w:r>
-      <w:proofErr w:type="spellEnd"/>
+        <w:t xml:space="preserve"> and Peter Funch</w:t>
+      </w:r>
     </w:p>
     <w:p>
       <w:pPr>
@@ -10290,14 +10203,6 @@
           <w:szCs w:val="24"/>
         </w:rPr>
         <w:br/>
-      </w:r>
-      <w:r>
-        <w:rPr>
-          <w:rFonts w:ascii="Garamond" w:hAnsi="Garamond"/>
-          <w:color w:val="000000"/>
-          <w:sz w:val="24"/>
-          <w:szCs w:val="24"/>
-        </w:rPr>
         <w:t>International Society for Neuroethology</w:t>
       </w:r>
       <w:r>
@@ -10418,8 +10323,6 @@
         <w:spacing w:after="0" w:line="240" w:lineRule="auto"/>
         <w:rPr>
           <w:rFonts w:ascii="Garamond" w:hAnsi="Garamond"/>
-          <w:b/>
-          <w:bCs/>
           <w:color w:val="000000"/>
           <w:sz w:val="24"/>
           <w:szCs w:val="24"/>
@@ -10464,6 +10367,201 @@
         </w:rPr>
         <w:br/>
       </w:r>
+      <w:r>
+        <w:rPr>
+          <w:rFonts w:ascii="Garamond" w:hAnsi="Garamond"/>
+          <w:color w:val="000000"/>
+          <w:sz w:val="24"/>
+          <w:szCs w:val="24"/>
+        </w:rPr>
+        <w:t>2025</w:t>
+      </w:r>
+      <w:r>
+        <w:rPr>
+          <w:rFonts w:ascii="Garamond" w:hAnsi="Garamond"/>
+          <w:color w:val="000000"/>
+          <w:sz w:val="24"/>
+          <w:szCs w:val="24"/>
+        </w:rPr>
+        <w:tab/>
+      </w:r>
+      <w:r>
+        <w:rPr>
+          <w:rFonts w:ascii="Garamond" w:hAnsi="Garamond"/>
+          <w:color w:val="000000"/>
+          <w:sz w:val="24"/>
+          <w:szCs w:val="24"/>
+        </w:rPr>
+        <w:tab/>
+      </w:r>
+      <w:r>
+        <w:rPr>
+          <w:rFonts w:ascii="Garamond" w:hAnsi="Garamond"/>
+          <w:b/>
+          <w:bCs/>
+          <w:color w:val="000000"/>
+          <w:sz w:val="24"/>
+          <w:szCs w:val="24"/>
+        </w:rPr>
+        <w:t>Scientific Advisor</w:t>
+      </w:r>
+      <w:r>
+        <w:rPr>
+          <w:rFonts w:ascii="Garamond" w:hAnsi="Garamond"/>
+          <w:b/>
+          <w:bCs/>
+          <w:color w:val="000000"/>
+          <w:sz w:val="24"/>
+          <w:szCs w:val="24"/>
+        </w:rPr>
+        <w:t xml:space="preserve"> </w:t>
+      </w:r>
+      <w:r>
+        <w:rPr>
+          <w:rFonts w:ascii="Garamond" w:hAnsi="Garamond"/>
+          <w:b/>
+          <w:bCs/>
+          <w:color w:val="000000"/>
+          <w:sz w:val="24"/>
+          <w:szCs w:val="24"/>
+        </w:rPr>
+        <w:t>for</w:t>
+      </w:r>
+      <w:r>
+        <w:rPr>
+          <w:rFonts w:ascii="Garamond" w:hAnsi="Garamond"/>
+          <w:b/>
+          <w:bCs/>
+          <w:color w:val="000000"/>
+          <w:sz w:val="24"/>
+          <w:szCs w:val="24"/>
+        </w:rPr>
+        <w:t xml:space="preserve"> </w:t>
+      </w:r>
+      <w:hyperlink r:id="rId17" w:history="1">
+        <w:r>
+          <w:rPr>
+            <w:rStyle w:val="Hyperlink"/>
+            <w:rFonts w:ascii="Garamond" w:hAnsi="Garamond"/>
+            <w:b/>
+            <w:bCs/>
+            <w:i/>
+            <w:iCs/>
+            <w:sz w:val="24"/>
+            <w:szCs w:val="24"/>
+          </w:rPr>
+          <w:t>Submerged! In the Company of Fish</w:t>
+        </w:r>
+        <w:r>
+          <w:rPr>
+            <w:rStyle w:val="Hyperlink"/>
+            <w:rFonts w:ascii="Garamond" w:hAnsi="Garamond"/>
+            <w:b/>
+            <w:bCs/>
+            <w:sz w:val="24"/>
+            <w:szCs w:val="24"/>
+          </w:rPr>
+          <w:t>,</w:t>
+        </w:r>
+        <w:r>
+          <w:rPr>
+            <w:rStyle w:val="Hyperlink"/>
+            <w:rFonts w:ascii="Garamond" w:hAnsi="Garamond"/>
+            <w:b/>
+            <w:bCs/>
+            <w:i/>
+            <w:iCs/>
+            <w:sz w:val="24"/>
+            <w:szCs w:val="24"/>
+          </w:rPr>
+          <w:t xml:space="preserve"> </w:t>
+        </w:r>
+        <w:r>
+          <w:rPr>
+            <w:rStyle w:val="Hyperlink"/>
+            <w:rFonts w:ascii="Garamond" w:hAnsi="Garamond"/>
+            <w:b/>
+            <w:bCs/>
+            <w:sz w:val="24"/>
+            <w:szCs w:val="24"/>
+          </w:rPr>
+          <w:t>Voyages: Chapter 7</w:t>
+        </w:r>
+      </w:hyperlink>
+    </w:p>
+    <w:p>
+      <w:pPr>
+        <w:tabs>
+          <w:tab w:val="left" w:pos="720"/>
+          <w:tab w:val="left" w:pos="1440"/>
+          <w:tab w:val="left" w:pos="4950"/>
+          <w:tab w:val="right" w:pos="9360"/>
+        </w:tabs>
+        <w:spacing w:after="0" w:line="240" w:lineRule="auto"/>
+        <w:rPr>
+          <w:rFonts w:ascii="Garamond" w:hAnsi="Garamond"/>
+          <w:color w:val="000000"/>
+          <w:sz w:val="24"/>
+          <w:szCs w:val="24"/>
+        </w:rPr>
+      </w:pPr>
+      <w:r>
+        <w:rPr>
+          <w:rFonts w:ascii="Garamond" w:hAnsi="Garamond"/>
+          <w:color w:val="000000"/>
+          <w:sz w:val="24"/>
+          <w:szCs w:val="24"/>
+        </w:rPr>
+        <w:tab/>
+      </w:r>
+      <w:r>
+        <w:rPr>
+          <w:rFonts w:ascii="Garamond" w:hAnsi="Garamond"/>
+          <w:color w:val="000000"/>
+          <w:sz w:val="24"/>
+          <w:szCs w:val="24"/>
+        </w:rPr>
+        <w:tab/>
+      </w:r>
+      <w:proofErr w:type="spellStart"/>
+      <w:r>
+        <w:rPr>
+          <w:rFonts w:ascii="Garamond" w:hAnsi="Garamond"/>
+          <w:color w:val="000000"/>
+          <w:sz w:val="24"/>
+          <w:szCs w:val="24"/>
+        </w:rPr>
+        <w:t>Submersive</w:t>
+      </w:r>
+      <w:proofErr w:type="spellEnd"/>
+      <w:r>
+        <w:rPr>
+          <w:rFonts w:ascii="Garamond" w:hAnsi="Garamond"/>
+          <w:color w:val="000000"/>
+          <w:sz w:val="24"/>
+          <w:szCs w:val="24"/>
+        </w:rPr>
+        <w:t xml:space="preserve"> Productions and the National Aquarium, Baltimore, MD</w:t>
+      </w:r>
+    </w:p>
+    <w:p>
+      <w:pPr>
+        <w:tabs>
+          <w:tab w:val="left" w:pos="720"/>
+          <w:tab w:val="left" w:pos="1440"/>
+          <w:tab w:val="left" w:pos="4950"/>
+          <w:tab w:val="right" w:pos="9360"/>
+        </w:tabs>
+        <w:spacing w:after="0" w:line="240" w:lineRule="auto"/>
+        <w:rPr>
+          <w:rFonts w:ascii="Garamond" w:hAnsi="Garamond"/>
+          <w:b/>
+          <w:bCs/>
+          <w:color w:val="000000"/>
+          <w:sz w:val="24"/>
+          <w:szCs w:val="24"/>
+        </w:rPr>
+      </w:pPr>
       <w:r>
         <w:rPr>
           <w:rFonts w:ascii="Garamond" w:hAnsi="Garamond"/>

</xml_diff>

<commit_message>
fixed typo in cv
</commit_message>
<xml_diff>
--- a/CV.docx
+++ b/CV.docx
@@ -1749,27 +1749,7 @@
           <w:sz w:val="24"/>
           <w:szCs w:val="24"/>
         </w:rPr>
-        <w:t>icac119, </w:t>
-      </w:r>
-      <w:proofErr w:type="spellStart"/>
-      <w:r>
-        <w:rPr>
-          <w:rFonts w:ascii="Garamond" w:hAnsi="Garamond"/>
-          <w:bCs/>
-          <w:sz w:val="24"/>
-          <w:szCs w:val="24"/>
-        </w:rPr>
-        <w:t>doi</w:t>
-      </w:r>
-      <w:proofErr w:type="spellEnd"/>
-      <w:r>
-        <w:rPr>
-          <w:rFonts w:ascii="Garamond" w:hAnsi="Garamond"/>
-          <w:bCs/>
-          <w:sz w:val="24"/>
-          <w:szCs w:val="24"/>
-        </w:rPr>
-        <w:t xml:space="preserve">: </w:t>
+        <w:t xml:space="preserve">icac119, doi: </w:t>
       </w:r>
       <w:hyperlink r:id="rId9" w:history="1">
         <w:r>
@@ -1780,29 +1760,7 @@
             <w:sz w:val="24"/>
             <w:szCs w:val="24"/>
           </w:rPr>
-          <w:t>10.1093/</w:t>
-        </w:r>
-        <w:proofErr w:type="spellStart"/>
-        <w:r>
-          <w:rPr>
-            <w:rStyle w:val="Hyperlink"/>
-            <w:rFonts w:ascii="Garamond" w:hAnsi="Garamond"/>
-            <w:bCs/>
-            <w:sz w:val="24"/>
-            <w:szCs w:val="24"/>
-          </w:rPr>
-          <w:t>icb</w:t>
-        </w:r>
-        <w:proofErr w:type="spellEnd"/>
-        <w:r>
-          <w:rPr>
-            <w:rStyle w:val="Hyperlink"/>
-            <w:rFonts w:ascii="Garamond" w:hAnsi="Garamond"/>
-            <w:bCs/>
-            <w:sz w:val="24"/>
-            <w:szCs w:val="24"/>
-          </w:rPr>
-          <w:t>/icac119</w:t>
+          <w:t>10.1093/icb/icac119</w:t>
         </w:r>
       </w:hyperlink>
     </w:p>
@@ -1877,29 +1835,7 @@
           <w:szCs w:val="24"/>
           <w:shd w:val="clear" w:color="auto" w:fill="FFFFFF"/>
         </w:rPr>
-        <w:t xml:space="preserve">Can Systems Biology Separate Evolutionary Analogies (Convergent </w:t>
-      </w:r>
-      <w:proofErr w:type="spellStart"/>
-      <w:r>
-        <w:rPr>
-          <w:rFonts w:ascii="Garamond" w:hAnsi="Garamond"/>
-          <w:color w:val="222222"/>
-          <w:sz w:val="24"/>
-          <w:szCs w:val="24"/>
-          <w:shd w:val="clear" w:color="auto" w:fill="FFFFFF"/>
-        </w:rPr>
-        <w:t>Homoplasies</w:t>
-      </w:r>
-      <w:proofErr w:type="spellEnd"/>
-      <w:r>
-        <w:rPr>
-          <w:rFonts w:ascii="Garamond" w:hAnsi="Garamond"/>
-          <w:color w:val="222222"/>
-          <w:sz w:val="24"/>
-          <w:szCs w:val="24"/>
-          <w:shd w:val="clear" w:color="auto" w:fill="FFFFFF"/>
-        </w:rPr>
-        <w:t xml:space="preserve">) From Homologies? </w:t>
+        <w:t xml:space="preserve">Can Systems Biology Separate Evolutionary Analogies (Convergent Homoplasies) From Homologies? </w:t>
       </w:r>
       <w:r>
         <w:rPr>
@@ -1911,65 +1847,17 @@
           <w:szCs w:val="24"/>
           <w:shd w:val="clear" w:color="auto" w:fill="FFFFFF"/>
         </w:rPr>
-        <w:t xml:space="preserve">Prog. </w:t>
-      </w:r>
-      <w:proofErr w:type="spellStart"/>
-      <w:r>
-        <w:rPr>
-          <w:rFonts w:ascii="Garamond" w:hAnsi="Garamond"/>
-          <w:i/>
-          <w:iCs/>
+        <w:t>Prog. Biophys. Mol. Biol.</w:t>
+      </w:r>
+      <w:r>
+        <w:rPr>
+          <w:rFonts w:ascii="Garamond" w:hAnsi="Garamond"/>
           <w:color w:val="222222"/>
           <w:sz w:val="24"/>
           <w:szCs w:val="24"/>
           <w:shd w:val="clear" w:color="auto" w:fill="FFFFFF"/>
         </w:rPr>
-        <w:t>Biophys</w:t>
-      </w:r>
-      <w:proofErr w:type="spellEnd"/>
-      <w:r>
-        <w:rPr>
-          <w:rFonts w:ascii="Garamond" w:hAnsi="Garamond"/>
-          <w:i/>
-          <w:iCs/>
-          <w:color w:val="222222"/>
-          <w:sz w:val="24"/>
-          <w:szCs w:val="24"/>
-          <w:shd w:val="clear" w:color="auto" w:fill="FFFFFF"/>
-        </w:rPr>
-        <w:t>. Mol. Biol.</w:t>
-      </w:r>
-      <w:r>
-        <w:rPr>
-          <w:rFonts w:ascii="Garamond" w:hAnsi="Garamond"/>
-          <w:color w:val="222222"/>
-          <w:sz w:val="24"/>
-          <w:szCs w:val="24"/>
-          <w:shd w:val="clear" w:color="auto" w:fill="FFFFFF"/>
-        </w:rPr>
-        <w:t xml:space="preserve"> 117 (2015), 19-29. </w:t>
-      </w:r>
-      <w:proofErr w:type="spellStart"/>
-      <w:r>
-        <w:rPr>
-          <w:rFonts w:ascii="Garamond" w:hAnsi="Garamond"/>
-          <w:color w:val="222222"/>
-          <w:sz w:val="24"/>
-          <w:szCs w:val="24"/>
-          <w:shd w:val="clear" w:color="auto" w:fill="FFFFFF"/>
-        </w:rPr>
-        <w:t>doi</w:t>
-      </w:r>
-      <w:proofErr w:type="spellEnd"/>
-      <w:r>
-        <w:rPr>
-          <w:rFonts w:ascii="Garamond" w:hAnsi="Garamond"/>
-          <w:color w:val="222222"/>
-          <w:sz w:val="24"/>
-          <w:szCs w:val="24"/>
-          <w:shd w:val="clear" w:color="auto" w:fill="FFFFFF"/>
-        </w:rPr>
-        <w:t xml:space="preserve">: </w:t>
+        <w:t xml:space="preserve"> 117 (2015), 19-29. doi: </w:t>
       </w:r>
       <w:hyperlink r:id="rId10" w:history="1">
         <w:r>
@@ -2024,27 +1912,7 @@
           <w:sz w:val="24"/>
           <w:szCs w:val="24"/>
         </w:rPr>
-        <w:t xml:space="preserve"> and </w:t>
-      </w:r>
-      <w:proofErr w:type="spellStart"/>
-      <w:r>
-        <w:rPr>
-          <w:rFonts w:ascii="Garamond" w:hAnsi="Garamond"/>
-          <w:bCs/>
-          <w:sz w:val="24"/>
-          <w:szCs w:val="24"/>
-        </w:rPr>
-        <w:t>Gessow</w:t>
-      </w:r>
-      <w:proofErr w:type="spellEnd"/>
-      <w:r>
-        <w:rPr>
-          <w:rFonts w:ascii="Garamond" w:hAnsi="Garamond"/>
-          <w:bCs/>
-          <w:sz w:val="24"/>
-          <w:szCs w:val="24"/>
-        </w:rPr>
-        <w:t>, J</w:t>
+        <w:t xml:space="preserve"> and Gessow, J</w:t>
       </w:r>
       <w:r>
         <w:rPr>
@@ -2066,7 +1934,6 @@
         </w:rPr>
         <w:t xml:space="preserve"> (2009). Ecology of an intertidal leech: expanding the range of </w:t>
       </w:r>
-      <w:proofErr w:type="spellStart"/>
       <w:r>
         <w:rPr>
           <w:rFonts w:ascii="Garamond" w:hAnsi="Garamond"/>
@@ -2076,58 +1943,33 @@
           <w:sz w:val="24"/>
           <w:szCs w:val="24"/>
         </w:rPr>
-        <w:t>Malmiana</w:t>
-      </w:r>
-      <w:proofErr w:type="spellEnd"/>
-      <w:r>
-        <w:rPr>
-          <w:rFonts w:ascii="Garamond" w:hAnsi="Garamond"/>
-          <w:bCs/>
+        <w:t>Malmiana buthi</w:t>
+      </w:r>
+      <w:r>
+        <w:rPr>
+          <w:rFonts w:ascii="Garamond" w:hAnsi="Garamond"/>
+          <w:bCs/>
+          <w:sz w:val="24"/>
+          <w:szCs w:val="24"/>
+        </w:rPr>
+        <w:t xml:space="preserve">. </w:t>
+      </w:r>
+      <w:r>
+        <w:rPr>
+          <w:rFonts w:ascii="Garamond" w:hAnsi="Garamond"/>
+          <w:sz w:val="24"/>
+          <w:szCs w:val="24"/>
+        </w:rPr>
+        <w:t xml:space="preserve">Abstracts of the Annual Meeting of the Southern California Academy of Sciences. </w:t>
+      </w:r>
+      <w:r>
+        <w:rPr>
+          <w:rFonts w:ascii="Garamond" w:hAnsi="Garamond"/>
           <w:i/>
           <w:iCs/>
           <w:sz w:val="24"/>
           <w:szCs w:val="24"/>
         </w:rPr>
-        <w:t xml:space="preserve"> </w:t>
-      </w:r>
-      <w:proofErr w:type="spellStart"/>
-      <w:r>
-        <w:rPr>
-          <w:rFonts w:ascii="Garamond" w:hAnsi="Garamond"/>
-          <w:bCs/>
-          <w:i/>
-          <w:iCs/>
-          <w:sz w:val="24"/>
-          <w:szCs w:val="24"/>
-        </w:rPr>
-        <w:t>buthi</w:t>
-      </w:r>
-      <w:proofErr w:type="spellEnd"/>
-      <w:r>
-        <w:rPr>
-          <w:rFonts w:ascii="Garamond" w:hAnsi="Garamond"/>
-          <w:bCs/>
-          <w:sz w:val="24"/>
-          <w:szCs w:val="24"/>
-        </w:rPr>
-        <w:t xml:space="preserve">. </w:t>
-      </w:r>
-      <w:r>
-        <w:rPr>
-          <w:rFonts w:ascii="Garamond" w:hAnsi="Garamond"/>
-          <w:sz w:val="24"/>
-          <w:szCs w:val="24"/>
-        </w:rPr>
-        <w:t xml:space="preserve">Abstracts of the Annual Meeting of the Southern California Academy of Sciences. </w:t>
-      </w:r>
-      <w:r>
-        <w:rPr>
-          <w:rFonts w:ascii="Garamond" w:hAnsi="Garamond"/>
-          <w:i/>
-          <w:iCs/>
-          <w:sz w:val="24"/>
-          <w:szCs w:val="24"/>
-        </w:rPr>
         <w:t>Bull. So. Cal. Acad. Sci.</w:t>
       </w:r>
       <w:r>
@@ -2136,25 +1978,7 @@
           <w:sz w:val="24"/>
           <w:szCs w:val="24"/>
         </w:rPr>
-        <w:t xml:space="preserve">, 108(2), 112. </w:t>
-      </w:r>
-      <w:proofErr w:type="spellStart"/>
-      <w:r>
-        <w:rPr>
-          <w:rFonts w:ascii="Garamond" w:hAnsi="Garamond"/>
-          <w:sz w:val="24"/>
-          <w:szCs w:val="24"/>
-        </w:rPr>
-        <w:t>doi</w:t>
-      </w:r>
-      <w:proofErr w:type="spellEnd"/>
-      <w:r>
-        <w:rPr>
-          <w:rFonts w:ascii="Garamond" w:hAnsi="Garamond"/>
-          <w:sz w:val="24"/>
-          <w:szCs w:val="24"/>
-        </w:rPr>
-        <w:t xml:space="preserve">: </w:t>
+        <w:t xml:space="preserve">, 108(2), 112. doi: </w:t>
       </w:r>
       <w:hyperlink r:id="rId11" w:history="1">
         <w:r>
@@ -2290,7 +2114,6 @@
         </w:rPr>
         <w:t xml:space="preserve">classroom environment. </w:t>
       </w:r>
-      <w:proofErr w:type="spellStart"/>
       <w:r>
         <w:rPr>
           <w:rFonts w:ascii="Garamond" w:hAnsi="Garamond"/>
@@ -2301,32 +2124,13 @@
         </w:rPr>
         <w:t>figshare</w:t>
       </w:r>
-      <w:proofErr w:type="spellEnd"/>
-      <w:r>
-        <w:rPr>
-          <w:rFonts w:ascii="Garamond" w:hAnsi="Garamond"/>
-          <w:sz w:val="24"/>
-          <w:szCs w:val="24"/>
-        </w:rPr>
-        <w:t xml:space="preserve">. Online resource. </w:t>
-      </w:r>
-      <w:proofErr w:type="spellStart"/>
-      <w:r>
-        <w:rPr>
-          <w:rFonts w:ascii="Garamond" w:hAnsi="Garamond"/>
-          <w:sz w:val="24"/>
-          <w:szCs w:val="24"/>
-        </w:rPr>
-        <w:t>doi</w:t>
-      </w:r>
-      <w:proofErr w:type="spellEnd"/>
-      <w:r>
-        <w:rPr>
-          <w:rFonts w:ascii="Garamond" w:hAnsi="Garamond"/>
-          <w:sz w:val="24"/>
-          <w:szCs w:val="24"/>
-        </w:rPr>
-        <w:t>:</w:t>
+      <w:r>
+        <w:rPr>
+          <w:rFonts w:ascii="Garamond" w:hAnsi="Garamond"/>
+          <w:sz w:val="24"/>
+          <w:szCs w:val="24"/>
+        </w:rPr>
+        <w:t>. Online resource. doi:</w:t>
       </w:r>
       <w:r>
         <w:rPr>
@@ -2468,7 +2272,6 @@
         </w:rPr>
         <w:t xml:space="preserve"> Fostering open dialogue in the classroom. </w:t>
       </w:r>
-      <w:proofErr w:type="spellStart"/>
       <w:r>
         <w:rPr>
           <w:rFonts w:ascii="Garamond" w:hAnsi="Garamond"/>
@@ -2479,7 +2282,6 @@
         </w:rPr>
         <w:t>figshare</w:t>
       </w:r>
-      <w:proofErr w:type="spellEnd"/>
       <w:r>
         <w:rPr>
           <w:rFonts w:ascii="Garamond" w:hAnsi="Garamond"/>
@@ -2496,29 +2298,7 @@
           <w:sz w:val="24"/>
           <w:szCs w:val="24"/>
         </w:rPr>
-        <w:t xml:space="preserve"> </w:t>
-      </w:r>
-      <w:proofErr w:type="spellStart"/>
-      <w:r>
-        <w:rPr>
-          <w:rFonts w:ascii="Garamond" w:hAnsi="Garamond"/>
-          <w:i/>
-          <w:iCs/>
-          <w:sz w:val="24"/>
-          <w:szCs w:val="24"/>
-        </w:rPr>
-        <w:t>doi</w:t>
-      </w:r>
-      <w:proofErr w:type="spellEnd"/>
-      <w:r>
-        <w:rPr>
-          <w:rFonts w:ascii="Garamond" w:hAnsi="Garamond"/>
-          <w:i/>
-          <w:iCs/>
-          <w:sz w:val="24"/>
-          <w:szCs w:val="24"/>
-        </w:rPr>
-        <w:t>:</w:t>
+        <w:t xml:space="preserve"> doi:</w:t>
       </w:r>
       <w:r>
         <w:rPr>
@@ -2698,45 +2478,15 @@
           <w:sz w:val="24"/>
           <w:szCs w:val="24"/>
         </w:rPr>
-        <w:t xml:space="preserve"> </w:t>
-      </w:r>
-      <w:proofErr w:type="spellStart"/>
-      <w:r>
-        <w:rPr>
-          <w:rFonts w:ascii="Garamond" w:hAnsi="Garamond"/>
-          <w:i/>
-          <w:iCs/>
-          <w:sz w:val="24"/>
-          <w:szCs w:val="24"/>
-        </w:rPr>
-        <w:t>figshare</w:t>
-      </w:r>
-      <w:proofErr w:type="spellEnd"/>
-      <w:r>
-        <w:rPr>
-          <w:rFonts w:ascii="Garamond" w:hAnsi="Garamond"/>
-          <w:sz w:val="24"/>
-          <w:szCs w:val="24"/>
-        </w:rPr>
-        <w:t xml:space="preserve">. Online resource. </w:t>
-      </w:r>
-      <w:proofErr w:type="spellStart"/>
-      <w:r>
-        <w:rPr>
-          <w:rFonts w:ascii="Garamond" w:hAnsi="Garamond"/>
-          <w:sz w:val="24"/>
-          <w:szCs w:val="24"/>
-        </w:rPr>
-        <w:t>doi</w:t>
-      </w:r>
-      <w:proofErr w:type="spellEnd"/>
-      <w:r>
-        <w:rPr>
-          <w:rFonts w:ascii="Garamond" w:hAnsi="Garamond"/>
-          <w:sz w:val="24"/>
-          <w:szCs w:val="24"/>
-        </w:rPr>
-        <w:t>:</w:t>
+        <w:t xml:space="preserve"> figshare</w:t>
+      </w:r>
+      <w:r>
+        <w:rPr>
+          <w:rFonts w:ascii="Garamond" w:hAnsi="Garamond"/>
+          <w:sz w:val="24"/>
+          <w:szCs w:val="24"/>
+        </w:rPr>
+        <w:t>. Online resource. doi:</w:t>
       </w:r>
       <w:r>
         <w:rPr>
@@ -2914,7 +2664,6 @@
         </w:rPr>
         <w:t xml:space="preserve"> Duke Biology IDEA Anti-Racism in Science Initiative. </w:t>
       </w:r>
-      <w:proofErr w:type="spellStart"/>
       <w:r>
         <w:rPr>
           <w:rFonts w:ascii="Garamond" w:hAnsi="Garamond"/>
@@ -2925,7 +2674,6 @@
         </w:rPr>
         <w:t>figshare</w:t>
       </w:r>
-      <w:proofErr w:type="spellEnd"/>
       <w:r>
         <w:rPr>
           <w:rFonts w:ascii="Garamond" w:hAnsi="Garamond"/>
@@ -2942,29 +2690,7 @@
           <w:sz w:val="24"/>
           <w:szCs w:val="24"/>
         </w:rPr>
-        <w:t xml:space="preserve"> </w:t>
-      </w:r>
-      <w:proofErr w:type="spellStart"/>
-      <w:r>
-        <w:rPr>
-          <w:rFonts w:ascii="Garamond" w:hAnsi="Garamond"/>
-          <w:i/>
-          <w:iCs/>
-          <w:sz w:val="24"/>
-          <w:szCs w:val="24"/>
-        </w:rPr>
-        <w:t>doi</w:t>
-      </w:r>
-      <w:proofErr w:type="spellEnd"/>
-      <w:r>
-        <w:rPr>
-          <w:rFonts w:ascii="Garamond" w:hAnsi="Garamond"/>
-          <w:i/>
-          <w:iCs/>
-          <w:sz w:val="24"/>
-          <w:szCs w:val="24"/>
-        </w:rPr>
-        <w:t xml:space="preserve">: </w:t>
+        <w:t xml:space="preserve"> doi: </w:t>
       </w:r>
       <w:hyperlink r:id="rId15" w:history="1">
         <w:r>
@@ -4307,27 +4033,7 @@
           <w:szCs w:val="24"/>
         </w:rPr>
         <w:br/>
-        <w:t xml:space="preserve">Duke </w:t>
-      </w:r>
-      <w:proofErr w:type="spellStart"/>
-      <w:r>
-        <w:rPr>
-          <w:rFonts w:ascii="Garamond" w:hAnsi="Garamond"/>
-          <w:bCs/>
-          <w:sz w:val="24"/>
-          <w:szCs w:val="24"/>
-        </w:rPr>
-        <w:t>VisionFest</w:t>
-      </w:r>
-      <w:proofErr w:type="spellEnd"/>
-      <w:r>
-        <w:rPr>
-          <w:rFonts w:ascii="Garamond" w:hAnsi="Garamond"/>
-          <w:bCs/>
-          <w:sz w:val="24"/>
-          <w:szCs w:val="24"/>
-        </w:rPr>
-        <w:t xml:space="preserve"> 2020, Duke University</w:t>
+        <w:t>Duke VisionFest 2020, Duke University</w:t>
       </w:r>
     </w:p>
     <w:p>
@@ -4742,7 +4448,6 @@
         </w:rPr>
         <w:tab/>
       </w:r>
-      <w:proofErr w:type="spellStart"/>
       <w:r>
         <w:rPr>
           <w:rFonts w:ascii="Garamond" w:hAnsi="Garamond"/>
@@ -4751,18 +4456,7 @@
           <w:sz w:val="24"/>
           <w:szCs w:val="24"/>
         </w:rPr>
-        <w:t>Echinoder</w:t>
-      </w:r>
-      <w:proofErr w:type="spellEnd"/>
-      <w:r>
-        <w:rPr>
-          <w:rFonts w:ascii="Garamond" w:hAnsi="Garamond"/>
-          <w:i/>
-          <w:iCs/>
-          <w:sz w:val="24"/>
-          <w:szCs w:val="24"/>
-        </w:rPr>
-        <w:t>-</w:t>
+        <w:t>Echinoder-</w:t>
       </w:r>
       <w:r>
         <w:rPr>
@@ -5142,25 +4836,7 @@
           <w:szCs w:val="24"/>
         </w:rPr>
         <w:tab/>
-        <w:t xml:space="preserve">International Conference on Invertebrate Vision, </w:t>
-      </w:r>
-      <w:proofErr w:type="spellStart"/>
-      <w:r>
-        <w:rPr>
-          <w:rFonts w:ascii="Garamond" w:hAnsi="Garamond"/>
-          <w:sz w:val="24"/>
-          <w:szCs w:val="24"/>
-        </w:rPr>
-        <w:t>Bäckaskog</w:t>
-      </w:r>
-      <w:proofErr w:type="spellEnd"/>
-      <w:r>
-        <w:rPr>
-          <w:rFonts w:ascii="Garamond" w:hAnsi="Garamond"/>
-          <w:sz w:val="24"/>
-          <w:szCs w:val="24"/>
-        </w:rPr>
-        <w:t xml:space="preserve"> Castle, Sweden</w:t>
+        <w:t>International Conference on Invertebrate Vision, Bäckaskog Castle, Sweden</w:t>
       </w:r>
     </w:p>
     <w:p>
@@ -5372,25 +5048,7 @@
           <w:szCs w:val="24"/>
         </w:rPr>
         <w:tab/>
-        <w:t xml:space="preserve">Duke </w:t>
-      </w:r>
-      <w:proofErr w:type="spellStart"/>
-      <w:r>
-        <w:rPr>
-          <w:rFonts w:ascii="Garamond" w:hAnsi="Garamond"/>
-          <w:sz w:val="24"/>
-          <w:szCs w:val="24"/>
-        </w:rPr>
-        <w:t>VisionFest</w:t>
-      </w:r>
-      <w:proofErr w:type="spellEnd"/>
-      <w:r>
-        <w:rPr>
-          <w:rFonts w:ascii="Garamond" w:hAnsi="Garamond"/>
-          <w:sz w:val="24"/>
-          <w:szCs w:val="24"/>
-        </w:rPr>
-        <w:t>, Duke University, Durham, NC</w:t>
+        <w:t>Duke VisionFest, Duke University, Durham, NC</w:t>
       </w:r>
     </w:p>
     <w:p>
@@ -6092,25 +5750,7 @@
           <w:szCs w:val="24"/>
         </w:rPr>
         <w:br/>
-        <w:t xml:space="preserve">Duke </w:t>
-      </w:r>
-      <w:proofErr w:type="spellStart"/>
-      <w:r>
-        <w:rPr>
-          <w:rFonts w:ascii="Garamond" w:hAnsi="Garamond"/>
-          <w:sz w:val="24"/>
-          <w:szCs w:val="24"/>
-        </w:rPr>
-        <w:t>VisionFest</w:t>
-      </w:r>
-      <w:proofErr w:type="spellEnd"/>
-      <w:r>
-        <w:rPr>
-          <w:rFonts w:ascii="Garamond" w:hAnsi="Garamond"/>
-          <w:sz w:val="24"/>
-          <w:szCs w:val="24"/>
-        </w:rPr>
-        <w:t xml:space="preserve">, Duke University, Durham, NC </w:t>
+        <w:t xml:space="preserve">Duke VisionFest, Duke University, Durham, NC </w:t>
       </w:r>
       <w:r>
         <w:rPr>
@@ -6935,25 +6575,14 @@
         </w:rPr>
         <w:tab/>
       </w:r>
-      <w:proofErr w:type="spellStart"/>
-      <w:r>
-        <w:rPr>
-          <w:rFonts w:ascii="Garamond" w:hAnsi="Garamond"/>
-          <w:color w:val="000000"/>
-          <w:sz w:val="24"/>
-          <w:szCs w:val="24"/>
-        </w:rPr>
-        <w:t>EcoEvoPub</w:t>
-      </w:r>
-      <w:proofErr w:type="spellEnd"/>
-      <w:r>
-        <w:rPr>
-          <w:rFonts w:ascii="Garamond" w:hAnsi="Garamond"/>
-          <w:color w:val="000000"/>
-          <w:sz w:val="24"/>
-          <w:szCs w:val="24"/>
-        </w:rPr>
-        <w:t xml:space="preserve"> Seminar, Department of Ecology and Evolutionary Biology, UCLA</w:t>
+      <w:r>
+        <w:rPr>
+          <w:rFonts w:ascii="Garamond" w:hAnsi="Garamond"/>
+          <w:color w:val="000000"/>
+          <w:sz w:val="24"/>
+          <w:szCs w:val="24"/>
+        </w:rPr>
+        <w:t>EcoEvoPub Seminar, Department of Ecology and Evolutionary Biology, UCLA</w:t>
       </w:r>
     </w:p>
     <w:p>
@@ -7507,34 +7136,14 @@
         </w:rPr>
         <w:t xml:space="preserve">tar </w:t>
       </w:r>
-      <w:proofErr w:type="spellStart"/>
-      <w:r>
-        <w:rPr>
-          <w:rFonts w:ascii="Garamond" w:hAnsi="Garamond"/>
-          <w:sz w:val="24"/>
-          <w:szCs w:val="24"/>
-        </w:rPr>
-        <w:t>Ophioderma</w:t>
-      </w:r>
-      <w:proofErr w:type="spellEnd"/>
-      <w:r>
-        <w:rPr>
-          <w:rFonts w:ascii="Garamond" w:hAnsi="Garamond"/>
-          <w:sz w:val="24"/>
-          <w:szCs w:val="24"/>
-        </w:rPr>
-        <w:t xml:space="preserve"> </w:t>
-      </w:r>
-      <w:proofErr w:type="spellStart"/>
-      <w:r>
-        <w:rPr>
-          <w:rFonts w:ascii="Garamond" w:hAnsi="Garamond"/>
-          <w:sz w:val="24"/>
-          <w:szCs w:val="24"/>
-        </w:rPr>
-        <w:t>brevispinum</w:t>
-      </w:r>
-      <w:proofErr w:type="spellEnd"/>
+      <w:r>
+        <w:rPr>
+          <w:rFonts w:ascii="Garamond" w:hAnsi="Garamond"/>
+          <w:sz w:val="24"/>
+          <w:szCs w:val="24"/>
+        </w:rPr>
+        <w:t>Ophioderma brevispinum</w:t>
+      </w:r>
       <w:r>
         <w:rPr>
           <w:rFonts w:ascii="Garamond" w:hAnsi="Garamond"/>
@@ -8482,27 +8091,7 @@
           <w:sz w:val="24"/>
           <w:szCs w:val="24"/>
         </w:rPr>
-        <w:t xml:space="preserve">Profs. Gustav </w:t>
-      </w:r>
-      <w:proofErr w:type="spellStart"/>
-      <w:r>
-        <w:rPr>
-          <w:rFonts w:ascii="Garamond" w:hAnsi="Garamond"/>
-          <w:color w:val="000000"/>
-          <w:sz w:val="24"/>
-          <w:szCs w:val="24"/>
-        </w:rPr>
-        <w:t>Paulay</w:t>
-      </w:r>
-      <w:proofErr w:type="spellEnd"/>
-      <w:r>
-        <w:rPr>
-          <w:rFonts w:ascii="Garamond" w:hAnsi="Garamond"/>
-          <w:color w:val="000000"/>
-          <w:sz w:val="24"/>
-          <w:szCs w:val="24"/>
-        </w:rPr>
-        <w:t xml:space="preserve"> and Peter Funch</w:t>
+        <w:t>Profs. Gustav Paulay and Peter Funch</w:t>
       </w:r>
     </w:p>
     <w:p>
@@ -10285,19 +9874,8 @@
           <w:sz w:val="24"/>
           <w:szCs w:val="24"/>
         </w:rPr>
-        <w:t xml:space="preserve"> </w:t>
-      </w:r>
-      <w:proofErr w:type="spellStart"/>
-      <w:r>
-        <w:rPr>
-          <w:rFonts w:ascii="Garamond" w:hAnsi="Garamond"/>
-          <w:color w:val="000000"/>
-          <w:sz w:val="24"/>
-          <w:szCs w:val="24"/>
-        </w:rPr>
-        <w:t>iScience</w:t>
-      </w:r>
-      <w:proofErr w:type="spellEnd"/>
+        <w:t xml:space="preserve"> iScience</w:t>
+      </w:r>
       <w:r>
         <w:rPr>
           <w:rFonts w:ascii="Garamond" w:hAnsi="Garamond"/>
@@ -10414,18 +9992,7 @@
           <w:sz w:val="24"/>
           <w:szCs w:val="24"/>
         </w:rPr>
-        <w:t xml:space="preserve"> </w:t>
-      </w:r>
-      <w:r>
-        <w:rPr>
-          <w:rFonts w:ascii="Garamond" w:hAnsi="Garamond"/>
-          <w:b/>
-          <w:bCs/>
-          <w:color w:val="000000"/>
-          <w:sz w:val="24"/>
-          <w:szCs w:val="24"/>
-        </w:rPr>
-        <w:t>for</w:t>
+        <w:t>,</w:t>
       </w:r>
       <w:r>
         <w:rPr>
@@ -10522,26 +10089,7 @@
           <w:szCs w:val="24"/>
         </w:rPr>
         <w:tab/>
-      </w:r>
-      <w:proofErr w:type="spellStart"/>
-      <w:r>
-        <w:rPr>
-          <w:rFonts w:ascii="Garamond" w:hAnsi="Garamond"/>
-          <w:color w:val="000000"/>
-          <w:sz w:val="24"/>
-          <w:szCs w:val="24"/>
-        </w:rPr>
-        <w:t>Submersive</w:t>
-      </w:r>
-      <w:proofErr w:type="spellEnd"/>
-      <w:r>
-        <w:rPr>
-          <w:rFonts w:ascii="Garamond" w:hAnsi="Garamond"/>
-          <w:color w:val="000000"/>
-          <w:sz w:val="24"/>
-          <w:szCs w:val="24"/>
-        </w:rPr>
-        <w:t xml:space="preserve"> Productions and the National Aquarium, Baltimore, MD</w:t>
+        <w:t>Submersive Productions and the National Aquarium, Baltimore, MD</w:t>
       </w:r>
     </w:p>
     <w:p>
@@ -11065,27 +10613,7 @@
           <w:sz w:val="24"/>
           <w:szCs w:val="24"/>
         </w:rPr>
-        <w:t>Scientific Research and Education Network (</w:t>
-      </w:r>
-      <w:proofErr w:type="spellStart"/>
-      <w:r>
-        <w:rPr>
-          <w:rFonts w:ascii="Garamond" w:hAnsi="Garamond"/>
-          <w:color w:val="000000"/>
-          <w:sz w:val="24"/>
-          <w:szCs w:val="24"/>
-        </w:rPr>
-        <w:t>SciREN</w:t>
-      </w:r>
-      <w:proofErr w:type="spellEnd"/>
-      <w:r>
-        <w:rPr>
-          <w:rFonts w:ascii="Garamond" w:hAnsi="Garamond"/>
-          <w:color w:val="000000"/>
-          <w:sz w:val="24"/>
-          <w:szCs w:val="24"/>
-        </w:rPr>
-        <w:t>) Triangle, Durham, NC</w:t>
+        <w:t>Scientific Research and Education Network (SciREN) Triangle, Durham, NC</w:t>
       </w:r>
     </w:p>
     <w:p>

</xml_diff>

<commit_message>
many updates - first at FHL
</commit_message>
<xml_diff>
--- a/CV.docx
+++ b/CV.docx
@@ -711,6 +711,72 @@
           <w:sz w:val="24"/>
           <w:szCs w:val="24"/>
         </w:rPr>
+        <w:t>2025-present</w:t>
+      </w:r>
+      <w:r>
+        <w:rPr>
+          <w:rFonts w:ascii="Garamond" w:hAnsi="Garamond"/>
+          <w:color w:val="000000"/>
+          <w:sz w:val="24"/>
+          <w:szCs w:val="24"/>
+        </w:rPr>
+        <w:tab/>
+      </w:r>
+      <w:r>
+        <w:rPr>
+          <w:rFonts w:ascii="Garamond" w:hAnsi="Garamond"/>
+          <w:b/>
+          <w:bCs/>
+          <w:color w:val="000000"/>
+          <w:sz w:val="24"/>
+          <w:szCs w:val="24"/>
+        </w:rPr>
+        <w:t>Postdoctoral Scholar</w:t>
+      </w:r>
+      <w:r>
+        <w:rPr>
+          <w:rFonts w:ascii="Garamond" w:hAnsi="Garamond"/>
+          <w:color w:val="000000"/>
+          <w:sz w:val="24"/>
+          <w:szCs w:val="24"/>
+        </w:rPr>
+        <w:br/>
+      </w:r>
+      <w:r>
+        <w:rPr>
+          <w:rFonts w:ascii="Garamond" w:hAnsi="Garamond"/>
+          <w:color w:val="000000"/>
+          <w:sz w:val="24"/>
+          <w:szCs w:val="24"/>
+        </w:rPr>
+        <w:tab/>
+      </w:r>
+      <w:r>
+        <w:rPr>
+          <w:rFonts w:ascii="Garamond" w:hAnsi="Garamond"/>
+          <w:color w:val="000000"/>
+          <w:sz w:val="24"/>
+          <w:szCs w:val="24"/>
+        </w:rPr>
+        <w:tab/>
+        <w:t>Friday Harbor Laboratories, University of Washington</w:t>
+      </w:r>
+      <w:r>
+        <w:rPr>
+          <w:rFonts w:ascii="Garamond" w:hAnsi="Garamond"/>
+          <w:color w:val="000000"/>
+          <w:sz w:val="24"/>
+          <w:szCs w:val="24"/>
+        </w:rPr>
+        <w:br/>
+      </w:r>
+      <w:r>
+        <w:rPr>
+          <w:rFonts w:ascii="Garamond" w:hAnsi="Garamond"/>
+          <w:color w:val="000000"/>
+          <w:sz w:val="24"/>
+          <w:szCs w:val="24"/>
+        </w:rPr>
         <w:t>2025</w:t>
       </w:r>
       <w:r>
@@ -1489,13 +1555,6 @@
         </w:tabs>
         <w:spacing w:after="0" w:line="240" w:lineRule="auto"/>
         <w:ind w:left="540" w:hanging="540"/>
-        <w:rPr>
-          <w:rFonts w:ascii="Garamond" w:hAnsi="Garamond"/>
-          <w:b/>
-          <w:bCs/>
-          <w:sz w:val="24"/>
-          <w:szCs w:val="24"/>
-        </w:rPr>
       </w:pPr>
       <w:r>
         <w:rPr>
@@ -1610,6 +1669,22 @@
           <w:tab w:val="left" w:pos="540"/>
         </w:tabs>
         <w:spacing w:after="0" w:line="240" w:lineRule="auto"/>
+        <w:ind w:left="540" w:hanging="540"/>
+        <w:rPr>
+          <w:rFonts w:ascii="Garamond" w:hAnsi="Garamond"/>
+          <w:b/>
+          <w:bCs/>
+          <w:sz w:val="24"/>
+          <w:szCs w:val="24"/>
+        </w:rPr>
+      </w:pPr>
+    </w:p>
+    <w:p>
+      <w:pPr>
+        <w:tabs>
+          <w:tab w:val="left" w:pos="540"/>
+        </w:tabs>
+        <w:spacing w:after="0" w:line="240" w:lineRule="auto"/>
         <w:rPr>
           <w:rFonts w:ascii="Garamond" w:hAnsi="Garamond"/>
           <w:bCs/>
@@ -1626,6 +1701,7 @@
           <w:sz w:val="24"/>
           <w:szCs w:val="24"/>
         </w:rPr>
+        <w:lastRenderedPageBreak/>
         <w:t>Notar, JC</w:t>
       </w:r>
       <w:r>
@@ -1749,7 +1825,27 @@
           <w:sz w:val="24"/>
           <w:szCs w:val="24"/>
         </w:rPr>
-        <w:t xml:space="preserve">icac119, doi: </w:t>
+        <w:t>icac119, </w:t>
+      </w:r>
+      <w:proofErr w:type="spellStart"/>
+      <w:r>
+        <w:rPr>
+          <w:rFonts w:ascii="Garamond" w:hAnsi="Garamond"/>
+          <w:bCs/>
+          <w:sz w:val="24"/>
+          <w:szCs w:val="24"/>
+        </w:rPr>
+        <w:t>doi</w:t>
+      </w:r>
+      <w:proofErr w:type="spellEnd"/>
+      <w:r>
+        <w:rPr>
+          <w:rFonts w:ascii="Garamond" w:hAnsi="Garamond"/>
+          <w:bCs/>
+          <w:sz w:val="24"/>
+          <w:szCs w:val="24"/>
+        </w:rPr>
+        <w:t xml:space="preserve">: </w:t>
       </w:r>
       <w:hyperlink r:id="rId9" w:history="1">
         <w:r>
@@ -1760,7 +1856,29 @@
             <w:sz w:val="24"/>
             <w:szCs w:val="24"/>
           </w:rPr>
-          <w:t>10.1093/icb/icac119</w:t>
+          <w:t>10.1093/</w:t>
+        </w:r>
+        <w:proofErr w:type="spellStart"/>
+        <w:r>
+          <w:rPr>
+            <w:rStyle w:val="Hyperlink"/>
+            <w:rFonts w:ascii="Garamond" w:hAnsi="Garamond"/>
+            <w:bCs/>
+            <w:sz w:val="24"/>
+            <w:szCs w:val="24"/>
+          </w:rPr>
+          <w:t>icb</w:t>
+        </w:r>
+        <w:proofErr w:type="spellEnd"/>
+        <w:r>
+          <w:rPr>
+            <w:rStyle w:val="Hyperlink"/>
+            <w:rFonts w:ascii="Garamond" w:hAnsi="Garamond"/>
+            <w:bCs/>
+            <w:sz w:val="24"/>
+            <w:szCs w:val="24"/>
+          </w:rPr>
+          <w:t>/icac119</w:t>
         </w:r>
       </w:hyperlink>
     </w:p>
@@ -1783,7 +1901,6 @@
           <w:sz w:val="24"/>
           <w:szCs w:val="24"/>
         </w:rPr>
-        <w:lastRenderedPageBreak/>
         <w:t xml:space="preserve">Gordon, MS and </w:t>
       </w:r>
       <w:r>
@@ -1835,7 +1952,29 @@
           <w:szCs w:val="24"/>
           <w:shd w:val="clear" w:color="auto" w:fill="FFFFFF"/>
         </w:rPr>
-        <w:t xml:space="preserve">Can Systems Biology Separate Evolutionary Analogies (Convergent Homoplasies) From Homologies? </w:t>
+        <w:t xml:space="preserve">Can Systems Biology Separate Evolutionary Analogies (Convergent </w:t>
+      </w:r>
+      <w:proofErr w:type="spellStart"/>
+      <w:r>
+        <w:rPr>
+          <w:rFonts w:ascii="Garamond" w:hAnsi="Garamond"/>
+          <w:color w:val="222222"/>
+          <w:sz w:val="24"/>
+          <w:szCs w:val="24"/>
+          <w:shd w:val="clear" w:color="auto" w:fill="FFFFFF"/>
+        </w:rPr>
+        <w:t>Homoplasies</w:t>
+      </w:r>
+      <w:proofErr w:type="spellEnd"/>
+      <w:r>
+        <w:rPr>
+          <w:rFonts w:ascii="Garamond" w:hAnsi="Garamond"/>
+          <w:color w:val="222222"/>
+          <w:sz w:val="24"/>
+          <w:szCs w:val="24"/>
+          <w:shd w:val="clear" w:color="auto" w:fill="FFFFFF"/>
+        </w:rPr>
+        <w:t xml:space="preserve">) From Homologies? </w:t>
       </w:r>
       <w:r>
         <w:rPr>
@@ -1847,17 +1986,65 @@
           <w:szCs w:val="24"/>
           <w:shd w:val="clear" w:color="auto" w:fill="FFFFFF"/>
         </w:rPr>
-        <w:t>Prog. Biophys. Mol. Biol.</w:t>
-      </w:r>
-      <w:r>
-        <w:rPr>
-          <w:rFonts w:ascii="Garamond" w:hAnsi="Garamond"/>
+        <w:t xml:space="preserve">Prog. </w:t>
+      </w:r>
+      <w:proofErr w:type="spellStart"/>
+      <w:r>
+        <w:rPr>
+          <w:rFonts w:ascii="Garamond" w:hAnsi="Garamond"/>
+          <w:i/>
+          <w:iCs/>
           <w:color w:val="222222"/>
           <w:sz w:val="24"/>
           <w:szCs w:val="24"/>
           <w:shd w:val="clear" w:color="auto" w:fill="FFFFFF"/>
         </w:rPr>
-        <w:t xml:space="preserve"> 117 (2015), 19-29. doi: </w:t>
+        <w:t>Biophys</w:t>
+      </w:r>
+      <w:proofErr w:type="spellEnd"/>
+      <w:r>
+        <w:rPr>
+          <w:rFonts w:ascii="Garamond" w:hAnsi="Garamond"/>
+          <w:i/>
+          <w:iCs/>
+          <w:color w:val="222222"/>
+          <w:sz w:val="24"/>
+          <w:szCs w:val="24"/>
+          <w:shd w:val="clear" w:color="auto" w:fill="FFFFFF"/>
+        </w:rPr>
+        <w:t>. Mol. Biol.</w:t>
+      </w:r>
+      <w:r>
+        <w:rPr>
+          <w:rFonts w:ascii="Garamond" w:hAnsi="Garamond"/>
+          <w:color w:val="222222"/>
+          <w:sz w:val="24"/>
+          <w:szCs w:val="24"/>
+          <w:shd w:val="clear" w:color="auto" w:fill="FFFFFF"/>
+        </w:rPr>
+        <w:t xml:space="preserve"> 117 (2015), 19-29. </w:t>
+      </w:r>
+      <w:proofErr w:type="spellStart"/>
+      <w:r>
+        <w:rPr>
+          <w:rFonts w:ascii="Garamond" w:hAnsi="Garamond"/>
+          <w:color w:val="222222"/>
+          <w:sz w:val="24"/>
+          <w:szCs w:val="24"/>
+          <w:shd w:val="clear" w:color="auto" w:fill="FFFFFF"/>
+        </w:rPr>
+        <w:t>doi</w:t>
+      </w:r>
+      <w:proofErr w:type="spellEnd"/>
+      <w:r>
+        <w:rPr>
+          <w:rFonts w:ascii="Garamond" w:hAnsi="Garamond"/>
+          <w:color w:val="222222"/>
+          <w:sz w:val="24"/>
+          <w:szCs w:val="24"/>
+          <w:shd w:val="clear" w:color="auto" w:fill="FFFFFF"/>
+        </w:rPr>
+        <w:t xml:space="preserve">: </w:t>
       </w:r>
       <w:hyperlink r:id="rId10" w:history="1">
         <w:r>
@@ -1934,6 +2121,7 @@
         </w:rPr>
         <w:t xml:space="preserve"> (2009). Ecology of an intertidal leech: expanding the range of </w:t>
       </w:r>
+      <w:proofErr w:type="spellStart"/>
       <w:r>
         <w:rPr>
           <w:rFonts w:ascii="Garamond" w:hAnsi="Garamond"/>
@@ -1943,33 +2131,58 @@
           <w:sz w:val="24"/>
           <w:szCs w:val="24"/>
         </w:rPr>
-        <w:t>Malmiana buthi</w:t>
-      </w:r>
-      <w:r>
-        <w:rPr>
-          <w:rFonts w:ascii="Garamond" w:hAnsi="Garamond"/>
-          <w:bCs/>
-          <w:sz w:val="24"/>
-          <w:szCs w:val="24"/>
-        </w:rPr>
-        <w:t xml:space="preserve">. </w:t>
-      </w:r>
-      <w:r>
-        <w:rPr>
-          <w:rFonts w:ascii="Garamond" w:hAnsi="Garamond"/>
-          <w:sz w:val="24"/>
-          <w:szCs w:val="24"/>
-        </w:rPr>
-        <w:t xml:space="preserve">Abstracts of the Annual Meeting of the Southern California Academy of Sciences. </w:t>
-      </w:r>
-      <w:r>
-        <w:rPr>
-          <w:rFonts w:ascii="Garamond" w:hAnsi="Garamond"/>
+        <w:t>Malmiana</w:t>
+      </w:r>
+      <w:proofErr w:type="spellEnd"/>
+      <w:r>
+        <w:rPr>
+          <w:rFonts w:ascii="Garamond" w:hAnsi="Garamond"/>
+          <w:bCs/>
           <w:i/>
           <w:iCs/>
           <w:sz w:val="24"/>
           <w:szCs w:val="24"/>
         </w:rPr>
+        <w:t xml:space="preserve"> </w:t>
+      </w:r>
+      <w:proofErr w:type="spellStart"/>
+      <w:r>
+        <w:rPr>
+          <w:rFonts w:ascii="Garamond" w:hAnsi="Garamond"/>
+          <w:bCs/>
+          <w:i/>
+          <w:iCs/>
+          <w:sz w:val="24"/>
+          <w:szCs w:val="24"/>
+        </w:rPr>
+        <w:t>buthi</w:t>
+      </w:r>
+      <w:proofErr w:type="spellEnd"/>
+      <w:r>
+        <w:rPr>
+          <w:rFonts w:ascii="Garamond" w:hAnsi="Garamond"/>
+          <w:bCs/>
+          <w:sz w:val="24"/>
+          <w:szCs w:val="24"/>
+        </w:rPr>
+        <w:t xml:space="preserve">. </w:t>
+      </w:r>
+      <w:r>
+        <w:rPr>
+          <w:rFonts w:ascii="Garamond" w:hAnsi="Garamond"/>
+          <w:sz w:val="24"/>
+          <w:szCs w:val="24"/>
+        </w:rPr>
+        <w:t xml:space="preserve">Abstracts of the Annual Meeting of the Southern California Academy of Sciences. </w:t>
+      </w:r>
+      <w:r>
+        <w:rPr>
+          <w:rFonts w:ascii="Garamond" w:hAnsi="Garamond"/>
+          <w:i/>
+          <w:iCs/>
+          <w:sz w:val="24"/>
+          <w:szCs w:val="24"/>
+        </w:rPr>
         <w:t>Bull. So. Cal. Acad. Sci.</w:t>
       </w:r>
       <w:r>
@@ -1978,7 +2191,25 @@
           <w:sz w:val="24"/>
           <w:szCs w:val="24"/>
         </w:rPr>
-        <w:t xml:space="preserve">, 108(2), 112. doi: </w:t>
+        <w:t xml:space="preserve">, 108(2), 112. </w:t>
+      </w:r>
+      <w:proofErr w:type="spellStart"/>
+      <w:r>
+        <w:rPr>
+          <w:rFonts w:ascii="Garamond" w:hAnsi="Garamond"/>
+          <w:sz w:val="24"/>
+          <w:szCs w:val="24"/>
+        </w:rPr>
+        <w:t>doi</w:t>
+      </w:r>
+      <w:proofErr w:type="spellEnd"/>
+      <w:r>
+        <w:rPr>
+          <w:rFonts w:ascii="Garamond" w:hAnsi="Garamond"/>
+          <w:sz w:val="24"/>
+          <w:szCs w:val="24"/>
+        </w:rPr>
+        <w:t xml:space="preserve">: </w:t>
       </w:r>
       <w:hyperlink r:id="rId11" w:history="1">
         <w:r>
@@ -2114,6 +2345,7 @@
         </w:rPr>
         <w:t xml:space="preserve">classroom environment. </w:t>
       </w:r>
+      <w:proofErr w:type="spellStart"/>
       <w:r>
         <w:rPr>
           <w:rFonts w:ascii="Garamond" w:hAnsi="Garamond"/>
@@ -2124,13 +2356,32 @@
         </w:rPr>
         <w:t>figshare</w:t>
       </w:r>
-      <w:r>
-        <w:rPr>
-          <w:rFonts w:ascii="Garamond" w:hAnsi="Garamond"/>
-          <w:sz w:val="24"/>
-          <w:szCs w:val="24"/>
-        </w:rPr>
-        <w:t>. Online resource. doi:</w:t>
+      <w:proofErr w:type="spellEnd"/>
+      <w:r>
+        <w:rPr>
+          <w:rFonts w:ascii="Garamond" w:hAnsi="Garamond"/>
+          <w:sz w:val="24"/>
+          <w:szCs w:val="24"/>
+        </w:rPr>
+        <w:t xml:space="preserve">. Online resource. </w:t>
+      </w:r>
+      <w:proofErr w:type="spellStart"/>
+      <w:r>
+        <w:rPr>
+          <w:rFonts w:ascii="Garamond" w:hAnsi="Garamond"/>
+          <w:sz w:val="24"/>
+          <w:szCs w:val="24"/>
+        </w:rPr>
+        <w:t>doi</w:t>
+      </w:r>
+      <w:proofErr w:type="spellEnd"/>
+      <w:r>
+        <w:rPr>
+          <w:rFonts w:ascii="Garamond" w:hAnsi="Garamond"/>
+          <w:sz w:val="24"/>
+          <w:szCs w:val="24"/>
+        </w:rPr>
+        <w:t>:</w:t>
       </w:r>
       <w:r>
         <w:rPr>
@@ -2272,6 +2523,7 @@
         </w:rPr>
         <w:t xml:space="preserve"> Fostering open dialogue in the classroom. </w:t>
       </w:r>
+      <w:proofErr w:type="spellStart"/>
       <w:r>
         <w:rPr>
           <w:rFonts w:ascii="Garamond" w:hAnsi="Garamond"/>
@@ -2282,6 +2534,7 @@
         </w:rPr>
         <w:t>figshare</w:t>
       </w:r>
+      <w:proofErr w:type="spellEnd"/>
       <w:r>
         <w:rPr>
           <w:rFonts w:ascii="Garamond" w:hAnsi="Garamond"/>
@@ -2298,7 +2551,29 @@
           <w:sz w:val="24"/>
           <w:szCs w:val="24"/>
         </w:rPr>
-        <w:t xml:space="preserve"> doi:</w:t>
+        <w:t xml:space="preserve"> </w:t>
+      </w:r>
+      <w:proofErr w:type="spellStart"/>
+      <w:r>
+        <w:rPr>
+          <w:rFonts w:ascii="Garamond" w:hAnsi="Garamond"/>
+          <w:i/>
+          <w:iCs/>
+          <w:sz w:val="24"/>
+          <w:szCs w:val="24"/>
+        </w:rPr>
+        <w:t>doi</w:t>
+      </w:r>
+      <w:proofErr w:type="spellEnd"/>
+      <w:r>
+        <w:rPr>
+          <w:rFonts w:ascii="Garamond" w:hAnsi="Garamond"/>
+          <w:i/>
+          <w:iCs/>
+          <w:sz w:val="24"/>
+          <w:szCs w:val="24"/>
+        </w:rPr>
+        <w:t>:</w:t>
       </w:r>
       <w:r>
         <w:rPr>
@@ -2478,15 +2753,45 @@
           <w:sz w:val="24"/>
           <w:szCs w:val="24"/>
         </w:rPr>
-        <w:t xml:space="preserve"> figshare</w:t>
-      </w:r>
-      <w:r>
-        <w:rPr>
-          <w:rFonts w:ascii="Garamond" w:hAnsi="Garamond"/>
-          <w:sz w:val="24"/>
-          <w:szCs w:val="24"/>
-        </w:rPr>
-        <w:t>. Online resource. doi:</w:t>
+        <w:t xml:space="preserve"> </w:t>
+      </w:r>
+      <w:proofErr w:type="spellStart"/>
+      <w:r>
+        <w:rPr>
+          <w:rFonts w:ascii="Garamond" w:hAnsi="Garamond"/>
+          <w:i/>
+          <w:iCs/>
+          <w:sz w:val="24"/>
+          <w:szCs w:val="24"/>
+        </w:rPr>
+        <w:t>figshare</w:t>
+      </w:r>
+      <w:proofErr w:type="spellEnd"/>
+      <w:r>
+        <w:rPr>
+          <w:rFonts w:ascii="Garamond" w:hAnsi="Garamond"/>
+          <w:sz w:val="24"/>
+          <w:szCs w:val="24"/>
+        </w:rPr>
+        <w:t xml:space="preserve">. Online resource. </w:t>
+      </w:r>
+      <w:proofErr w:type="spellStart"/>
+      <w:r>
+        <w:rPr>
+          <w:rFonts w:ascii="Garamond" w:hAnsi="Garamond"/>
+          <w:sz w:val="24"/>
+          <w:szCs w:val="24"/>
+        </w:rPr>
+        <w:t>doi</w:t>
+      </w:r>
+      <w:proofErr w:type="spellEnd"/>
+      <w:r>
+        <w:rPr>
+          <w:rFonts w:ascii="Garamond" w:hAnsi="Garamond"/>
+          <w:sz w:val="24"/>
+          <w:szCs w:val="24"/>
+        </w:rPr>
+        <w:t>:</w:t>
       </w:r>
       <w:r>
         <w:rPr>
@@ -2664,6 +2969,7 @@
         </w:rPr>
         <w:t xml:space="preserve"> Duke Biology IDEA Anti-Racism in Science Initiative. </w:t>
       </w:r>
+      <w:proofErr w:type="spellStart"/>
       <w:r>
         <w:rPr>
           <w:rFonts w:ascii="Garamond" w:hAnsi="Garamond"/>
@@ -2674,6 +2980,7 @@
         </w:rPr>
         <w:t>figshare</w:t>
       </w:r>
+      <w:proofErr w:type="spellEnd"/>
       <w:r>
         <w:rPr>
           <w:rFonts w:ascii="Garamond" w:hAnsi="Garamond"/>
@@ -2690,7 +2997,29 @@
           <w:sz w:val="24"/>
           <w:szCs w:val="24"/>
         </w:rPr>
-        <w:t xml:space="preserve"> doi: </w:t>
+        <w:t xml:space="preserve"> </w:t>
+      </w:r>
+      <w:proofErr w:type="spellStart"/>
+      <w:r>
+        <w:rPr>
+          <w:rFonts w:ascii="Garamond" w:hAnsi="Garamond"/>
+          <w:i/>
+          <w:iCs/>
+          <w:sz w:val="24"/>
+          <w:szCs w:val="24"/>
+        </w:rPr>
+        <w:t>doi</w:t>
+      </w:r>
+      <w:proofErr w:type="spellEnd"/>
+      <w:r>
+        <w:rPr>
+          <w:rFonts w:ascii="Garamond" w:hAnsi="Garamond"/>
+          <w:i/>
+          <w:iCs/>
+          <w:sz w:val="24"/>
+          <w:szCs w:val="24"/>
+        </w:rPr>
+        <w:t xml:space="preserve">: </w:t>
       </w:r>
       <w:hyperlink r:id="rId15" w:history="1">
         <w:r>
@@ -2736,11 +3065,13 @@
         <w:spacing w:after="80" w:line="240" w:lineRule="auto"/>
         <w:rPr>
           <w:rFonts w:ascii="Garamond" w:hAnsi="Garamond"/>
-          <w:i/>
-          <w:iCs/>
-          <w:color w:val="000000"/>
-          <w:sz w:val="24"/>
-          <w:szCs w:val="24"/>
+          <w:b/>
+          <w:bCs/>
+          <w:smallCaps/>
+          <w:color w:val="000000"/>
+          <w:sz w:val="24"/>
+          <w:szCs w:val="24"/>
+          <w:u w:val="single"/>
         </w:rPr>
       </w:pPr>
       <w:r>
@@ -3652,6 +3983,15 @@
         </w:rPr>
         <w:tab/>
         <w:t>Biology, UCLA</w:t>
+      </w:r>
+      <w:r>
+        <w:rPr>
+          <w:rFonts w:ascii="Garamond" w:hAnsi="Garamond"/>
+          <w:bCs/>
+          <w:sz w:val="24"/>
+          <w:szCs w:val="24"/>
+        </w:rPr>
+        <w:br/>
       </w:r>
     </w:p>
     <w:p>
@@ -3672,53 +4012,6 @@
           <w:szCs w:val="24"/>
         </w:rPr>
       </w:pPr>
-    </w:p>
-    <w:p>
-      <w:pPr>
-        <w:tabs>
-          <w:tab w:val="left" w:pos="900"/>
-          <w:tab w:val="left" w:pos="1440"/>
-          <w:tab w:val="left" w:pos="4950"/>
-          <w:tab w:val="right" w:pos="9360"/>
-        </w:tabs>
-        <w:spacing w:after="80" w:line="240" w:lineRule="auto"/>
-        <w:rPr>
-          <w:rFonts w:ascii="Garamond" w:hAnsi="Garamond"/>
-          <w:i/>
-          <w:iCs/>
-          <w:color w:val="000000"/>
-          <w:sz w:val="24"/>
-          <w:szCs w:val="24"/>
-        </w:rPr>
-      </w:pPr>
-    </w:p>
-    <w:p>
-      <w:pPr>
-        <w:tabs>
-          <w:tab w:val="left" w:pos="900"/>
-          <w:tab w:val="left" w:pos="1440"/>
-          <w:tab w:val="left" w:pos="4950"/>
-          <w:tab w:val="right" w:pos="9360"/>
-        </w:tabs>
-        <w:spacing w:after="80" w:line="240" w:lineRule="auto"/>
-        <w:rPr>
-          <w:rFonts w:ascii="Garamond" w:hAnsi="Garamond"/>
-          <w:i/>
-          <w:iCs/>
-          <w:color w:val="000000"/>
-          <w:sz w:val="24"/>
-          <w:szCs w:val="24"/>
-        </w:rPr>
-      </w:pPr>
-      <w:r>
-        <w:rPr>
-          <w:rFonts w:ascii="Garamond" w:hAnsi="Garamond"/>
-          <w:bCs/>
-          <w:sz w:val="24"/>
-          <w:szCs w:val="24"/>
-        </w:rPr>
-        <w:br/>
-      </w:r>
       <w:r>
         <w:rPr>
           <w:rFonts w:ascii="Garamond" w:hAnsi="Garamond"/>
@@ -4033,7 +4326,27 @@
           <w:szCs w:val="24"/>
         </w:rPr>
         <w:br/>
-        <w:t>Duke VisionFest 2020, Duke University</w:t>
+        <w:t xml:space="preserve">Duke </w:t>
+      </w:r>
+      <w:proofErr w:type="spellStart"/>
+      <w:r>
+        <w:rPr>
+          <w:rFonts w:ascii="Garamond" w:hAnsi="Garamond"/>
+          <w:bCs/>
+          <w:sz w:val="24"/>
+          <w:szCs w:val="24"/>
+        </w:rPr>
+        <w:t>VisionFest</w:t>
+      </w:r>
+      <w:proofErr w:type="spellEnd"/>
+      <w:r>
+        <w:rPr>
+          <w:rFonts w:ascii="Garamond" w:hAnsi="Garamond"/>
+          <w:bCs/>
+          <w:sz w:val="24"/>
+          <w:szCs w:val="24"/>
+        </w:rPr>
+        <w:t xml:space="preserve"> 2020, Duke University</w:t>
       </w:r>
     </w:p>
     <w:p>
@@ -4448,6 +4761,7 @@
         </w:rPr>
         <w:tab/>
       </w:r>
+      <w:proofErr w:type="spellStart"/>
       <w:r>
         <w:rPr>
           <w:rFonts w:ascii="Garamond" w:hAnsi="Garamond"/>
@@ -4456,7 +4770,18 @@
           <w:sz w:val="24"/>
           <w:szCs w:val="24"/>
         </w:rPr>
-        <w:t>Echinoder-</w:t>
+        <w:t>Echinoder</w:t>
+      </w:r>
+      <w:proofErr w:type="spellEnd"/>
+      <w:r>
+        <w:rPr>
+          <w:rFonts w:ascii="Garamond" w:hAnsi="Garamond"/>
+          <w:i/>
+          <w:iCs/>
+          <w:sz w:val="24"/>
+          <w:szCs w:val="24"/>
+        </w:rPr>
+        <w:t>-</w:t>
       </w:r>
       <w:r>
         <w:rPr>
@@ -4836,7 +5161,25 @@
           <w:szCs w:val="24"/>
         </w:rPr>
         <w:tab/>
-        <w:t>International Conference on Invertebrate Vision, Bäckaskog Castle, Sweden</w:t>
+        <w:t xml:space="preserve">International Conference on Invertebrate Vision, </w:t>
+      </w:r>
+      <w:proofErr w:type="spellStart"/>
+      <w:r>
+        <w:rPr>
+          <w:rFonts w:ascii="Garamond" w:hAnsi="Garamond"/>
+          <w:sz w:val="24"/>
+          <w:szCs w:val="24"/>
+        </w:rPr>
+        <w:t>Bäckaskog</w:t>
+      </w:r>
+      <w:proofErr w:type="spellEnd"/>
+      <w:r>
+        <w:rPr>
+          <w:rFonts w:ascii="Garamond" w:hAnsi="Garamond"/>
+          <w:sz w:val="24"/>
+          <w:szCs w:val="24"/>
+        </w:rPr>
+        <w:t xml:space="preserve"> Castle, Sweden</w:t>
       </w:r>
     </w:p>
     <w:p>
@@ -6575,14 +6918,25 @@
         </w:rPr>
         <w:tab/>
       </w:r>
-      <w:r>
-        <w:rPr>
-          <w:rFonts w:ascii="Garamond" w:hAnsi="Garamond"/>
-          <w:color w:val="000000"/>
-          <w:sz w:val="24"/>
-          <w:szCs w:val="24"/>
-        </w:rPr>
-        <w:t>EcoEvoPub Seminar, Department of Ecology and Evolutionary Biology, UCLA</w:t>
+      <w:proofErr w:type="spellStart"/>
+      <w:r>
+        <w:rPr>
+          <w:rFonts w:ascii="Garamond" w:hAnsi="Garamond"/>
+          <w:color w:val="000000"/>
+          <w:sz w:val="24"/>
+          <w:szCs w:val="24"/>
+        </w:rPr>
+        <w:t>EcoEvoPub</w:t>
+      </w:r>
+      <w:proofErr w:type="spellEnd"/>
+      <w:r>
+        <w:rPr>
+          <w:rFonts w:ascii="Garamond" w:hAnsi="Garamond"/>
+          <w:color w:val="000000"/>
+          <w:sz w:val="24"/>
+          <w:szCs w:val="24"/>
+        </w:rPr>
+        <w:t xml:space="preserve"> Seminar, Department of Ecology and Evolutionary Biology, UCLA</w:t>
       </w:r>
     </w:p>
     <w:p>
@@ -6699,7 +7053,7 @@
           <w:sz w:val="24"/>
           <w:szCs w:val="24"/>
         </w:rPr>
-        <w:t>2021</w:t>
+        <w:t>2023</w:t>
       </w:r>
       <w:r>
         <w:rPr>
@@ -6717,7 +7071,114 @@
           <w:sz w:val="24"/>
           <w:szCs w:val="24"/>
         </w:rPr>
-        <w:t xml:space="preserve">Insects go </w:t>
+        <w:t>A role for the central complex in magnetoreception</w:t>
+      </w:r>
+      <w:r>
+        <w:rPr>
+          <w:rFonts w:ascii="Garamond" w:hAnsi="Garamond"/>
+          <w:sz w:val="24"/>
+          <w:szCs w:val="24"/>
+        </w:rPr>
+        <w:br/>
+      </w:r>
+      <w:r>
+        <w:rPr>
+          <w:rFonts w:ascii="Garamond" w:hAnsi="Garamond"/>
+          <w:sz w:val="24"/>
+          <w:szCs w:val="24"/>
+        </w:rPr>
+        <w:tab/>
+      </w:r>
+      <w:r>
+        <w:rPr>
+          <w:rFonts w:ascii="Garamond" w:hAnsi="Garamond"/>
+          <w:sz w:val="24"/>
+          <w:szCs w:val="24"/>
+        </w:rPr>
+        <w:tab/>
+        <w:t xml:space="preserve">Havens, H, </w:t>
+      </w:r>
+      <w:r>
+        <w:rPr>
+          <w:rFonts w:ascii="Garamond" w:hAnsi="Garamond"/>
+          <w:b/>
+          <w:bCs/>
+          <w:sz w:val="24"/>
+          <w:szCs w:val="24"/>
+        </w:rPr>
+        <w:t>Notar, JC,</w:t>
+      </w:r>
+      <w:r>
+        <w:rPr>
+          <w:rFonts w:ascii="Garamond" w:hAnsi="Garamond"/>
+          <w:sz w:val="24"/>
+          <w:szCs w:val="24"/>
+        </w:rPr>
+        <w:t xml:space="preserve"> Taylor, B, Lohmann, K</w:t>
+      </w:r>
+      <w:r>
+        <w:rPr>
+          <w:rFonts w:ascii="Garamond" w:hAnsi="Garamond"/>
+          <w:sz w:val="24"/>
+          <w:szCs w:val="24"/>
+        </w:rPr>
+        <w:br/>
+      </w:r>
+      <w:r>
+        <w:rPr>
+          <w:rFonts w:ascii="Garamond" w:hAnsi="Garamond"/>
+          <w:sz w:val="24"/>
+          <w:szCs w:val="24"/>
+        </w:rPr>
+        <w:tab/>
+      </w:r>
+      <w:r>
+        <w:rPr>
+          <w:rFonts w:ascii="Garamond" w:hAnsi="Garamond"/>
+          <w:sz w:val="24"/>
+          <w:szCs w:val="24"/>
+        </w:rPr>
+        <w:tab/>
+      </w:r>
+      <w:r>
+        <w:rPr>
+          <w:rFonts w:ascii="Garamond" w:hAnsi="Garamond"/>
+          <w:sz w:val="24"/>
+          <w:szCs w:val="24"/>
+        </w:rPr>
+        <w:t>Society for Integrative and Comparative Biology Annual Meeting</w:t>
+      </w:r>
+      <w:r>
+        <w:rPr>
+          <w:rFonts w:ascii="Garamond" w:hAnsi="Garamond"/>
+          <w:sz w:val="24"/>
+          <w:szCs w:val="24"/>
+        </w:rPr>
+        <w:t>, Austin, TX</w:t>
+      </w:r>
+      <w:r>
+        <w:rPr>
+          <w:rFonts w:ascii="Garamond" w:hAnsi="Garamond"/>
+          <w:sz w:val="24"/>
+          <w:szCs w:val="24"/>
+        </w:rPr>
+        <w:br/>
+      </w:r>
+      <w:r>
+        <w:rPr>
+          <w:rFonts w:ascii="Garamond" w:hAnsi="Garamond"/>
+          <w:sz w:val="24"/>
+          <w:szCs w:val="24"/>
+        </w:rPr>
+        <w:t>2021</w:t>
+      </w:r>
+      <w:r>
+        <w:rPr>
+          <w:rFonts w:ascii="Garamond" w:hAnsi="Garamond"/>
+          <w:sz w:val="24"/>
+          <w:szCs w:val="24"/>
+        </w:rPr>
+        <w:tab/>
       </w:r>
       <w:r>
         <w:rPr>
@@ -6727,7 +7188,7 @@
           <w:sz w:val="24"/>
           <w:szCs w:val="24"/>
         </w:rPr>
-        <w:t>W</w:t>
+        <w:t xml:space="preserve">Insects go </w:t>
       </w:r>
       <w:r>
         <w:rPr>
@@ -6737,7 +7198,7 @@
           <w:sz w:val="24"/>
           <w:szCs w:val="24"/>
         </w:rPr>
-        <w:t xml:space="preserve">ith </w:t>
+        <w:t>W</w:t>
       </w:r>
       <w:r>
         <w:rPr>
@@ -6747,7 +7208,7 @@
           <w:sz w:val="24"/>
           <w:szCs w:val="24"/>
         </w:rPr>
-        <w:t>F</w:t>
+        <w:t xml:space="preserve">ith </w:t>
       </w:r>
       <w:r>
         <w:rPr>
@@ -6757,7 +7218,7 @@
           <w:sz w:val="24"/>
           <w:szCs w:val="24"/>
         </w:rPr>
-        <w:t xml:space="preserve">low: A </w:t>
+        <w:t>F</w:t>
       </w:r>
       <w:r>
         <w:rPr>
@@ -6767,7 +7228,7 @@
           <w:sz w:val="24"/>
           <w:szCs w:val="24"/>
         </w:rPr>
-        <w:t>M</w:t>
+        <w:t xml:space="preserve">low: A </w:t>
       </w:r>
       <w:r>
         <w:rPr>
@@ -6777,7 +7238,7 @@
           <w:sz w:val="24"/>
           <w:szCs w:val="24"/>
         </w:rPr>
-        <w:t xml:space="preserve">athematical </w:t>
+        <w:t>M</w:t>
       </w:r>
       <w:r>
         <w:rPr>
@@ -6787,7 +7248,7 @@
           <w:sz w:val="24"/>
           <w:szCs w:val="24"/>
         </w:rPr>
-        <w:t>M</w:t>
+        <w:t xml:space="preserve">athematical </w:t>
       </w:r>
       <w:r>
         <w:rPr>
@@ -6797,7 +7258,7 @@
           <w:sz w:val="24"/>
           <w:szCs w:val="24"/>
         </w:rPr>
-        <w:t xml:space="preserve">odel of </w:t>
+        <w:t>M</w:t>
       </w:r>
       <w:r>
         <w:rPr>
@@ -6807,7 +7268,7 @@
           <w:sz w:val="24"/>
           <w:szCs w:val="24"/>
         </w:rPr>
-        <w:t>I</w:t>
+        <w:t xml:space="preserve">odel of </w:t>
       </w:r>
       <w:r>
         <w:rPr>
@@ -6817,7 +7278,7 @@
           <w:sz w:val="24"/>
           <w:szCs w:val="24"/>
         </w:rPr>
-        <w:t xml:space="preserve">nduced </w:t>
+        <w:t>I</w:t>
       </w:r>
       <w:r>
         <w:rPr>
@@ -6827,7 +7288,7 @@
           <w:sz w:val="24"/>
           <w:szCs w:val="24"/>
         </w:rPr>
-        <w:t>F</w:t>
+        <w:t xml:space="preserve">nduced </w:t>
       </w:r>
       <w:r>
         <w:rPr>
@@ -6837,7 +7298,7 @@
           <w:sz w:val="24"/>
           <w:szCs w:val="24"/>
         </w:rPr>
-        <w:t xml:space="preserve">low and </w:t>
+        <w:t>F</w:t>
       </w:r>
       <w:r>
         <w:rPr>
@@ -6847,7 +7308,7 @@
           <w:sz w:val="24"/>
           <w:szCs w:val="24"/>
         </w:rPr>
-        <w:t>C</w:t>
+        <w:t xml:space="preserve">low and </w:t>
       </w:r>
       <w:r>
         <w:rPr>
@@ -6857,7 +7318,7 @@
           <w:sz w:val="24"/>
           <w:szCs w:val="24"/>
         </w:rPr>
-        <w:t xml:space="preserve">ooling </w:t>
+        <w:t>C</w:t>
       </w:r>
       <w:r>
         <w:rPr>
@@ -6867,7 +7328,7 @@
           <w:sz w:val="24"/>
           <w:szCs w:val="24"/>
         </w:rPr>
-        <w:t>D</w:t>
+        <w:t xml:space="preserve">ooling </w:t>
       </w:r>
       <w:r>
         <w:rPr>
@@ -6877,7 +7338,7 @@
           <w:sz w:val="24"/>
           <w:szCs w:val="24"/>
         </w:rPr>
-        <w:t xml:space="preserve">uring </w:t>
+        <w:t>D</w:t>
       </w:r>
       <w:r>
         <w:rPr>
@@ -6887,7 +7348,7 @@
           <w:sz w:val="24"/>
           <w:szCs w:val="24"/>
         </w:rPr>
-        <w:t>F</w:t>
+        <w:t xml:space="preserve">uring </w:t>
       </w:r>
       <w:r>
         <w:rPr>
@@ -6897,7 +7358,7 @@
           <w:sz w:val="24"/>
           <w:szCs w:val="24"/>
         </w:rPr>
-        <w:t>light</w:t>
+        <w:t>F</w:t>
       </w:r>
       <w:r>
         <w:rPr>
@@ -6907,7 +7368,7 @@
           <w:sz w:val="24"/>
           <w:szCs w:val="24"/>
         </w:rPr>
-        <w:tab/>
+        <w:t>light</w:t>
       </w:r>
       <w:r>
         <w:rPr>
@@ -6927,6 +7388,16 @@
           <w:sz w:val="24"/>
           <w:szCs w:val="24"/>
         </w:rPr>
+        <w:tab/>
+      </w:r>
+      <w:r>
+        <w:rPr>
+          <w:rFonts w:ascii="Garamond" w:hAnsi="Garamond"/>
+          <w:i/>
+          <w:iCs/>
+          <w:sz w:val="24"/>
+          <w:szCs w:val="24"/>
+        </w:rPr>
         <w:br/>
       </w:r>
       <w:r>
@@ -7136,14 +7607,34 @@
         </w:rPr>
         <w:t xml:space="preserve">tar </w:t>
       </w:r>
-      <w:r>
-        <w:rPr>
-          <w:rFonts w:ascii="Garamond" w:hAnsi="Garamond"/>
-          <w:sz w:val="24"/>
-          <w:szCs w:val="24"/>
-        </w:rPr>
-        <w:t>Ophioderma brevispinum</w:t>
-      </w:r>
+      <w:proofErr w:type="spellStart"/>
+      <w:r>
+        <w:rPr>
+          <w:rFonts w:ascii="Garamond" w:hAnsi="Garamond"/>
+          <w:sz w:val="24"/>
+          <w:szCs w:val="24"/>
+        </w:rPr>
+        <w:t>Ophioderma</w:t>
+      </w:r>
+      <w:proofErr w:type="spellEnd"/>
+      <w:r>
+        <w:rPr>
+          <w:rFonts w:ascii="Garamond" w:hAnsi="Garamond"/>
+          <w:sz w:val="24"/>
+          <w:szCs w:val="24"/>
+        </w:rPr>
+        <w:t xml:space="preserve"> </w:t>
+      </w:r>
+      <w:proofErr w:type="spellStart"/>
+      <w:r>
+        <w:rPr>
+          <w:rFonts w:ascii="Garamond" w:hAnsi="Garamond"/>
+          <w:sz w:val="24"/>
+          <w:szCs w:val="24"/>
+        </w:rPr>
+        <w:t>brevispinum</w:t>
+      </w:r>
+      <w:proofErr w:type="spellEnd"/>
       <w:r>
         <w:rPr>
           <w:rFonts w:ascii="Garamond" w:hAnsi="Garamond"/>
@@ -7257,120 +7748,163 @@
           <w:u w:val="single"/>
         </w:rPr>
       </w:pPr>
-      <w:r>
-        <w:rPr>
-          <w:rFonts w:ascii="Garamond" w:hAnsi="Garamond"/>
-          <w:b/>
-          <w:bCs/>
-          <w:smallCaps/>
-          <w:color w:val="000000"/>
-          <w:sz w:val="24"/>
-          <w:szCs w:val="24"/>
-          <w:u w:val="single"/>
-        </w:rPr>
-        <w:t>Teaching Experience</w:t>
-      </w:r>
-      <w:r>
-        <w:rPr>
-          <w:rFonts w:ascii="Garamond" w:hAnsi="Garamond"/>
-          <w:b/>
-          <w:bCs/>
-          <w:smallCaps/>
-          <w:color w:val="000000"/>
-          <w:sz w:val="24"/>
-          <w:szCs w:val="24"/>
-          <w:u w:val="single"/>
-        </w:rPr>
-        <w:br/>
-      </w:r>
-      <w:r>
-        <w:rPr>
-          <w:rFonts w:ascii="Garamond" w:hAnsi="Garamond"/>
-          <w:color w:val="000000"/>
-          <w:sz w:val="24"/>
-          <w:szCs w:val="24"/>
-        </w:rPr>
-        <w:t>2019-</w:t>
-      </w:r>
-      <w:r>
-        <w:rPr>
-          <w:rFonts w:ascii="Garamond" w:hAnsi="Garamond"/>
-          <w:color w:val="000000"/>
-          <w:sz w:val="24"/>
-          <w:szCs w:val="24"/>
-        </w:rPr>
-        <w:t>2022</w:t>
-      </w:r>
-      <w:r>
-        <w:rPr>
-          <w:rFonts w:ascii="Garamond" w:hAnsi="Garamond"/>
-          <w:color w:val="000000"/>
-          <w:sz w:val="24"/>
-          <w:szCs w:val="24"/>
-        </w:rPr>
-        <w:tab/>
-      </w:r>
-      <w:r>
-        <w:rPr>
-          <w:rFonts w:ascii="Garamond" w:hAnsi="Garamond"/>
-          <w:b/>
-          <w:bCs/>
-          <w:color w:val="000000"/>
-          <w:sz w:val="24"/>
-          <w:szCs w:val="24"/>
-        </w:rPr>
-        <w:t>Certificate in College Teaching Program</w:t>
-      </w:r>
-      <w:r>
-        <w:rPr>
-          <w:rFonts w:ascii="Garamond" w:hAnsi="Garamond"/>
-          <w:b/>
-          <w:bCs/>
-          <w:color w:val="000000"/>
-          <w:sz w:val="24"/>
-          <w:szCs w:val="24"/>
-        </w:rPr>
-        <w:br/>
-      </w:r>
-      <w:r>
-        <w:rPr>
-          <w:rFonts w:ascii="Garamond" w:hAnsi="Garamond"/>
-          <w:color w:val="000000"/>
-          <w:sz w:val="24"/>
-          <w:szCs w:val="24"/>
-        </w:rPr>
-        <w:tab/>
-      </w:r>
-      <w:r>
-        <w:rPr>
-          <w:rFonts w:ascii="Garamond" w:hAnsi="Garamond"/>
-          <w:color w:val="000000"/>
-          <w:sz w:val="24"/>
-          <w:szCs w:val="24"/>
-        </w:rPr>
-        <w:tab/>
-      </w:r>
-      <w:r>
-        <w:rPr>
-          <w:rFonts w:ascii="Garamond" w:hAnsi="Garamond"/>
-          <w:color w:val="000000"/>
-          <w:sz w:val="24"/>
-          <w:szCs w:val="24"/>
-        </w:rPr>
-        <w:t xml:space="preserve">The Graduate School, </w:t>
-      </w:r>
-      <w:r>
-        <w:rPr>
-          <w:rFonts w:ascii="Garamond" w:hAnsi="Garamond"/>
-          <w:color w:val="000000"/>
-          <w:sz w:val="24"/>
-          <w:szCs w:val="24"/>
-        </w:rPr>
-        <w:t>Duke University</w:t>
-      </w:r>
     </w:p>
     <w:p>
       <w:pPr>
+        <w:tabs>
+          <w:tab w:val="left" w:pos="720"/>
+          <w:tab w:val="left" w:pos="1440"/>
+          <w:tab w:val="left" w:pos="4950"/>
+          <w:tab w:val="right" w:pos="9360"/>
+        </w:tabs>
+        <w:spacing w:after="80" w:line="240" w:lineRule="auto"/>
+        <w:rPr>
+          <w:rFonts w:ascii="Garamond" w:hAnsi="Garamond"/>
+          <w:b/>
+          <w:bCs/>
+          <w:smallCaps/>
+          <w:color w:val="000000"/>
+          <w:sz w:val="24"/>
+          <w:szCs w:val="24"/>
+          <w:u w:val="single"/>
+        </w:rPr>
+      </w:pPr>
+    </w:p>
+    <w:p>
+      <w:pPr>
+        <w:tabs>
+          <w:tab w:val="left" w:pos="720"/>
+          <w:tab w:val="left" w:pos="1440"/>
+          <w:tab w:val="left" w:pos="4950"/>
+          <w:tab w:val="right" w:pos="9360"/>
+        </w:tabs>
+        <w:spacing w:after="80" w:line="240" w:lineRule="auto"/>
+        <w:rPr>
+          <w:rFonts w:ascii="Garamond" w:hAnsi="Garamond"/>
+          <w:b/>
+          <w:bCs/>
+          <w:smallCaps/>
+          <w:color w:val="000000"/>
+          <w:sz w:val="24"/>
+          <w:szCs w:val="24"/>
+          <w:u w:val="single"/>
+        </w:rPr>
+      </w:pPr>
+      <w:r>
+        <w:rPr>
+          <w:rFonts w:ascii="Garamond" w:hAnsi="Garamond"/>
+          <w:b/>
+          <w:bCs/>
+          <w:smallCaps/>
+          <w:color w:val="000000"/>
+          <w:sz w:val="24"/>
+          <w:szCs w:val="24"/>
+          <w:u w:val="single"/>
+        </w:rPr>
+        <w:lastRenderedPageBreak/>
+        <w:t>Teaching Experience</w:t>
+      </w:r>
+      <w:r>
+        <w:rPr>
+          <w:rFonts w:ascii="Garamond" w:hAnsi="Garamond"/>
+          <w:b/>
+          <w:bCs/>
+          <w:smallCaps/>
+          <w:color w:val="000000"/>
+          <w:sz w:val="24"/>
+          <w:szCs w:val="24"/>
+          <w:u w:val="single"/>
+        </w:rPr>
+        <w:br/>
+      </w:r>
+      <w:r>
+        <w:rPr>
+          <w:rFonts w:ascii="Garamond" w:hAnsi="Garamond"/>
+          <w:color w:val="000000"/>
+          <w:sz w:val="24"/>
+          <w:szCs w:val="24"/>
+        </w:rPr>
+        <w:t>2019-</w:t>
+      </w:r>
+      <w:r>
+        <w:rPr>
+          <w:rFonts w:ascii="Garamond" w:hAnsi="Garamond"/>
+          <w:color w:val="000000"/>
+          <w:sz w:val="24"/>
+          <w:szCs w:val="24"/>
+        </w:rPr>
+        <w:t>2022</w:t>
+      </w:r>
+      <w:r>
+        <w:rPr>
+          <w:rFonts w:ascii="Garamond" w:hAnsi="Garamond"/>
+          <w:color w:val="000000"/>
+          <w:sz w:val="24"/>
+          <w:szCs w:val="24"/>
+        </w:rPr>
+        <w:tab/>
+      </w:r>
+      <w:r>
+        <w:rPr>
+          <w:rFonts w:ascii="Garamond" w:hAnsi="Garamond"/>
+          <w:b/>
+          <w:bCs/>
+          <w:color w:val="000000"/>
+          <w:sz w:val="24"/>
+          <w:szCs w:val="24"/>
+        </w:rPr>
+        <w:t>Certificate in College Teaching Program</w:t>
+      </w:r>
+      <w:r>
+        <w:rPr>
+          <w:rFonts w:ascii="Garamond" w:hAnsi="Garamond"/>
+          <w:b/>
+          <w:bCs/>
+          <w:color w:val="000000"/>
+          <w:sz w:val="24"/>
+          <w:szCs w:val="24"/>
+        </w:rPr>
+        <w:br/>
+      </w:r>
+      <w:r>
+        <w:rPr>
+          <w:rFonts w:ascii="Garamond" w:hAnsi="Garamond"/>
+          <w:color w:val="000000"/>
+          <w:sz w:val="24"/>
+          <w:szCs w:val="24"/>
+        </w:rPr>
+        <w:tab/>
+      </w:r>
+      <w:r>
+        <w:rPr>
+          <w:rFonts w:ascii="Garamond" w:hAnsi="Garamond"/>
+          <w:color w:val="000000"/>
+          <w:sz w:val="24"/>
+          <w:szCs w:val="24"/>
+        </w:rPr>
+        <w:tab/>
+      </w:r>
+      <w:r>
+        <w:rPr>
+          <w:rFonts w:ascii="Garamond" w:hAnsi="Garamond"/>
+          <w:color w:val="000000"/>
+          <w:sz w:val="24"/>
+          <w:szCs w:val="24"/>
+        </w:rPr>
+        <w:t xml:space="preserve">The Graduate School, </w:t>
+      </w:r>
+      <w:r>
+        <w:rPr>
+          <w:rFonts w:ascii="Garamond" w:hAnsi="Garamond"/>
+          <w:color w:val="000000"/>
+          <w:sz w:val="24"/>
+          <w:szCs w:val="24"/>
+        </w:rPr>
+        <w:t>Duke University</w:t>
+      </w:r>
+    </w:p>
+    <w:p>
+      <w:pPr>
         <w:spacing w:after="80" w:line="240" w:lineRule="auto"/>
         <w:ind w:left="1440" w:hanging="1440"/>
         <w:rPr>
@@ -7550,7 +8084,6 @@
           <w:sz w:val="24"/>
           <w:szCs w:val="24"/>
         </w:rPr>
-        <w:lastRenderedPageBreak/>
         <w:t>Biology Department, Duke University</w:t>
       </w:r>
       <w:r>
@@ -9358,6 +9891,7 @@
           <w:sz w:val="24"/>
           <w:szCs w:val="24"/>
         </w:rPr>
+        <w:lastRenderedPageBreak/>
         <w:t>2020-21</w:t>
       </w:r>
       <w:r>
@@ -9649,7 +10183,6 @@
           <w:sz w:val="24"/>
           <w:szCs w:val="24"/>
         </w:rPr>
-        <w:lastRenderedPageBreak/>
         <w:t>2016-Present</w:t>
       </w:r>
       <w:r>
@@ -9874,8 +10407,19 @@
           <w:sz w:val="24"/>
           <w:szCs w:val="24"/>
         </w:rPr>
-        <w:t xml:space="preserve"> iScience</w:t>
-      </w:r>
+        <w:t xml:space="preserve"> </w:t>
+      </w:r>
+      <w:proofErr w:type="spellStart"/>
+      <w:r>
+        <w:rPr>
+          <w:rFonts w:ascii="Garamond" w:hAnsi="Garamond"/>
+          <w:color w:val="000000"/>
+          <w:sz w:val="24"/>
+          <w:szCs w:val="24"/>
+        </w:rPr>
+        <w:t>iScience</w:t>
+      </w:r>
+      <w:proofErr w:type="spellEnd"/>
       <w:r>
         <w:rPr>
           <w:rFonts w:ascii="Garamond" w:hAnsi="Garamond"/>
@@ -10089,7 +10633,26 @@
           <w:szCs w:val="24"/>
         </w:rPr>
         <w:tab/>
-        <w:t>Submersive Productions and the National Aquarium, Baltimore, MD</w:t>
+      </w:r>
+      <w:proofErr w:type="spellStart"/>
+      <w:r>
+        <w:rPr>
+          <w:rFonts w:ascii="Garamond" w:hAnsi="Garamond"/>
+          <w:color w:val="000000"/>
+          <w:sz w:val="24"/>
+          <w:szCs w:val="24"/>
+        </w:rPr>
+        <w:t>Submersive</w:t>
+      </w:r>
+      <w:proofErr w:type="spellEnd"/>
+      <w:r>
+        <w:rPr>
+          <w:rFonts w:ascii="Garamond" w:hAnsi="Garamond"/>
+          <w:color w:val="000000"/>
+          <w:sz w:val="24"/>
+          <w:szCs w:val="24"/>
+        </w:rPr>
+        <w:t xml:space="preserve"> Productions and the National Aquarium, Baltimore, MD</w:t>
       </w:r>
     </w:p>
     <w:p>
@@ -10613,7 +11176,27 @@
           <w:sz w:val="24"/>
           <w:szCs w:val="24"/>
         </w:rPr>
-        <w:t>Scientific Research and Education Network (SciREN) Triangle, Durham, NC</w:t>
+        <w:t>Scientific Research and Education Network (</w:t>
+      </w:r>
+      <w:proofErr w:type="spellStart"/>
+      <w:r>
+        <w:rPr>
+          <w:rFonts w:ascii="Garamond" w:hAnsi="Garamond"/>
+          <w:color w:val="000000"/>
+          <w:sz w:val="24"/>
+          <w:szCs w:val="24"/>
+        </w:rPr>
+        <w:t>SciREN</w:t>
+      </w:r>
+      <w:proofErr w:type="spellEnd"/>
+      <w:r>
+        <w:rPr>
+          <w:rFonts w:ascii="Garamond" w:hAnsi="Garamond"/>
+          <w:color w:val="000000"/>
+          <w:sz w:val="24"/>
+          <w:szCs w:val="24"/>
+        </w:rPr>
+        <w:t>) Triangle, Durham, NC</w:t>
       </w:r>
     </w:p>
     <w:p>
@@ -17702,7 +18285,6 @@
   <w:style w:type="character" w:default="1" w:styleId="DefaultParagraphFont">
     <w:name w:val="Default Paragraph Font"/>
     <w:uiPriority w:val="1"/>
-    <w:semiHidden/>
     <w:unhideWhenUsed/>
   </w:style>
   <w:style w:type="table" w:default="1" w:styleId="TableNormal">

</xml_diff>